<commit_message>
updated figures after minor bug
</commit_message>
<xml_diff>
--- a/baltic/drafts/BalticSeaAppendixMaxV3.docx
+++ b/baltic/drafts/BalticSeaAppendixMaxV3.docx
@@ -143,7 +143,6 @@
           <w:lang w:val="en-US"/>
         </w:rPr>
       </w:pPr>
-      <w:proofErr w:type="spellStart"/>
       <w:r>
         <w:rPr>
           <w:vertAlign w:val="superscript"/>
@@ -155,42 +154,7 @@
         <w:rPr>
           <w:lang w:val="en-US"/>
         </w:rPr>
-        <w:t>Swedish</w:t>
-      </w:r>
-      <w:proofErr w:type="spellEnd"/>
-      <w:r>
-        <w:rPr>
-          <w:lang w:val="en-US"/>
-        </w:rPr>
-        <w:t xml:space="preserve"> University of Agricultural Sciences, Department of Aquatic Resources, Institute of Coastal Research, </w:t>
-      </w:r>
-      <w:proofErr w:type="spellStart"/>
-      <w:r>
-        <w:rPr>
-          <w:lang w:val="en-US"/>
-        </w:rPr>
-        <w:t>Skolgatan</w:t>
-      </w:r>
-      <w:proofErr w:type="spellEnd"/>
-      <w:r>
-        <w:rPr>
-          <w:lang w:val="en-US"/>
-        </w:rPr>
-        <w:t xml:space="preserve"> 6, </w:t>
-      </w:r>
-      <w:proofErr w:type="spellStart"/>
-      <w:r>
-        <w:rPr>
-          <w:lang w:val="en-US"/>
-        </w:rPr>
-        <w:t>Öregrund</w:t>
-      </w:r>
-      <w:proofErr w:type="spellEnd"/>
-      <w:r>
-        <w:rPr>
-          <w:lang w:val="en-US"/>
-        </w:rPr>
-        <w:t xml:space="preserve"> 742 42, Sweden</w:t>
+        <w:t>Swedish University of Agricultural Sciences, Department of Aquatic Resources, Institute of Coastal Research, Skolgatan 6, Öregrund 742 42, Sweden</w:t>
       </w:r>
     </w:p>
     <w:p>
@@ -202,7 +166,6 @@
           <w:lang w:val="en-US"/>
         </w:rPr>
       </w:pPr>
-      <w:proofErr w:type="spellStart"/>
       <w:r>
         <w:rPr>
           <w:vertAlign w:val="superscript"/>
@@ -214,14 +177,7 @@
         <w:rPr>
           <w:lang w:val="en-US"/>
         </w:rPr>
-        <w:t>Institute</w:t>
-      </w:r>
-      <w:proofErr w:type="spellEnd"/>
-      <w:r>
-        <w:rPr>
-          <w:lang w:val="en-US"/>
-        </w:rPr>
-        <w:t xml:space="preserve"> for Marine and Antarctic Studies, University of Tasmania, Battery Point, TAS 7001, Australia</w:t>
+        <w:t>Institute for Marine and Antarctic Studies, University of Tasmania, Battery Point, TAS 7001, Australia</w:t>
       </w:r>
     </w:p>
     <w:p>
@@ -233,7 +189,6 @@
           <w:lang w:val="en-US"/>
         </w:rPr>
       </w:pPr>
-      <w:proofErr w:type="spellStart"/>
       <w:r>
         <w:rPr>
           <w:vertAlign w:val="superscript"/>
@@ -245,28 +200,7 @@
         <w:rPr>
           <w:lang w:val="en-US"/>
         </w:rPr>
-        <w:t>Institute</w:t>
-      </w:r>
-      <w:proofErr w:type="spellEnd"/>
-      <w:r>
-        <w:rPr>
-          <w:lang w:val="en-US"/>
-        </w:rPr>
-        <w:t xml:space="preserve"> for Marine and Antarctic Studies and Centre for Marine Socioecology, University of Tasmania, 20 </w:t>
-      </w:r>
-      <w:proofErr w:type="spellStart"/>
-      <w:r>
-        <w:rPr>
-          <w:lang w:val="en-US"/>
-        </w:rPr>
-        <w:t>Castray</w:t>
-      </w:r>
-      <w:proofErr w:type="spellEnd"/>
-      <w:r>
-        <w:rPr>
-          <w:lang w:val="en-US"/>
-        </w:rPr>
-        <w:t xml:space="preserve"> Esplanade, Battery Point, Hobart, TAS 7000, Australia</w:t>
+        <w:t>Institute for Marine and Antarctic Studies and Centre for Marine Socioecology, University of Tasmania, 20 Castray Esplanade, Battery Point, Hobart, TAS 7000, Australia</w:t>
       </w:r>
     </w:p>
     <w:p>
@@ -278,7 +212,6 @@
           <w:lang w:val="en-US"/>
         </w:rPr>
       </w:pPr>
-      <w:proofErr w:type="spellStart"/>
       <w:r>
         <w:rPr>
           <w:vertAlign w:val="superscript"/>
@@ -290,42 +223,7 @@
         <w:rPr>
           <w:lang w:val="en-US"/>
         </w:rPr>
-        <w:t>Swedish</w:t>
-      </w:r>
-      <w:proofErr w:type="spellEnd"/>
-      <w:r>
-        <w:rPr>
-          <w:lang w:val="en-US"/>
-        </w:rPr>
-        <w:t xml:space="preserve"> University of Agricultural Sciences, Department of Aquatic Resources, </w:t>
-      </w:r>
-      <w:proofErr w:type="spellStart"/>
-      <w:r>
-        <w:rPr>
-          <w:lang w:val="en-US"/>
-        </w:rPr>
-        <w:t>Skolgatan</w:t>
-      </w:r>
-      <w:proofErr w:type="spellEnd"/>
-      <w:r>
-        <w:rPr>
-          <w:lang w:val="en-US"/>
-        </w:rPr>
-        <w:t xml:space="preserve"> 6, SE-742 42 </w:t>
-      </w:r>
-      <w:proofErr w:type="spellStart"/>
-      <w:r>
-        <w:rPr>
-          <w:lang w:val="en-US"/>
-        </w:rPr>
-        <w:t>Öregrund</w:t>
-      </w:r>
-      <w:proofErr w:type="spellEnd"/>
-      <w:r>
-        <w:rPr>
-          <w:lang w:val="en-US"/>
-        </w:rPr>
-        <w:t xml:space="preserve">, Sweden </w:t>
+        <w:t xml:space="preserve">Swedish University of Agricultural Sciences, Department of Aquatic Resources, Skolgatan 6, SE-742 42 Öregrund, Sweden </w:t>
       </w:r>
     </w:p>
     <w:p>
@@ -1459,25 +1357,7 @@
           <w:i/>
           <w:lang w:val="en-US"/>
         </w:rPr>
-        <w:t>‘</w:t>
-      </w:r>
-      <w:proofErr w:type="spellStart"/>
-      <w:r>
-        <w:rPr>
-          <w:rFonts w:ascii="Times" w:hAnsi="Times"/>
-          <w:i/>
-          <w:lang w:val="en-US"/>
-        </w:rPr>
-        <w:t>mizer</w:t>
-      </w:r>
-      <w:proofErr w:type="spellEnd"/>
-      <w:r>
-        <w:rPr>
-          <w:rFonts w:ascii="Times" w:hAnsi="Times"/>
-          <w:i/>
-          <w:lang w:val="en-US"/>
-        </w:rPr>
-        <w:t>’</w:t>
+        <w:t>‘mizer’</w:t>
       </w:r>
       <w:r>
         <w:rPr>
@@ -1638,23 +1518,7 @@
           <w:rFonts w:ascii="Times" w:eastAsiaTheme="minorEastAsia" w:hAnsi="Times"/>
           <w:lang w:val="en-US"/>
         </w:rPr>
-        <w:t xml:space="preserve"> in the </w:t>
-      </w:r>
-      <w:proofErr w:type="spellStart"/>
-      <w:r>
-        <w:rPr>
-          <w:rFonts w:ascii="Times" w:eastAsiaTheme="minorEastAsia" w:hAnsi="Times"/>
-          <w:lang w:val="en-US"/>
-        </w:rPr>
-        <w:t>Beverton</w:t>
-      </w:r>
-      <w:proofErr w:type="spellEnd"/>
-      <w:r>
-        <w:rPr>
-          <w:rFonts w:ascii="Times" w:eastAsiaTheme="minorEastAsia" w:hAnsi="Times"/>
-          <w:lang w:val="en-US"/>
-        </w:rPr>
-        <w:t>-Holt stock recruitment function (</w:t>
+        <w:t xml:space="preserve"> in the Beverton-Holt stock recruitment function (</w:t>
       </w:r>
       <m:oMath>
         <m:sSub>
@@ -2720,37 +2584,21 @@
           <w:rFonts w:ascii="Times New Roman" w:hAnsi="Times New Roman" w:cs="Times New Roman"/>
           <w:lang w:val="en-US"/>
         </w:rPr>
-        <w:t xml:space="preserve">From von </w:t>
-      </w:r>
-      <w:proofErr w:type="spellStart"/>
+        <w:t>From von Bertalan</w:t>
+      </w:r>
       <w:r>
         <w:rPr>
           <w:rFonts w:ascii="Times New Roman" w:hAnsi="Times New Roman" w:cs="Times New Roman"/>
           <w:lang w:val="en-US"/>
         </w:rPr>
-        <w:t>Bertalan</w:t>
+        <w:t>f</w:t>
       </w:r>
       <w:r>
         <w:rPr>
           <w:rFonts w:ascii="Times New Roman" w:hAnsi="Times New Roman" w:cs="Times New Roman"/>
           <w:lang w:val="en-US"/>
         </w:rPr>
-        <w:t>f</w:t>
-      </w:r>
-      <w:r>
-        <w:rPr>
-          <w:rFonts w:ascii="Times New Roman" w:hAnsi="Times New Roman" w:cs="Times New Roman"/>
-          <w:lang w:val="en-US"/>
-        </w:rPr>
-        <w:t>fy</w:t>
-      </w:r>
-      <w:proofErr w:type="spellEnd"/>
-      <w:r>
-        <w:rPr>
-          <w:rFonts w:ascii="Times New Roman" w:hAnsi="Times New Roman" w:cs="Times New Roman"/>
-          <w:lang w:val="en-US"/>
-        </w:rPr>
-        <w:t xml:space="preserve"> (VBGE) growth parameters and theory linking feeding parameters</w:t>
+        <w:t>fy (VBGE) growth parameters and theory linking feeding parameters</w:t>
       </w:r>
       <w:r>
         <w:rPr>
@@ -3790,7 +3638,6 @@
         </w:rPr>
         <w:t>‘</w:t>
       </w:r>
-      <w:proofErr w:type="spellStart"/>
       <w:r>
         <w:rPr>
           <w:rFonts w:ascii="Times New Roman" w:hAnsi="Times New Roman" w:cs="Times New Roman"/>
@@ -3800,7 +3647,6 @@
         </w:rPr>
         <w:t>tidyverse</w:t>
       </w:r>
-      <w:proofErr w:type="spellEnd"/>
       <w:r>
         <w:rPr>
           <w:rFonts w:ascii="Times New Roman" w:hAnsi="Times New Roman" w:cs="Times New Roman"/>
@@ -4334,7 +4180,6 @@
         </w:rPr>
         <w:t>‘</w:t>
       </w:r>
-      <w:proofErr w:type="spellStart"/>
       <w:r>
         <w:rPr>
           <w:rFonts w:ascii="Times New Roman" w:hAnsi="Times New Roman" w:cs="Times New Roman"/>
@@ -4344,7 +4189,6 @@
         </w:rPr>
         <w:t>nls</w:t>
       </w:r>
-      <w:proofErr w:type="spellEnd"/>
       <w:r>
         <w:rPr>
           <w:rFonts w:ascii="Times New Roman" w:hAnsi="Times New Roman" w:cs="Times New Roman"/>
@@ -4438,7 +4282,6 @@
         </w:rPr>
         <w:t>‘</w:t>
       </w:r>
-      <w:proofErr w:type="spellStart"/>
       <w:r>
         <w:rPr>
           <w:rFonts w:ascii="Times New Roman" w:hAnsi="Times New Roman" w:cs="Times New Roman"/>
@@ -4448,7 +4291,6 @@
         </w:rPr>
         <w:t>FSAdata</w:t>
       </w:r>
-      <w:proofErr w:type="spellEnd"/>
       <w:r>
         <w:rPr>
           <w:rFonts w:ascii="Times New Roman" w:hAnsi="Times New Roman" w:cs="Times New Roman"/>
@@ -5567,12 +5409,12 @@
       </w:tblPr>
       <w:tblGrid>
         <w:gridCol w:w="926"/>
-        <w:gridCol w:w="2767"/>
+        <w:gridCol w:w="1898"/>
         <w:gridCol w:w="1370"/>
         <w:gridCol w:w="931"/>
+        <w:gridCol w:w="993"/>
         <w:gridCol w:w="1027"/>
-        <w:gridCol w:w="1131"/>
-        <w:gridCol w:w="864"/>
+        <w:gridCol w:w="1871"/>
       </w:tblGrid>
       <w:tr>
         <w:trPr>
@@ -7079,6 +6921,7 @@
                 <w:lang w:val="en-US"/>
               </w:rPr>
             </w:pPr>
+            <w:commentRangeStart w:id="5"/>
             <w:r>
               <w:rPr>
                 <w:rFonts w:cstheme="minorHAnsi"/>
@@ -7087,6 +6930,15 @@
                 <w:lang w:val="en-US"/>
               </w:rPr>
               <w:t>1</w:t>
+            </w:r>
+            <w:r>
+              <w:rPr>
+                <w:rFonts w:cstheme="minorHAnsi"/>
+                <w:sz w:val="22"/>
+                <w:szCs w:val="22"/>
+                <w:lang w:val="en-US"/>
+              </w:rPr>
+              <w:t>.3</w:t>
             </w:r>
           </w:p>
         </w:tc>
@@ -7115,6 +6967,15 @@
               </w:rPr>
               <w:t>1</w:t>
             </w:r>
+            <w:r>
+              <w:rPr>
+                <w:rFonts w:cstheme="minorHAnsi"/>
+                <w:sz w:val="22"/>
+                <w:szCs w:val="22"/>
+                <w:lang w:val="en-US"/>
+              </w:rPr>
+              <w:t>.3</w:t>
+            </w:r>
           </w:p>
         </w:tc>
         <w:tc>
@@ -7140,7 +7001,25 @@
                 <w:szCs w:val="22"/>
                 <w:lang w:val="en-US"/>
               </w:rPr>
-              <w:t>5.6</w:t>
+              <w:t>1</w:t>
+            </w:r>
+            <w:r>
+              <w:rPr>
+                <w:rFonts w:cstheme="minorHAnsi"/>
+                <w:sz w:val="22"/>
+                <w:szCs w:val="22"/>
+                <w:lang w:val="en-US"/>
+              </w:rPr>
+              <w:t>.</w:t>
+            </w:r>
+            <w:r>
+              <w:rPr>
+                <w:rFonts w:cstheme="minorHAnsi"/>
+                <w:sz w:val="22"/>
+                <w:szCs w:val="22"/>
+                <w:lang w:val="en-US"/>
+              </w:rPr>
+              <w:t>3</w:t>
             </w:r>
           </w:p>
         </w:tc>
@@ -7167,7 +7046,14 @@
                 <w:szCs w:val="22"/>
                 <w:lang w:val="en-US"/>
               </w:rPr>
-              <w:t>1,2</w:t>
+              <w:t>MIZER REF OR HARTVIG?</w:t>
+            </w:r>
+            <w:commentRangeEnd w:id="5"/>
+            <w:r>
+              <w:rPr>
+                <w:rStyle w:val="CommentReference"/>
+              </w:rPr>
+              <w:commentReference w:id="5"/>
             </w:r>
           </w:p>
         </w:tc>
@@ -9082,29 +8968,7 @@
                 <w:szCs w:val="22"/>
                 <w:lang w:val="en-US"/>
               </w:rPr>
-              <w:t xml:space="preserve">Maximum recruitment in the </w:t>
-            </w:r>
-            <w:proofErr w:type="spellStart"/>
-            <w:r>
-              <w:rPr>
-                <w:rFonts w:cstheme="minorHAnsi"/>
-                <w:b/>
-                <w:sz w:val="22"/>
-                <w:szCs w:val="22"/>
-                <w:lang w:val="en-US"/>
-              </w:rPr>
-              <w:t>Beverton</w:t>
-            </w:r>
-            <w:proofErr w:type="spellEnd"/>
-            <w:r>
-              <w:rPr>
-                <w:rFonts w:cstheme="minorHAnsi"/>
-                <w:b/>
-                <w:sz w:val="22"/>
-                <w:szCs w:val="22"/>
-                <w:lang w:val="en-US"/>
-              </w:rPr>
-              <w:t>-Holt stock recruitment function</w:t>
+              <w:t>Maximum recruitment in the Beverton-Holt stock recruitment function</w:t>
             </w:r>
           </w:p>
         </w:tc>
@@ -10252,7 +10116,6 @@
         </w:rPr>
         <w:t xml:space="preserve"> with asymptotic size, as found when applying the internal ‘</w:t>
       </w:r>
-      <w:proofErr w:type="spellStart"/>
       <w:r>
         <w:rPr>
           <w:rFonts w:eastAsiaTheme="minorEastAsia"/>
@@ -10262,19 +10125,7 @@
           <w:szCs w:val="20"/>
           <w:lang w:val="en-US"/>
         </w:rPr>
-        <w:t>mizer</w:t>
-      </w:r>
-      <w:proofErr w:type="spellEnd"/>
-      <w:r>
-        <w:rPr>
-          <w:rFonts w:eastAsiaTheme="minorEastAsia"/>
-          <w:i/>
-          <w:iCs/>
-          <w:sz w:val="20"/>
-          <w:szCs w:val="20"/>
-          <w:lang w:val="en-US"/>
-        </w:rPr>
-        <w:t>’</w:t>
+        <w:t>mizer’</w:t>
       </w:r>
       <w:r>
         <w:rPr>
@@ -10541,7 +10392,6 @@
           <w:szCs w:val="22"/>
           <w:lang w:val="en-US"/>
         </w:rPr>
-        <w:lastRenderedPageBreak/>
         <w:t>Table S</w:t>
       </w:r>
       <w:r>
@@ -13671,17 +13521,16 @@
           <w:lang w:val="en-US"/>
         </w:rPr>
       </w:pPr>
-      <w:bookmarkStart w:id="5" w:name="_Toc30849726"/>
-      <w:bookmarkStart w:id="6" w:name="_Toc41394455"/>
-      <w:r>
-        <w:rPr>
-          <w:lang w:val="en-US"/>
-        </w:rPr>
-        <w:lastRenderedPageBreak/>
+      <w:bookmarkStart w:id="6" w:name="_Toc30849726"/>
+      <w:bookmarkStart w:id="7" w:name="_Toc41394455"/>
+      <w:r>
+        <w:rPr>
+          <w:lang w:val="en-US"/>
+        </w:rPr>
         <w:t>Model calibration and validation</w:t>
       </w:r>
-      <w:bookmarkEnd w:id="5"/>
       <w:bookmarkEnd w:id="6"/>
+      <w:bookmarkEnd w:id="7"/>
     </w:p>
     <w:p>
       <w:pPr>
@@ -13694,8 +13543,8 @@
           <w:lang w:val="en-US"/>
         </w:rPr>
       </w:pPr>
-      <w:bookmarkStart w:id="7" w:name="_Toc30849727"/>
-      <w:bookmarkStart w:id="8" w:name="_Toc41394456"/>
+      <w:bookmarkStart w:id="8" w:name="_Toc30849727"/>
+      <w:bookmarkStart w:id="9" w:name="_Toc41394456"/>
       <w:r>
         <w:rPr>
           <w:sz w:val="28"/>
@@ -13712,8 +13561,8 @@
         </w:rPr>
         <w:t xml:space="preserve"> protocol</w:t>
       </w:r>
-      <w:bookmarkEnd w:id="7"/>
       <w:bookmarkEnd w:id="8"/>
+      <w:bookmarkEnd w:id="9"/>
     </w:p>
     <w:p>
       <w:pPr>
@@ -13910,17 +13759,8 @@
           <w:rFonts w:ascii="Times" w:hAnsi="Times" w:cstheme="minorHAnsi"/>
           <w:lang w:val="en-US"/>
         </w:rPr>
-        <w:t xml:space="preserve">1000 </w:t>
-      </w:r>
-      <w:proofErr w:type="spellStart"/>
-      <w:r>
-        <w:rPr>
-          <w:rFonts w:ascii="Times" w:hAnsi="Times" w:cstheme="minorHAnsi"/>
-          <w:lang w:val="en-US"/>
-        </w:rPr>
-        <w:t>tonnes</w:t>
-      </w:r>
-      <w:proofErr w:type="spellEnd"/>
+        <w:t>1000 tonnes</w:t>
+      </w:r>
       <w:r>
         <w:rPr>
           <w:rFonts w:ascii="Times" w:hAnsi="Times" w:cstheme="minorHAnsi"/>
@@ -14485,8 +14325,8 @@
         </w:rPr>
         <w:t xml:space="preserve">growth rates </w:t>
       </w:r>
-      <w:commentRangeStart w:id="9"/>
       <w:commentRangeStart w:id="10"/>
+      <w:commentRangeStart w:id="11"/>
       <w:r>
         <w:rPr>
           <w:rFonts w:ascii="Times" w:hAnsi="Times" w:cstheme="minorHAnsi"/>
@@ -14713,23 +14553,7 @@
           <w:rFonts w:ascii="Times" w:hAnsi="Times" w:cstheme="minorHAnsi"/>
           <w:lang w:val="en-US"/>
         </w:rPr>
-        <w:t xml:space="preserve">fits a von </w:t>
-      </w:r>
-      <w:proofErr w:type="spellStart"/>
-      <w:r>
-        <w:rPr>
-          <w:rFonts w:ascii="Times" w:hAnsi="Times" w:cstheme="minorHAnsi"/>
-          <w:lang w:val="en-US"/>
-        </w:rPr>
-        <w:t>Bertalanffy</w:t>
-      </w:r>
-      <w:proofErr w:type="spellEnd"/>
-      <w:r>
-        <w:rPr>
-          <w:rFonts w:ascii="Times" w:hAnsi="Times" w:cstheme="minorHAnsi"/>
-          <w:lang w:val="en-US"/>
-        </w:rPr>
-        <w:t xml:space="preserve"> curve </w:t>
+        <w:t xml:space="preserve">fits a von Bertalanffy curve </w:t>
       </w:r>
       <w:r>
         <w:rPr>
@@ -14891,7 +14715,7 @@
         </w:rPr>
         <w:t xml:space="preserve"> not,</w:t>
       </w:r>
-      <w:commentRangeEnd w:id="9"/>
+      <w:commentRangeEnd w:id="10"/>
       <w:r>
         <w:rPr>
           <w:rStyle w:val="CommentReference"/>
@@ -14899,9 +14723,9 @@
           <w:sz w:val="24"/>
           <w:szCs w:val="24"/>
         </w:rPr>
-        <w:commentReference w:id="9"/>
-      </w:r>
-      <w:commentRangeEnd w:id="10"/>
+        <w:commentReference w:id="10"/>
+      </w:r>
+      <w:commentRangeEnd w:id="11"/>
       <w:r>
         <w:rPr>
           <w:rStyle w:val="CommentReference"/>
@@ -14909,7 +14733,7 @@
           <w:sz w:val="24"/>
           <w:szCs w:val="24"/>
         </w:rPr>
-        <w:commentReference w:id="10"/>
+        <w:commentReference w:id="11"/>
       </w:r>
       <w:r>
         <w:rPr>
@@ -14959,6 +14783,7 @@
           <w:rFonts w:ascii="Times" w:hAnsi="Times" w:cstheme="minorHAnsi"/>
           <w:lang w:val="en-US"/>
         </w:rPr>
+        <w:lastRenderedPageBreak/>
         <w:t xml:space="preserve">Net </w:t>
       </w:r>
       <w:r>
@@ -15174,7 +14999,6 @@
           <w:rFonts w:ascii="Times" w:hAnsi="Times" w:cstheme="minorHAnsi"/>
           <w:lang w:val="en-US"/>
         </w:rPr>
-        <w:lastRenderedPageBreak/>
         <w:t xml:space="preserve">Go back to step 1. With </w:t>
       </w:r>
       <w:r>
@@ -15733,21 +15557,12 @@
         </w:rPr>
         <w:t xml:space="preserve">the ratio of egg production before and after density dependence is added from the </w:t>
       </w:r>
-      <w:proofErr w:type="spellStart"/>
       <w:r>
         <w:rPr>
           <w:rFonts w:ascii="Times" w:hAnsi="Times" w:cstheme="minorHAnsi"/>
           <w:lang w:val="en-US"/>
         </w:rPr>
-        <w:t>Beverton</w:t>
-      </w:r>
-      <w:proofErr w:type="spellEnd"/>
-      <w:r>
-        <w:rPr>
-          <w:rFonts w:ascii="Times" w:hAnsi="Times" w:cstheme="minorHAnsi"/>
-          <w:lang w:val="en-US"/>
-        </w:rPr>
-        <w:t xml:space="preserve">-Holt type </w:t>
+        <w:t xml:space="preserve">Beverton-Holt type </w:t>
       </w:r>
       <w:r>
         <w:rPr>
@@ -15940,25 +15755,7 @@
           <w:i/>
           <w:lang w:val="en-US"/>
         </w:rPr>
-        <w:t>‘</w:t>
-      </w:r>
-      <w:proofErr w:type="spellStart"/>
-      <w:r>
-        <w:rPr>
-          <w:rFonts w:ascii="Times" w:hAnsi="Times" w:cstheme="minorHAnsi"/>
-          <w:i/>
-          <w:lang w:val="en-US"/>
-        </w:rPr>
-        <w:t>mizer</w:t>
-      </w:r>
-      <w:proofErr w:type="spellEnd"/>
-      <w:r>
-        <w:rPr>
-          <w:rFonts w:ascii="Times" w:hAnsi="Times" w:cstheme="minorHAnsi"/>
-          <w:i/>
-          <w:lang w:val="en-US"/>
-        </w:rPr>
-        <w:t>’</w:t>
+        <w:t>‘mizer’</w:t>
       </w:r>
       <w:r>
         <w:rPr>
@@ -16255,7 +16052,6 @@
         </w:rPr>
         <w:t>, who show that benthos (</w:t>
       </w:r>
-      <w:proofErr w:type="spellStart"/>
       <w:r>
         <w:rPr>
           <w:rFonts w:ascii="Times" w:hAnsi="Times" w:cstheme="minorHAnsi"/>
@@ -16263,72 +16059,35 @@
           <w:iCs/>
           <w:lang w:val="en-US"/>
         </w:rPr>
-        <w:t>Saduria</w:t>
-      </w:r>
-      <w:proofErr w:type="spellEnd"/>
+        <w:t>Saduria entomon</w:t>
+      </w:r>
       <w:r>
         <w:rPr>
           <w:rFonts w:ascii="Times" w:hAnsi="Times" w:cstheme="minorHAnsi"/>
-          <w:i/>
-          <w:iCs/>
-          <w:lang w:val="en-US"/>
-        </w:rPr>
-        <w:t xml:space="preserve"> </w:t>
-      </w:r>
-      <w:proofErr w:type="spellStart"/>
+          <w:lang w:val="en-US"/>
+        </w:rPr>
+        <w:t xml:space="preserve">) are found in stomachs of small cod whereas sprat and herring start to appear in the size classes of 20-29 cm. </w:t>
+      </w:r>
       <w:r>
         <w:rPr>
           <w:rFonts w:ascii="Times" w:hAnsi="Times" w:cstheme="minorHAnsi"/>
-          <w:i/>
-          <w:iCs/>
-          <w:lang w:val="en-US"/>
-        </w:rPr>
-        <w:t>entomon</w:t>
-      </w:r>
-      <w:proofErr w:type="spellEnd"/>
+          <w:lang w:val="en-US"/>
+        </w:rPr>
+        <w:t xml:space="preserve">Equivalent data for sprat and herring does not exist to the best of our knowledge. </w:t>
+      </w:r>
       <w:r>
         <w:rPr>
           <w:rFonts w:ascii="Times" w:hAnsi="Times" w:cstheme="minorHAnsi"/>
           <w:lang w:val="en-US"/>
         </w:rPr>
-        <w:t xml:space="preserve">) are found in stomachs of small cod whereas sprat and herring start to appear in the size classes of 20-29 cm. </w:t>
+        <w:t>W</w:t>
       </w:r>
       <w:r>
         <w:rPr>
           <w:rFonts w:ascii="Times" w:hAnsi="Times" w:cstheme="minorHAnsi"/>
           <w:lang w:val="en-US"/>
         </w:rPr>
-        <w:t xml:space="preserve">Equivalent data for sprat and herring does not exist to the best of our knowledge. </w:t>
-      </w:r>
-      <w:r>
-        <w:rPr>
-          <w:rFonts w:ascii="Times" w:hAnsi="Times" w:cstheme="minorHAnsi"/>
-          <w:lang w:val="en-US"/>
-        </w:rPr>
-        <w:t>W</w:t>
-      </w:r>
-      <w:r>
-        <w:rPr>
-          <w:rFonts w:ascii="Times" w:hAnsi="Times" w:cstheme="minorHAnsi"/>
-          <w:lang w:val="en-US"/>
-        </w:rPr>
-        <w:t xml:space="preserve">e assume they feed mostly on background spectra with only limited </w:t>
-      </w:r>
-      <w:proofErr w:type="spellStart"/>
-      <w:r>
-        <w:rPr>
-          <w:rFonts w:ascii="Times" w:hAnsi="Times" w:cstheme="minorHAnsi"/>
-          <w:lang w:val="en-US"/>
-        </w:rPr>
-        <w:t>piscivory</w:t>
-      </w:r>
-      <w:proofErr w:type="spellEnd"/>
-      <w:r>
-        <w:rPr>
-          <w:rFonts w:ascii="Times" w:hAnsi="Times" w:cstheme="minorHAnsi"/>
-          <w:lang w:val="en-US"/>
-        </w:rPr>
-        <w:t xml:space="preserve"> and cannibalism.</w:t>
+        <w:t>e assume they feed mostly on background spectra with only limited piscivory and cannibalism.</w:t>
       </w:r>
     </w:p>
     <w:p>
@@ -16350,6 +16109,7 @@
           <w:rFonts w:ascii="Times" w:hAnsi="Times" w:cstheme="minorHAnsi"/>
           <w:lang w:val="en-US"/>
         </w:rPr>
+        <w:lastRenderedPageBreak/>
         <w:t>P</w:t>
       </w:r>
       <w:r>
@@ -16373,8 +16133,8 @@
         </w:rPr>
         <w:t>mortality</w:t>
       </w:r>
-      <w:commentRangeStart w:id="11"/>
       <w:commentRangeStart w:id="12"/>
+      <w:commentRangeStart w:id="13"/>
       <w:r>
         <w:rPr>
           <w:rFonts w:ascii="Times" w:hAnsi="Times" w:cstheme="minorHAnsi"/>
@@ -16382,23 +16142,23 @@
         </w:rPr>
         <w:t xml:space="preserve"> from stock assessment output </w:t>
       </w:r>
-      <w:commentRangeEnd w:id="11"/>
+      <w:commentRangeEnd w:id="12"/>
       <w:r>
         <w:rPr>
           <w:rStyle w:val="CommentReference"/>
           <w:sz w:val="24"/>
           <w:szCs w:val="24"/>
         </w:rPr>
-        <w:commentReference w:id="11"/>
-      </w:r>
-      <w:commentRangeEnd w:id="12"/>
+        <w:commentReference w:id="12"/>
+      </w:r>
+      <w:commentRangeEnd w:id="13"/>
       <w:r>
         <w:rPr>
           <w:rStyle w:val="CommentReference"/>
           <w:sz w:val="24"/>
           <w:szCs w:val="24"/>
         </w:rPr>
-        <w:commentReference w:id="12"/>
+        <w:commentReference w:id="13"/>
       </w:r>
       <w:r>
         <w:rPr>
@@ -16497,15 +16257,14 @@
           <w:lang w:val="en-GB"/>
         </w:rPr>
       </w:pPr>
-      <w:bookmarkStart w:id="13" w:name="_Toc30849728"/>
-      <w:bookmarkStart w:id="14" w:name="_Toc41394457"/>
+      <w:bookmarkStart w:id="14" w:name="_Toc30849728"/>
+      <w:bookmarkStart w:id="15" w:name="_Toc41394457"/>
       <w:r>
         <w:rPr>
           <w:sz w:val="28"/>
           <w:szCs w:val="28"/>
           <w:lang w:val="en-GB"/>
         </w:rPr>
-        <w:lastRenderedPageBreak/>
         <w:t>Results</w:t>
       </w:r>
       <w:r>
@@ -16516,8 +16275,8 @@
         </w:rPr>
         <w:t xml:space="preserve"> from calibration procedure</w:t>
       </w:r>
-      <w:bookmarkEnd w:id="13"/>
       <w:bookmarkEnd w:id="14"/>
+      <w:bookmarkEnd w:id="15"/>
     </w:p>
     <w:p>
       <w:pPr>
@@ -16746,10 +16505,10 @@
         </w:rPr>
         <w:t xml:space="preserve"> These changes resulted in ratios of physiological recruitment to actual recruitment (RDI/RDD) of</w:t>
       </w:r>
-      <w:commentRangeStart w:id="15"/>
       <w:commentRangeStart w:id="16"/>
       <w:commentRangeStart w:id="17"/>
       <w:commentRangeStart w:id="18"/>
+      <w:commentRangeStart w:id="19"/>
       <w:r>
         <w:rPr>
           <w:rFonts w:ascii="Times New Roman" w:eastAsiaTheme="minorEastAsia" w:hAnsi="Times New Roman" w:cs="Times New Roman"/>
@@ -16827,7 +16586,7 @@
         </w:rPr>
         <w:t xml:space="preserve"> </w:t>
       </w:r>
-      <w:commentRangeEnd w:id="15"/>
+      <w:commentRangeEnd w:id="16"/>
       <w:r>
         <w:rPr>
           <w:rStyle w:val="CommentReference"/>
@@ -16835,9 +16594,9 @@
           <w:sz w:val="24"/>
           <w:szCs w:val="24"/>
         </w:rPr>
-        <w:commentReference w:id="15"/>
-      </w:r>
-      <w:commentRangeEnd w:id="16"/>
+        <w:commentReference w:id="16"/>
+      </w:r>
+      <w:commentRangeEnd w:id="17"/>
       <w:r>
         <w:rPr>
           <w:rStyle w:val="CommentReference"/>
@@ -16845,25 +16604,25 @@
           <w:sz w:val="24"/>
           <w:szCs w:val="24"/>
         </w:rPr>
-        <w:commentReference w:id="16"/>
-      </w:r>
-      <w:commentRangeEnd w:id="17"/>
+        <w:commentReference w:id="17"/>
+      </w:r>
+      <w:commentRangeEnd w:id="18"/>
       <w:r>
         <w:rPr>
           <w:rStyle w:val="CommentReference"/>
           <w:sz w:val="24"/>
           <w:szCs w:val="24"/>
         </w:rPr>
-        <w:commentReference w:id="17"/>
-      </w:r>
-      <w:commentRangeEnd w:id="18"/>
+        <w:commentReference w:id="18"/>
+      </w:r>
+      <w:commentRangeEnd w:id="19"/>
       <w:r>
         <w:rPr>
           <w:rStyle w:val="CommentReference"/>
           <w:sz w:val="24"/>
           <w:szCs w:val="24"/>
         </w:rPr>
-        <w:commentReference w:id="18"/>
+        <w:commentReference w:id="19"/>
       </w:r>
       <w:r>
         <w:rPr>
@@ -17270,6 +17029,7 @@
           <w:szCs w:val="22"/>
           <w:lang w:val="en-US"/>
         </w:rPr>
+        <w:lastRenderedPageBreak/>
         <w:drawing>
           <wp:inline distT="0" distB="0" distL="0" distR="0" wp14:anchorId="5BBE7CA7" wp14:editId="4652FD82">
             <wp:extent cx="5730669" cy="2140085"/>
@@ -17337,25 +17097,7 @@
           <w:iCs/>
           <w:lang w:val="en-US"/>
         </w:rPr>
-        <w:t xml:space="preserve">Figure S3. Time-series of spawning stock biomass (SSB) (A) and fishing mortality (B) from stock assessment model estimates. </w:t>
-      </w:r>
-      <w:proofErr w:type="gramStart"/>
-      <w:r>
-        <w:rPr>
-          <w:i/>
-          <w:iCs/>
-          <w:lang w:val="en-US"/>
-        </w:rPr>
-        <w:t>Grey background shows calibration period,</w:t>
-      </w:r>
-      <w:proofErr w:type="gramEnd"/>
-      <w:r>
-        <w:rPr>
-          <w:i/>
-          <w:iCs/>
-          <w:lang w:val="en-US"/>
-        </w:rPr>
-        <w:t xml:space="preserve"> dotted horizontal lines show the mean of each time series in the calibration time period.</w:t>
+        <w:t>Figure S3. Time-series of spawning stock biomass (SSB) (A) and fishing mortality (B) from stock assessment model estimates. Grey background shows calibration period, dotted horizontal lines show the mean of each time series in the calibration time period.</w:t>
       </w:r>
     </w:p>
     <w:p>
@@ -17383,29 +17125,20 @@
           <w:lang w:val="en-US"/>
         </w:rPr>
       </w:pPr>
-    </w:p>
-    <w:p>
-      <w:pPr>
-        <w:spacing w:before="240" w:line="360" w:lineRule="auto"/>
-        <w:contextualSpacing/>
-        <w:jc w:val="center"/>
-        <w:rPr>
-          <w:rFonts w:eastAsiaTheme="minorEastAsia" w:cstheme="minorHAnsi"/>
-          <w:lang w:val="en-US"/>
-        </w:rPr>
-      </w:pPr>
-      <w:r>
-        <w:rPr>
-          <w:rFonts w:eastAsiaTheme="minorEastAsia" w:cstheme="minorHAnsi"/>
+      <w:r>
+        <w:rPr>
+          <w:rFonts w:ascii="Times New Roman" w:eastAsiaTheme="minorEastAsia" w:hAnsi="Times New Roman" w:cs="Times New Roman"/>
           <w:noProof/>
+          <w:sz w:val="22"/>
+          <w:szCs w:val="22"/>
           <w:lang w:val="en-US"/>
         </w:rPr>
         <w:lastRenderedPageBreak/>
         <w:drawing>
-          <wp:inline distT="0" distB="0" distL="0" distR="0" wp14:anchorId="74709069" wp14:editId="74842F7F">
+          <wp:inline distT="0" distB="0" distL="0" distR="0" wp14:anchorId="35320B31" wp14:editId="2C1827D8">
             <wp:extent cx="5731510" cy="5731510"/>
             <wp:effectExtent l="0" t="0" r="0" b="0"/>
-            <wp:docPr id="5" name="Picture 5" descr="A close up of a map&#10;&#10;Description automatically generated"/>
+            <wp:docPr id="38" name="Picture 38" descr="A close up of a map&#10;&#10;Description automatically generated"/>
             <wp:cNvGraphicFramePr>
               <a:graphicFrameLocks xmlns:a="http://schemas.openxmlformats.org/drawingml/2006/main" noChangeAspect="1"/>
             </wp:cNvGraphicFramePr>
@@ -17413,7 +17146,7 @@
               <a:graphicData uri="http://schemas.openxmlformats.org/drawingml/2006/picture">
                 <pic:pic xmlns:pic="http://schemas.openxmlformats.org/drawingml/2006/picture">
                   <pic:nvPicPr>
-                    <pic:cNvPr id="5" name="spect_feedlev.png"/>
+                    <pic:cNvPr id="38" name="spect_feedlev.png"/>
                     <pic:cNvPicPr/>
                   </pic:nvPicPr>
                   <pic:blipFill>
@@ -17651,10 +17384,10 @@
         </w:rPr>
         <w:lastRenderedPageBreak/>
         <w:drawing>
-          <wp:inline distT="0" distB="0" distL="0" distR="0" wp14:anchorId="763EF485" wp14:editId="2F0186D6">
+          <wp:inline distT="0" distB="0" distL="0" distR="0" wp14:anchorId="5C2B4910" wp14:editId="586B7486">
             <wp:extent cx="5731510" cy="5731510"/>
             <wp:effectExtent l="0" t="0" r="0" b="0"/>
-            <wp:docPr id="7" name="Picture 7" descr="A close up of a device&#10;&#10;Description automatically generated"/>
+            <wp:docPr id="37" name="Picture 37" descr="A close up of a device&#10;&#10;Description automatically generated"/>
             <wp:cNvGraphicFramePr>
               <a:graphicFrameLocks xmlns:a="http://schemas.openxmlformats.org/drawingml/2006/main" noChangeAspect="1"/>
             </wp:cNvGraphicFramePr>
@@ -17662,7 +17395,7 @@
               <a:graphicData uri="http://schemas.openxmlformats.org/drawingml/2006/picture">
                 <pic:pic xmlns:pic="http://schemas.openxmlformats.org/drawingml/2006/picture">
                   <pic:nvPicPr>
-                    <pic:cNvPr id="7" name="growth_model_data.png"/>
+                    <pic:cNvPr id="37" name="growth_model_data.png"/>
                     <pic:cNvPicPr/>
                   </pic:nvPicPr>
                   <pic:blipFill>
@@ -17848,8 +17581,8 @@
         </w:rPr>
         <w:t xml:space="preserve">, </w:t>
       </w:r>
-      <w:commentRangeStart w:id="19"/>
       <w:commentRangeStart w:id="20"/>
+      <w:commentRangeStart w:id="21"/>
       <w:r>
         <w:rPr>
           <w:sz w:val="24"/>
@@ -17880,25 +17613,23 @@
           <w:szCs w:val="24"/>
           <w:lang w:val="en-US"/>
         </w:rPr>
-        <w:t xml:space="preserve">von </w:t>
-      </w:r>
-      <w:proofErr w:type="spellStart"/>
+        <w:t xml:space="preserve">von Bertalanffy growth equation (dashed </w:t>
+      </w:r>
       <w:r>
         <w:rPr>
           <w:sz w:val="24"/>
           <w:szCs w:val="24"/>
           <w:lang w:val="en-US"/>
         </w:rPr>
-        <w:t>Bertalanffy</w:t>
-      </w:r>
-      <w:proofErr w:type="spellEnd"/>
+        <w:t xml:space="preserve">pink </w:t>
+      </w:r>
       <w:r>
         <w:rPr>
           <w:sz w:val="24"/>
           <w:szCs w:val="24"/>
           <w:lang w:val="en-US"/>
         </w:rPr>
-        <w:t xml:space="preserve"> growth equation (dashed </w:t>
+        <w:t>line)</w:t>
       </w:r>
       <w:r>
         <w:rPr>
@@ -17906,7 +17637,7 @@
           <w:szCs w:val="24"/>
           <w:lang w:val="en-US"/>
         </w:rPr>
-        <w:t xml:space="preserve">pink </w:t>
+        <w:t xml:space="preserve"> </w:t>
       </w:r>
       <w:r>
         <w:rPr>
@@ -17914,7 +17645,7 @@
           <w:szCs w:val="24"/>
           <w:lang w:val="en-US"/>
         </w:rPr>
-        <w:t>line)</w:t>
+        <w:t xml:space="preserve">fitted to </w:t>
       </w:r>
       <w:r>
         <w:rPr>
@@ -17922,7 +17653,7 @@
           <w:szCs w:val="24"/>
           <w:lang w:val="en-US"/>
         </w:rPr>
-        <w:t xml:space="preserve"> </w:t>
+        <w:t>length-at-age data</w:t>
       </w:r>
       <w:r>
         <w:rPr>
@@ -17930,7 +17661,7 @@
           <w:szCs w:val="24"/>
           <w:lang w:val="en-US"/>
         </w:rPr>
-        <w:t xml:space="preserve">fitted to </w:t>
+        <w:t xml:space="preserve"> </w:t>
       </w:r>
       <w:r>
         <w:rPr>
@@ -17938,7 +17669,7 @@
           <w:szCs w:val="24"/>
           <w:lang w:val="en-US"/>
         </w:rPr>
-        <w:t>length-at-age data</w:t>
+        <w:t>from</w:t>
       </w:r>
       <w:r>
         <w:rPr>
@@ -17946,7 +17677,7 @@
           <w:szCs w:val="24"/>
           <w:lang w:val="en-US"/>
         </w:rPr>
-        <w:t xml:space="preserve"> </w:t>
+        <w:t xml:space="preserve"> the</w:t>
       </w:r>
       <w:r>
         <w:rPr>
@@ -17954,7 +17685,7 @@
           <w:szCs w:val="24"/>
           <w:lang w:val="en-US"/>
         </w:rPr>
-        <w:t>from</w:t>
+        <w:t xml:space="preserve"> BITS</w:t>
       </w:r>
       <w:r>
         <w:rPr>
@@ -17962,7 +17693,7 @@
           <w:szCs w:val="24"/>
           <w:lang w:val="en-US"/>
         </w:rPr>
-        <w:t xml:space="preserve"> the</w:t>
+        <w:t xml:space="preserve"> (</w:t>
       </w:r>
       <w:r>
         <w:rPr>
@@ -17970,7 +17701,7 @@
           <w:szCs w:val="24"/>
           <w:lang w:val="en-US"/>
         </w:rPr>
-        <w:t xml:space="preserve"> BITS</w:t>
+        <w:t>semitransparent</w:t>
       </w:r>
       <w:r>
         <w:rPr>
@@ -17978,7 +17709,7 @@
           <w:szCs w:val="24"/>
           <w:lang w:val="en-US"/>
         </w:rPr>
-        <w:t xml:space="preserve"> (</w:t>
+        <w:t xml:space="preserve"> dark grey points</w:t>
       </w:r>
       <w:r>
         <w:rPr>
@@ -17986,7 +17717,7 @@
           <w:szCs w:val="24"/>
           <w:lang w:val="en-US"/>
         </w:rPr>
-        <w:t>semitransparent</w:t>
+        <w:t>)</w:t>
       </w:r>
       <w:r>
         <w:rPr>
@@ -17994,7 +17725,7 @@
           <w:szCs w:val="24"/>
           <w:lang w:val="en-US"/>
         </w:rPr>
-        <w:t xml:space="preserve"> dark grey points</w:t>
+        <w:t xml:space="preserve"> and then converted to mass</w:t>
       </w:r>
       <w:r>
         <w:rPr>
@@ -18002,25 +17733,9 @@
           <w:szCs w:val="24"/>
           <w:lang w:val="en-US"/>
         </w:rPr>
-        <w:t>)</w:t>
-      </w:r>
-      <w:r>
-        <w:rPr>
-          <w:sz w:val="24"/>
-          <w:szCs w:val="24"/>
-          <w:lang w:val="en-US"/>
-        </w:rPr>
-        <w:t xml:space="preserve"> and then converted to mass</w:t>
-      </w:r>
-      <w:r>
-        <w:rPr>
-          <w:sz w:val="24"/>
-          <w:szCs w:val="24"/>
-          <w:lang w:val="en-US"/>
-        </w:rPr>
         <w:t>.</w:t>
       </w:r>
-      <w:commentRangeEnd w:id="19"/>
+      <w:commentRangeEnd w:id="20"/>
       <w:r>
         <w:rPr>
           <w:rStyle w:val="CommentReference"/>
@@ -18030,9 +17745,9 @@
           <w:sz w:val="24"/>
           <w:szCs w:val="24"/>
         </w:rPr>
-        <w:commentReference w:id="19"/>
-      </w:r>
-      <w:commentRangeEnd w:id="20"/>
+        <w:commentReference w:id="20"/>
+      </w:r>
+      <w:commentRangeEnd w:id="21"/>
       <w:r>
         <w:rPr>
           <w:rStyle w:val="CommentReference"/>
@@ -18042,7 +17757,7 @@
           <w:sz w:val="24"/>
           <w:szCs w:val="24"/>
         </w:rPr>
-        <w:commentReference w:id="20"/>
+        <w:commentReference w:id="21"/>
       </w:r>
     </w:p>
     <w:p>
@@ -18115,10 +17830,10 @@
         </w:rPr>
         <w:lastRenderedPageBreak/>
         <w:drawing>
-          <wp:inline distT="0" distB="0" distL="0" distR="0" wp14:anchorId="4E0AB2D3" wp14:editId="719AC0AD">
-            <wp:extent cx="5730695" cy="2597285"/>
+          <wp:inline distT="0" distB="0" distL="0" distR="0" wp14:anchorId="4A893DC1" wp14:editId="3B93A517">
+            <wp:extent cx="5730880" cy="2607398"/>
             <wp:effectExtent l="0" t="0" r="0" b="0"/>
-            <wp:docPr id="11" name="Picture 11" descr="A close up of a map&#10;&#10;Description automatically generated"/>
+            <wp:docPr id="39" name="Picture 39" descr="A close up of a map&#10;&#10;Description automatically generated"/>
             <wp:cNvGraphicFramePr>
               <a:graphicFrameLocks xmlns:a="http://schemas.openxmlformats.org/drawingml/2006/main" noChangeAspect="1"/>
             </wp:cNvGraphicFramePr>
@@ -18126,7 +17841,7 @@
               <a:graphicData uri="http://schemas.openxmlformats.org/drawingml/2006/picture">
                 <pic:pic xmlns:pic="http://schemas.openxmlformats.org/drawingml/2006/picture">
                   <pic:nvPicPr>
-                    <pic:cNvPr id="11" name="SSB_fit.png"/>
+                    <pic:cNvPr id="39" name="SSB_fit.png"/>
                     <pic:cNvPicPr/>
                   </pic:nvPicPr>
                   <pic:blipFill rotWithShape="1">
@@ -18137,13 +17852,13 @@
                         </a:ext>
                       </a:extLst>
                     </a:blip>
-                    <a:srcRect t="27155" b="27522"/>
+                    <a:srcRect t="27169" b="27334"/>
                     <a:stretch/>
                   </pic:blipFill>
                   <pic:spPr bwMode="auto">
                     <a:xfrm>
                       <a:off x="0" y="0"/>
-                      <a:ext cx="5731510" cy="2597655"/>
+                      <a:ext cx="5731510" cy="2607685"/>
                     </a:xfrm>
                     <a:prstGeom prst="rect">
                       <a:avLst/>
@@ -18358,25 +18073,7 @@
           <w:szCs w:val="24"/>
           <w:lang w:val="en-US"/>
         </w:rPr>
-        <w:t xml:space="preserve"> (last </w:t>
-      </w:r>
-      <w:proofErr w:type="gramStart"/>
-      <w:r>
-        <w:rPr>
-          <w:sz w:val="24"/>
-          <w:szCs w:val="24"/>
-          <w:lang w:val="en-US"/>
-        </w:rPr>
-        <w:t>20 time</w:t>
-      </w:r>
-      <w:proofErr w:type="gramEnd"/>
-      <w:r>
-        <w:rPr>
-          <w:sz w:val="24"/>
-          <w:szCs w:val="24"/>
-          <w:lang w:val="en-US"/>
-        </w:rPr>
-        <w:t xml:space="preserve"> steps of projection)</w:t>
+        <w:t xml:space="preserve"> (last 20 time steps of projection)</w:t>
       </w:r>
       <w:r>
         <w:rPr>
@@ -18734,10 +18431,10 @@
         </w:rPr>
         <w:lastRenderedPageBreak/>
         <w:drawing>
-          <wp:inline distT="0" distB="0" distL="0" distR="0" wp14:anchorId="3A6E674B" wp14:editId="3CDC1F1B">
+          <wp:inline distT="0" distB="0" distL="0" distR="0" wp14:anchorId="449C085E" wp14:editId="60975F13">
             <wp:extent cx="5731510" cy="5731510"/>
             <wp:effectExtent l="0" t="0" r="0" b="0"/>
-            <wp:docPr id="14" name="Picture 14" descr="A close up of a map&#10;&#10;Description automatically generated"/>
+            <wp:docPr id="36" name="Picture 36" descr="A close up of a map&#10;&#10;Description automatically generated"/>
             <wp:cNvGraphicFramePr>
               <a:graphicFrameLocks xmlns:a="http://schemas.openxmlformats.org/drawingml/2006/main" noChangeAspect="1"/>
             </wp:cNvGraphicFramePr>
@@ -18745,7 +18442,7 @@
               <a:graphicData uri="http://schemas.openxmlformats.org/drawingml/2006/picture">
                 <pic:pic xmlns:pic="http://schemas.openxmlformats.org/drawingml/2006/picture">
                   <pic:nvPicPr>
-                    <pic:cNvPr id="14" name="FMSY.png"/>
+                    <pic:cNvPr id="36" name="FMSY.png"/>
                     <pic:cNvPicPr/>
                   </pic:nvPicPr>
                   <pic:blipFill>
@@ -18992,27 +18689,17 @@
           <w:lang w:val="en-US"/>
         </w:rPr>
       </w:pPr>
-    </w:p>
-    <w:p>
-      <w:pPr>
-        <w:spacing w:line="360" w:lineRule="auto"/>
-        <w:contextualSpacing/>
+      <w:r>
         <w:rPr>
           <w:noProof/>
-          <w:lang w:eastAsia="sv-SE"/>
-        </w:rPr>
-      </w:pPr>
-      <w:r>
-        <w:rPr>
-          <w:noProof/>
-          <w:lang w:eastAsia="sv-SE"/>
+          <w:lang w:val="en-US"/>
         </w:rPr>
         <w:lastRenderedPageBreak/>
         <w:drawing>
-          <wp:inline distT="0" distB="0" distL="0" distR="0" wp14:anchorId="13BABC99" wp14:editId="109783EB">
+          <wp:inline distT="0" distB="0" distL="0" distR="0" wp14:anchorId="227823C8" wp14:editId="5AF951D9">
             <wp:extent cx="5731510" cy="5731510"/>
             <wp:effectExtent l="0" t="0" r="0" b="0"/>
-            <wp:docPr id="15" name="Picture 15" descr="A picture containing text, map&#10;&#10;Description automatically generated"/>
+            <wp:docPr id="40" name="Picture 40" descr="A picture containing text, map&#10;&#10;Description automatically generated"/>
             <wp:cNvGraphicFramePr>
               <a:graphicFrameLocks xmlns:a="http://schemas.openxmlformats.org/drawingml/2006/main" noChangeAspect="1"/>
             </wp:cNvGraphicFramePr>
@@ -19020,7 +18707,7 @@
               <a:graphicData uri="http://schemas.openxmlformats.org/drawingml/2006/picture">
                 <pic:pic xmlns:pic="http://schemas.openxmlformats.org/drawingml/2006/picture">
                   <pic:nvPicPr>
-                    <pic:cNvPr id="15" name="time_series_pred_ssb.png"/>
+                    <pic:cNvPr id="40" name="time_series_pred_ssb.png"/>
                     <pic:cNvPicPr/>
                   </pic:nvPicPr>
                   <pic:blipFill>
@@ -19562,10 +19249,10 @@
         </w:rPr>
         <w:lastRenderedPageBreak/>
         <w:drawing>
-          <wp:inline distT="0" distB="0" distL="0" distR="0" wp14:anchorId="45E2E29D" wp14:editId="5C7DB72A">
-            <wp:extent cx="5731051" cy="2645923"/>
+          <wp:inline distT="0" distB="0" distL="0" distR="0" wp14:anchorId="25A169FC" wp14:editId="64F179A1">
+            <wp:extent cx="5731060" cy="2643612"/>
             <wp:effectExtent l="0" t="0" r="0" b="0"/>
-            <wp:docPr id="17" name="Picture 17" descr="A close up of a map&#10;&#10;Description automatically generated"/>
+            <wp:docPr id="41" name="Picture 41" descr="A close up of a map&#10;&#10;Description automatically generated"/>
             <wp:cNvGraphicFramePr>
               <a:graphicFrameLocks xmlns:a="http://schemas.openxmlformats.org/drawingml/2006/main" noChangeAspect="1"/>
             </wp:cNvGraphicFramePr>
@@ -19573,7 +19260,7 @@
               <a:graphicData uri="http://schemas.openxmlformats.org/drawingml/2006/picture">
                 <pic:pic xmlns:pic="http://schemas.openxmlformats.org/drawingml/2006/picture">
                   <pic:nvPicPr>
-                    <pic:cNvPr id="17" name="obs_pred_corr.png"/>
+                    <pic:cNvPr id="41" name="obs_pred_corr.png"/>
                     <pic:cNvPicPr/>
                   </pic:nvPicPr>
                   <pic:blipFill rotWithShape="1">
@@ -19584,13 +19271,13 @@
                         </a:ext>
                       </a:extLst>
                     </a:blip>
-                    <a:srcRect t="26307" b="27525"/>
+                    <a:srcRect t="26063" b="27809"/>
                     <a:stretch/>
                   </pic:blipFill>
                   <pic:spPr bwMode="auto">
                     <a:xfrm>
                       <a:off x="0" y="0"/>
-                      <a:ext cx="5731510" cy="2646135"/>
+                      <a:ext cx="5731510" cy="2643820"/>
                     </a:xfrm>
                     <a:prstGeom prst="rect">
                       <a:avLst/>
@@ -19616,18 +19303,6 @@
         <w:pStyle w:val="Caption"/>
         <w:spacing w:line="360" w:lineRule="auto"/>
         <w:contextualSpacing/>
-        <w:jc w:val="center"/>
-        <w:rPr>
-          <w:rFonts w:cstheme="minorHAnsi"/>
-          <w:lang w:val="en-US"/>
-        </w:rPr>
-      </w:pPr>
-    </w:p>
-    <w:p>
-      <w:pPr>
-        <w:pStyle w:val="Caption"/>
-        <w:spacing w:line="360" w:lineRule="auto"/>
-        <w:contextualSpacing/>
         <w:jc w:val="both"/>
         <w:rPr>
           <w:sz w:val="24"/>
@@ -19635,7 +19310,7 @@
           <w:lang w:val="en-US"/>
         </w:rPr>
       </w:pPr>
-      <w:commentRangeStart w:id="21"/>
+      <w:commentRangeStart w:id="22"/>
       <w:r>
         <w:rPr>
           <w:sz w:val="24"/>
@@ -19652,7 +19327,7 @@
         </w:rPr>
         <w:t>10</w:t>
       </w:r>
-      <w:commentRangeEnd w:id="21"/>
+      <w:commentRangeEnd w:id="22"/>
       <w:r>
         <w:rPr>
           <w:rStyle w:val="CommentReference"/>
@@ -19660,7 +19335,7 @@
           <w:iCs w:val="0"/>
           <w:color w:val="auto"/>
         </w:rPr>
-        <w:commentReference w:id="21"/>
+        <w:commentReference w:id="22"/>
       </w:r>
       <w:r>
         <w:rPr>
@@ -19862,8 +19537,8 @@
           <w:lang w:val="en-US"/>
         </w:rPr>
       </w:pPr>
-      <w:bookmarkStart w:id="22" w:name="_Toc30849729"/>
-      <w:bookmarkStart w:id="23" w:name="_Toc41394458"/>
+      <w:bookmarkStart w:id="23" w:name="_Toc30849729"/>
+      <w:bookmarkStart w:id="24" w:name="_Toc41394458"/>
       <w:r>
         <w:rPr>
           <w:lang w:val="en-US"/>
@@ -19871,8 +19546,8 @@
         <w:lastRenderedPageBreak/>
         <w:t>Analysis</w:t>
       </w:r>
-      <w:bookmarkEnd w:id="22"/>
       <w:bookmarkEnd w:id="23"/>
+      <w:bookmarkEnd w:id="24"/>
     </w:p>
     <w:p>
       <w:pPr>
@@ -19923,8 +19598,8 @@
         </w:rPr>
         <w:t xml:space="preserve"> </w:t>
       </w:r>
-      <w:commentRangeStart w:id="24"/>
       <w:commentRangeStart w:id="25"/>
+      <w:commentRangeStart w:id="26"/>
       <w:r>
         <w:rPr>
           <w:color w:val="auto"/>
@@ -19934,7 +19609,7 @@
         </w:rPr>
         <w:t>Parameters</w:t>
       </w:r>
-      <w:commentRangeEnd w:id="24"/>
+      <w:commentRangeEnd w:id="25"/>
       <w:r>
         <w:rPr>
           <w:rStyle w:val="CommentReference"/>
@@ -19942,9 +19617,9 @@
           <w:iCs w:val="0"/>
           <w:color w:val="auto"/>
         </w:rPr>
-        <w:commentReference w:id="24"/>
-      </w:r>
-      <w:commentRangeEnd w:id="25"/>
+        <w:commentReference w:id="25"/>
+      </w:r>
+      <w:commentRangeEnd w:id="26"/>
       <w:r>
         <w:rPr>
           <w:rStyle w:val="CommentReference"/>
@@ -19952,7 +19627,7 @@
           <w:iCs w:val="0"/>
           <w:color w:val="auto"/>
         </w:rPr>
-        <w:commentReference w:id="25"/>
+        <w:commentReference w:id="26"/>
       </w:r>
       <w:r>
         <w:rPr>
@@ -21367,8 +21042,8 @@
                 <w:szCs w:val="22"/>
               </w:rPr>
             </w:pPr>
-            <w:commentRangeStart w:id="26"/>
             <w:commentRangeStart w:id="27"/>
+            <w:commentRangeStart w:id="28"/>
             <w:r>
               <w:rPr>
                 <w:rFonts w:cstheme="minorHAnsi"/>
@@ -21378,21 +21053,21 @@
               </w:rPr>
               <w:t>Background resource carrying capacity</w:t>
             </w:r>
-            <w:commentRangeEnd w:id="26"/>
+            <w:commentRangeEnd w:id="27"/>
             <w:r>
               <w:rPr>
                 <w:rStyle w:val="CommentReference"/>
                 <w:sz w:val="22"/>
                 <w:szCs w:val="22"/>
               </w:rPr>
-              <w:commentReference w:id="26"/>
-            </w:r>
-            <w:commentRangeEnd w:id="27"/>
+              <w:commentReference w:id="27"/>
+            </w:r>
+            <w:commentRangeEnd w:id="28"/>
             <w:r>
               <w:rPr>
                 <w:rStyle w:val="CommentReference"/>
               </w:rPr>
-              <w:commentReference w:id="27"/>
+              <w:commentReference w:id="28"/>
             </w:r>
           </w:p>
         </w:tc>
@@ -22311,7 +21986,7 @@
           <w:lang w:val="en-US"/>
         </w:rPr>
       </w:pPr>
-      <w:bookmarkStart w:id="28" w:name="_Toc2601248"/>
+      <w:bookmarkStart w:id="29" w:name="_Toc2601248"/>
     </w:p>
     <w:p>
       <w:pPr>
@@ -22648,8 +22323,8 @@
           <w:lang w:val="en-US"/>
         </w:rPr>
       </w:pPr>
-      <w:commentRangeStart w:id="29"/>
       <w:commentRangeStart w:id="30"/>
+      <w:commentRangeStart w:id="31"/>
       <w:r>
         <w:rPr>
           <w:rFonts w:cstheme="minorHAnsi"/>
@@ -22670,7 +22345,7 @@
         </w:rPr>
         <w:t>4</w:t>
       </w:r>
-      <w:commentRangeEnd w:id="29"/>
+      <w:commentRangeEnd w:id="30"/>
       <w:r>
         <w:rPr>
           <w:rStyle w:val="CommentReference"/>
@@ -22678,15 +22353,15 @@
           <w:sz w:val="24"/>
           <w:szCs w:val="24"/>
         </w:rPr>
-        <w:commentReference w:id="29"/>
-      </w:r>
-      <w:commentRangeEnd w:id="30"/>
+        <w:commentReference w:id="30"/>
+      </w:r>
+      <w:commentRangeEnd w:id="31"/>
       <w:r>
         <w:rPr>
           <w:rStyle w:val="CommentReference"/>
           <w:color w:val="FF0000"/>
         </w:rPr>
-        <w:commentReference w:id="30"/>
+        <w:commentReference w:id="31"/>
       </w:r>
       <w:r>
         <w:rPr>
@@ -22968,7 +22643,7 @@
         </w:rPr>
         <w:t xml:space="preserve">, depending on which </w:t>
       </w:r>
-      <w:commentRangeStart w:id="31"/>
+      <w:commentRangeStart w:id="32"/>
       <w:r>
         <w:rPr>
           <w:rFonts w:cstheme="minorHAnsi"/>
@@ -22979,7 +22654,7 @@
         </w:rPr>
         <w:t>temperature-scaling scenario is assumed</w:t>
       </w:r>
-      <w:commentRangeEnd w:id="31"/>
+      <w:commentRangeEnd w:id="32"/>
       <w:r>
         <w:rPr>
           <w:rStyle w:val="CommentReference"/>
@@ -22987,7 +22662,7 @@
           <w:sz w:val="24"/>
           <w:szCs w:val="24"/>
         </w:rPr>
-        <w:commentReference w:id="31"/>
+        <w:commentReference w:id="32"/>
       </w:r>
       <w:r>
         <w:rPr>
@@ -23794,8 +23469,8 @@
           <w:lang w:val="en-US"/>
         </w:rPr>
       </w:pPr>
-      <w:bookmarkStart w:id="32" w:name="_Toc30849730"/>
-      <w:bookmarkStart w:id="33" w:name="_Toc41394459"/>
+      <w:bookmarkStart w:id="33" w:name="_Toc30849730"/>
+      <w:bookmarkStart w:id="34" w:name="_Toc41394459"/>
       <w:r>
         <w:rPr>
           <w:lang w:val="en-US"/>
@@ -23803,9 +23478,9 @@
         <w:lastRenderedPageBreak/>
         <w:t>References</w:t>
       </w:r>
-      <w:bookmarkEnd w:id="28"/>
-      <w:bookmarkEnd w:id="32"/>
+      <w:bookmarkEnd w:id="29"/>
       <w:bookmarkEnd w:id="33"/>
+      <w:bookmarkEnd w:id="34"/>
       <w:r>
         <w:rPr>
           <w:lang w:val="en-US"/>
@@ -24712,36 +24387,22 @@
         <w:rPr>
           <w:lang w:val="en-US"/>
         </w:rPr>
-        <w:t xml:space="preserve">Thanks for noticing this </w:t>
-      </w:r>
-      <w:proofErr w:type="spellStart"/>
-      <w:r>
-        <w:rPr>
-          <w:lang w:val="en-US"/>
-        </w:rPr>
-        <w:t>As</w:t>
-      </w:r>
-      <w:r>
-        <w:rPr>
-          <w:lang w:val="en-US"/>
-        </w:rPr>
-        <w:t>ta</w:t>
-      </w:r>
-      <w:proofErr w:type="spellEnd"/>
-      <w:r>
-        <w:rPr>
-          <w:lang w:val="en-US"/>
-        </w:rPr>
-        <w:t>! Fixed now in the model</w:t>
+        <w:t>Thanks for noticing this As</w:t>
+      </w:r>
+      <w:r>
+        <w:rPr>
+          <w:lang w:val="en-US"/>
+        </w:rPr>
+        <w:t>ta! Fixed now in the model</w:t>
       </w:r>
     </w:p>
   </w:comment>
-  <w:comment w:id="9" w:author="Asta Audzijonyte" w:date="2019-11-29T15:03:00Z" w:initials="AA">
+  <w:comment w:id="5" w:author="Max Lindmark" w:date="2020-05-26T16:50:00Z" w:initials="ML">
     <w:p>
       <w:pPr>
         <w:pStyle w:val="CommentText"/>
         <w:rPr>
-          <w:lang w:val="en-GB"/>
+          <w:lang w:val="en-US"/>
         </w:rPr>
       </w:pPr>
       <w:r>
@@ -24752,13 +24413,41 @@
       </w:r>
       <w:r>
         <w:rPr>
-          <w:lang w:val="en-GB"/>
-        </w:rPr>
-        <w:t xml:space="preserve">What are criteria for this? Feeding level of 0.5 – ok or not? </w:t>
+          <w:lang w:val="en-US"/>
+        </w:rPr>
+        <w:t xml:space="preserve">These are updated because the estimated sigma </w:t>
+      </w:r>
+      <w:r>
+        <w:rPr>
+          <w:lang w:val="en-US"/>
+        </w:rPr>
+        <w:t>here lead to cod not really having a size-preference. It’s not perfect and based on stomach data, only showing half of the preference puzzle</w:t>
       </w:r>
     </w:p>
   </w:comment>
-  <w:comment w:id="10" w:author="Max Lindmark" w:date="2019-12-30T16:37:00Z" w:initials="ML">
+  <w:comment w:id="10" w:author="Asta Audzijonyte" w:date="2019-11-29T15:03:00Z" w:initials="AA">
+    <w:p>
+      <w:pPr>
+        <w:pStyle w:val="CommentText"/>
+        <w:rPr>
+          <w:lang w:val="en-GB"/>
+        </w:rPr>
+      </w:pPr>
+      <w:r>
+        <w:rPr>
+          <w:rStyle w:val="CommentReference"/>
+        </w:rPr>
+        <w:annotationRef/>
+      </w:r>
+      <w:r>
+        <w:rPr>
+          <w:lang w:val="en-GB"/>
+        </w:rPr>
+        <w:t xml:space="preserve">What are criteria for this? Feeding level of 0.5 – ok or not? </w:t>
+      </w:r>
+    </w:p>
+  </w:comment>
+  <w:comment w:id="11" w:author="Max Lindmark" w:date="2019-12-30T16:37:00Z" w:initials="ML">
     <w:p>
       <w:pPr>
         <w:pStyle w:val="CommentText"/>
@@ -24798,65 +24487,40 @@
           <w:lang w:val="en-GB"/>
         </w:rPr>
       </w:pPr>
-      <w:proofErr w:type="gramStart"/>
       <w:r>
         <w:rPr>
           <w:rStyle w:val="CommentReference"/>
           <w:lang w:val="en-GB"/>
         </w:rPr>
-        <w:t>So</w:t>
-      </w:r>
-      <w:proofErr w:type="gramEnd"/>
-      <w:r>
+        <w:t>So what we know is that at 0.2 they don’t grow, at 1 they are not food limited, and with a constant feeding level of 0.6 it roughly fits a VBGE curve in the mizer vignette example. I added a few sentences here to clarify how this was evaluated.</w:t>
+      </w:r>
+    </w:p>
+    <w:p>
+      <w:pPr>
+        <w:pStyle w:val="CommentText"/>
         <w:rPr>
           <w:rStyle w:val="CommentReference"/>
           <w:lang w:val="en-GB"/>
         </w:rPr>
-        <w:t xml:space="preserve"> what we know is that at 0.2 they don’t grow, at 1 they are not food limited, and with a constant feeding level of 0.6 it roughly fits a VBGE curve in the </w:t>
-      </w:r>
-      <w:proofErr w:type="spellStart"/>
+      </w:pPr>
+    </w:p>
+    <w:p>
+      <w:pPr>
+        <w:pStyle w:val="CommentText"/>
+        <w:rPr>
+          <w:lang w:val="en-GB"/>
+        </w:rPr>
+      </w:pPr>
       <w:r>
         <w:rPr>
           <w:rStyle w:val="CommentReference"/>
           <w:lang w:val="en-GB"/>
         </w:rPr>
-        <w:t>mizer</w:t>
-      </w:r>
-      <w:proofErr w:type="spellEnd"/>
-      <w:r>
-        <w:rPr>
-          <w:rStyle w:val="CommentReference"/>
-          <w:lang w:val="en-GB"/>
-        </w:rPr>
-        <w:t xml:space="preserve"> vignette example. I added a few sentences here to clarify how this was evaluated.</w:t>
-      </w:r>
-    </w:p>
-    <w:p>
-      <w:pPr>
-        <w:pStyle w:val="CommentText"/>
-        <w:rPr>
-          <w:rStyle w:val="CommentReference"/>
-          <w:lang w:val="en-GB"/>
-        </w:rPr>
-      </w:pPr>
-    </w:p>
-    <w:p>
-      <w:pPr>
-        <w:pStyle w:val="CommentText"/>
-        <w:rPr>
-          <w:lang w:val="en-GB"/>
-        </w:rPr>
-      </w:pPr>
-      <w:r>
-        <w:rPr>
-          <w:rStyle w:val="CommentReference"/>
-          <w:lang w:val="en-GB"/>
-        </w:rPr>
         <w:t>(The key part is: does it seem like a likely cause for poor growth relative to VBGE, given that we know it fits a VBGE when around ~0.6?)</w:t>
       </w:r>
     </w:p>
   </w:comment>
-  <w:comment w:id="11" w:author="Anna Gårdmark" w:date="2020-01-16T17:47:00Z" w:initials="AG">
+  <w:comment w:id="12" w:author="Anna Gårdmark" w:date="2020-01-16T17:47:00Z" w:initials="AG">
     <w:p>
       <w:pPr>
         <w:pStyle w:val="CommentText"/>
@@ -24884,7 +24548,7 @@
       </w:r>
     </w:p>
   </w:comment>
-  <w:comment w:id="12" w:author="Max Lindmark" w:date="2020-01-22T16:59:00Z" w:initials="ML">
+  <w:comment w:id="13" w:author="Max Lindmark" w:date="2020-01-22T16:59:00Z" w:initials="ML">
     <w:p>
       <w:pPr>
         <w:pStyle w:val="CommentText"/>
@@ -24912,7 +24576,7 @@
       </w:r>
     </w:p>
   </w:comment>
-  <w:comment w:id="15" w:author="Asta Audzijonyte" w:date="2019-11-29T15:09:00Z" w:initials="AA">
+  <w:comment w:id="16" w:author="Asta Audzijonyte" w:date="2019-11-29T15:09:00Z" w:initials="AA">
     <w:p>
       <w:pPr>
         <w:pStyle w:val="CommentText"/>
@@ -24934,7 +24598,7 @@
       </w:r>
     </w:p>
   </w:comment>
-  <w:comment w:id="16" w:author="Max Lindmark" w:date="2019-12-30T17:14:00Z" w:initials="ML">
+  <w:comment w:id="17" w:author="Max Lindmark" w:date="2019-12-30T17:14:00Z" w:initials="ML">
     <w:p>
       <w:pPr>
         <w:pStyle w:val="CommentText"/>
@@ -25016,30 +24680,20 @@
         </w:rPr>
         <w:t xml:space="preserve"> for a species with </w:t>
       </w:r>
-      <w:proofErr w:type="spellStart"/>
       <w:r>
         <w:rPr>
           <w:rFonts w:ascii="Calibri" w:hAnsi="Calibri" w:cs="Calibri"/>
           <w:sz w:val="22"/>
           <w:szCs w:val="22"/>
         </w:rPr>
-        <w:t>W_inf</w:t>
-      </w:r>
-      <w:proofErr w:type="spellEnd"/>
+        <w:t>W_inf = 1500</w:t>
+      </w:r>
       <w:r>
         <w:rPr>
           <w:rFonts w:ascii="Calibri" w:hAnsi="Calibri" w:cs="Calibri"/>
           <w:sz w:val="22"/>
           <w:szCs w:val="22"/>
         </w:rPr>
-        <w:t xml:space="preserve"> = 1500</w:t>
-      </w:r>
-      <w:r>
-        <w:rPr>
-          <w:rFonts w:ascii="Calibri" w:hAnsi="Calibri" w:cs="Calibri"/>
-          <w:sz w:val="22"/>
-          <w:szCs w:val="22"/>
-        </w:rPr>
         <w:t>, but depending on asymptotic size and fishing mortality, see 90 Andersen and Beyer (2015)).</w:t>
       </w:r>
       <w:r>
@@ -25113,7 +24767,7 @@
       </w:r>
     </w:p>
   </w:comment>
-  <w:comment w:id="17" w:author="Anna Gårdmark" w:date="2020-01-16T17:50:00Z" w:initials="AG">
+  <w:comment w:id="18" w:author="Anna Gårdmark" w:date="2020-01-16T17:50:00Z" w:initials="AG">
     <w:p>
       <w:pPr>
         <w:pStyle w:val="CommentText"/>
@@ -25131,45 +24785,17 @@
         <w:rPr>
           <w:lang w:val="en-GB"/>
         </w:rPr>
-        <w:t xml:space="preserve">may want to </w:t>
-      </w:r>
-      <w:proofErr w:type="gramStart"/>
+        <w:t>may want to add ”(cf.,</w:t>
+      </w:r>
       <w:r>
         <w:rPr>
           <w:lang w:val="en-GB"/>
         </w:rPr>
-        <w:t>add ”</w:t>
-      </w:r>
-      <w:proofErr w:type="gramEnd"/>
-      <w:r>
-        <w:rPr>
-          <w:lang w:val="en-GB"/>
-        </w:rPr>
-        <w:t>(cf.,</w:t>
-      </w:r>
-      <w:r>
-        <w:rPr>
-          <w:lang w:val="en-GB"/>
-        </w:rPr>
-        <w:t xml:space="preserve"> Andersen &amp; </w:t>
-      </w:r>
-      <w:proofErr w:type="spellStart"/>
-      <w:r>
-        <w:rPr>
-          <w:lang w:val="en-GB"/>
-        </w:rPr>
-        <w:t>Beier</w:t>
-      </w:r>
-      <w:proofErr w:type="spellEnd"/>
-      <w:r>
-        <w:rPr>
-          <w:lang w:val="en-GB"/>
-        </w:rPr>
-        <w:t xml:space="preserve"> 2015)” at the end of this sentence with the values in it then</w:t>
+        <w:t xml:space="preserve"> Andersen &amp; Beier 2015)” at the end of this sentence with the values in it then</w:t>
       </w:r>
     </w:p>
   </w:comment>
-  <w:comment w:id="18" w:author="Max Lindmark" w:date="2020-01-27T18:56:00Z" w:initials="ML">
+  <w:comment w:id="19" w:author="Max Lindmark" w:date="2020-01-27T18:56:00Z" w:initials="ML">
     <w:p>
       <w:pPr>
         <w:pStyle w:val="CommentText"/>
@@ -25191,7 +24817,7 @@
       </w:r>
     </w:p>
   </w:comment>
-  <w:comment w:id="19" w:author="Anna Gårdmark" w:date="2020-01-16T18:00:00Z" w:initials="AG">
+  <w:comment w:id="20" w:author="Anna Gårdmark" w:date="2020-01-16T18:00:00Z" w:initials="AG">
     <w:p>
       <w:pPr>
         <w:pStyle w:val="CommentText"/>
@@ -25215,21 +24841,7 @@
         <w:rPr>
           <w:lang w:val="en-GB"/>
         </w:rPr>
-        <w:t xml:space="preserve"> lengths or correct the description if I’m </w:t>
-      </w:r>
-      <w:proofErr w:type="spellStart"/>
-      <w:r>
-        <w:rPr>
-          <w:lang w:val="en-GB"/>
-        </w:rPr>
-        <w:t>misundertanding</w:t>
-      </w:r>
-      <w:proofErr w:type="spellEnd"/>
-      <w:r>
-        <w:rPr>
-          <w:lang w:val="en-GB"/>
-        </w:rPr>
-        <w:t xml:space="preserve"> you</w:t>
+        <w:t xml:space="preserve"> lengths or correct the description if I’m misundertanding you</w:t>
       </w:r>
       <w:r>
         <w:rPr>
@@ -25239,7 +24851,7 @@
       </w:r>
     </w:p>
   </w:comment>
-  <w:comment w:id="20" w:author="Max Lindmark" w:date="2020-01-21T15:53:00Z" w:initials="ML">
+  <w:comment w:id="21" w:author="Max Lindmark" w:date="2020-01-21T15:53:00Z" w:initials="ML">
     <w:p>
       <w:pPr>
         <w:pStyle w:val="CommentText"/>
@@ -25273,7 +24885,7 @@
       </w:r>
     </w:p>
   </w:comment>
-  <w:comment w:id="21" w:author="Max Lindmark" w:date="2020-05-26T13:52:00Z" w:initials="ML">
+  <w:comment w:id="22" w:author="Max Lindmark" w:date="2020-05-26T13:52:00Z" w:initials="ML">
     <w:p>
       <w:pPr>
         <w:pStyle w:val="CommentText"/>
@@ -25291,45 +24903,17 @@
         <w:rPr>
           <w:lang w:val="en-US"/>
         </w:rPr>
-        <w:t xml:space="preserve">It may not look like </w:t>
-      </w:r>
-      <w:proofErr w:type="gramStart"/>
-      <w:r>
-        <w:rPr>
-          <w:lang w:val="en-US"/>
-        </w:rPr>
-        <w:t>it</w:t>
-      </w:r>
-      <w:proofErr w:type="gramEnd"/>
-      <w:r>
-        <w:rPr>
-          <w:lang w:val="en-US"/>
-        </w:rPr>
-        <w:t xml:space="preserve"> but correlations improv</w:t>
-      </w:r>
-      <w:r>
-        <w:rPr>
-          <w:lang w:val="en-US"/>
-        </w:rPr>
-        <w:t xml:space="preserve">ed after recalibrating </w:t>
-      </w:r>
-      <w:proofErr w:type="spellStart"/>
-      <w:r>
-        <w:rPr>
-          <w:lang w:val="en-US"/>
-        </w:rPr>
-        <w:t>erepro</w:t>
-      </w:r>
-      <w:proofErr w:type="spellEnd"/>
-      <w:r>
-        <w:rPr>
-          <w:lang w:val="en-US"/>
-        </w:rPr>
-        <w:t xml:space="preserve"> to get steeper yield-F curves!</w:t>
+        <w:t>It may not look like it but correlations improv</w:t>
+      </w:r>
+      <w:r>
+        <w:rPr>
+          <w:lang w:val="en-US"/>
+        </w:rPr>
+        <w:t>ed after recalibrating erepro to get steeper yield-F curves!</w:t>
       </w:r>
     </w:p>
   </w:comment>
-  <w:comment w:id="24" w:author="Asta Audzijonyte" w:date="2020-01-10T15:56:00Z" w:initials="AA">
+  <w:comment w:id="25" w:author="Asta Audzijonyte" w:date="2020-01-10T15:56:00Z" w:initials="AA">
     <w:p>
       <w:pPr>
         <w:pStyle w:val="CommentText"/>
@@ -25347,37 +24931,7 @@
         <w:rPr>
           <w:lang w:val="en-GB"/>
         </w:rPr>
-        <w:t xml:space="preserve">This is a good </w:t>
-      </w:r>
-      <w:proofErr w:type="gramStart"/>
-      <w:r>
-        <w:rPr>
-          <w:lang w:val="en-GB"/>
-        </w:rPr>
-        <w:t>table</w:t>
-      </w:r>
-      <w:proofErr w:type="gramEnd"/>
-      <w:r>
-        <w:rPr>
-          <w:lang w:val="en-GB"/>
-        </w:rPr>
-        <w:t xml:space="preserve"> but I think you also need a table with species and their key parameters. I know lots of stuff is in the appendix, but when you read multi-species model papers you want to see that table right before </w:t>
-      </w:r>
-      <w:proofErr w:type="spellStart"/>
-      <w:proofErr w:type="gramStart"/>
-      <w:r>
-        <w:rPr>
-          <w:lang w:val="en-GB"/>
-        </w:rPr>
-        <w:t>you</w:t>
-      </w:r>
-      <w:proofErr w:type="spellEnd"/>
-      <w:proofErr w:type="gramEnd"/>
-      <w:r>
-        <w:rPr>
-          <w:lang w:val="en-GB"/>
-        </w:rPr>
-        <w:t xml:space="preserve"> eyes </w:t>
+        <w:t xml:space="preserve">This is a good table but I think you also need a table with species and their key parameters. I know lots of stuff is in the appendix, but when you read multi-species model papers you want to see that table right before you eyes </w:t>
       </w:r>
       <w:r>
         <w:rPr>
@@ -25399,7 +24953,7 @@
       </w:r>
     </w:p>
   </w:comment>
-  <w:comment w:id="25" w:author="Max Lindmark" w:date="2020-01-21T17:52:00Z" w:initials="ML">
+  <w:comment w:id="26" w:author="Max Lindmark" w:date="2020-01-21T17:52:00Z" w:initials="ML">
     <w:p>
       <w:pPr>
         <w:pStyle w:val="CommentText"/>
@@ -25426,21 +24980,7 @@
         <w:rPr>
           <w:lang w:val="en-US"/>
         </w:rPr>
-        <w:t xml:space="preserve">, not thesis since it’s already </w:t>
-      </w:r>
-      <w:proofErr w:type="gramStart"/>
-      <w:r>
-        <w:rPr>
-          <w:lang w:val="en-US"/>
-        </w:rPr>
-        <w:t>methods-heavy</w:t>
-      </w:r>
-      <w:proofErr w:type="gramEnd"/>
-      <w:r>
-        <w:rPr>
-          <w:lang w:val="en-US"/>
-        </w:rPr>
-        <w:t xml:space="preserve"> and I’d rather to minimal changes at this point</w:t>
+        <w:t>, not thesis since it’s already methods-heavy and I’d rather to minimal changes at this point</w:t>
       </w:r>
       <w:r>
         <w:rPr>
@@ -25456,7 +24996,7 @@
       </w:r>
     </w:p>
   </w:comment>
-  <w:comment w:id="26" w:author="Anna Gårdmark" w:date="2020-01-13T12:54:00Z" w:initials="AG">
+  <w:comment w:id="27" w:author="Anna Gårdmark" w:date="2020-01-13T12:54:00Z" w:initials="AG">
     <w:p>
       <w:pPr>
         <w:pStyle w:val="CommentText"/>
@@ -25478,7 +25018,7 @@
       </w:r>
     </w:p>
   </w:comment>
-  <w:comment w:id="27" w:author="Max Lindmark" w:date="2020-01-21T17:54:00Z" w:initials="ML">
+  <w:comment w:id="28" w:author="Max Lindmark" w:date="2020-01-21T17:54:00Z" w:initials="ML">
     <w:p>
       <w:pPr>
         <w:pStyle w:val="CommentText"/>
@@ -25494,7 +25034,7 @@
       </w:r>
     </w:p>
   </w:comment>
-  <w:comment w:id="29" w:author="Max Lindmark" w:date="2020-01-27T18:58:00Z" w:initials="ML">
+  <w:comment w:id="30" w:author="Max Lindmark" w:date="2020-01-27T18:58:00Z" w:initials="ML">
     <w:p>
       <w:pPr>
         <w:spacing w:line="360" w:lineRule="auto"/>
@@ -25547,7 +25087,7 @@
       </w:r>
     </w:p>
   </w:comment>
-  <w:comment w:id="30" w:author="Max Lindmark" w:date="2020-05-26T13:55:00Z" w:initials="ML">
+  <w:comment w:id="31" w:author="Max Lindmark" w:date="2020-05-26T13:55:00Z" w:initials="ML">
     <w:p>
       <w:pPr>
         <w:pStyle w:val="CommentText"/>
@@ -25575,7 +25115,7 @@
       </w:r>
     </w:p>
   </w:comment>
-  <w:comment w:id="31" w:author="Max Lindmark" w:date="2020-01-04T20:22:00Z" w:initials="ML">
+  <w:comment w:id="32" w:author="Max Lindmark" w:date="2020-01-04T20:22:00Z" w:initials="ML">
     <w:p>
       <w:pPr>
         <w:pStyle w:val="CommentText"/>
@@ -25603,6 +25143,7 @@
 <file path=word/commentsExtended.xml><?xml version="1.0" encoding="utf-8"?>
 <w15:commentsEx xmlns:wpc="http://schemas.microsoft.com/office/word/2010/wordprocessingCanvas" xmlns:cx="http://schemas.microsoft.com/office/drawing/2014/chartex" xmlns:cx1="http://schemas.microsoft.com/office/drawing/2015/9/8/chartex" xmlns:cx2="http://schemas.microsoft.com/office/drawing/2015/10/21/chartex" xmlns:cx3="http://schemas.microsoft.com/office/drawing/2016/5/9/chartex" xmlns:cx4="http://schemas.microsoft.com/office/drawing/2016/5/10/chartex" xmlns:cx5="http://schemas.microsoft.com/office/drawing/2016/5/11/chartex" xmlns:cx6="http://schemas.microsoft.com/office/drawing/2016/5/12/chartex" xmlns:cx7="http://schemas.microsoft.com/office/drawing/2016/5/13/chartex" xmlns:cx8="http://schemas.microsoft.com/office/drawing/2016/5/14/chartex" xmlns:mc="http://schemas.openxmlformats.org/markup-compatibility/2006" xmlns:aink="http://schemas.microsoft.com/office/drawing/2016/ink" xmlns:am3d="http://schemas.microsoft.com/office/drawing/2017/model3d" xmlns:o="urn:schemas-microsoft-com:office:office" xmlns:r="http://schemas.openxmlformats.org/officeDocument/2006/relationships" xmlns:m="http://schemas.openxmlformats.org/officeDocument/2006/math" xmlns:v="urn:schemas-microsoft-com:vml" xmlns:wp14="http://schemas.microsoft.com/office/word/2010/wordprocessingDrawing" xmlns:wp="http://schemas.openxmlformats.org/drawingml/2006/wordprocessingDrawing" xmlns:w10="urn:schemas-microsoft-com:office:word" xmlns:w="http://schemas.openxmlformats.org/wordprocessingml/2006/main" xmlns:w14="http://schemas.microsoft.com/office/word/2010/wordml" xmlns:w15="http://schemas.microsoft.com/office/word/2012/wordml" xmlns:w16cex="http://schemas.microsoft.com/office/word/2018/wordml/cex" xmlns:w16cid="http://schemas.microsoft.com/office/word/2016/wordml/cid" xmlns:w16="http://schemas.microsoft.com/office/word/2018/wordml" xmlns:w16se="http://schemas.microsoft.com/office/word/2015/wordml/symex" xmlns:wpg="http://schemas.microsoft.com/office/word/2010/wordprocessingGroup" xmlns:wpi="http://schemas.microsoft.com/office/word/2010/wordprocessingInk" xmlns:wne="http://schemas.microsoft.com/office/word/2006/wordml" xmlns:wps="http://schemas.microsoft.com/office/word/2010/wordprocessingShape" mc:Ignorable="w14 w15 w16se w16cid w16 w16cex wp14">
   <w15:commentEx w15:paraId="7E2B4212" w15:done="0"/>
+  <w15:commentEx w15:paraId="42B08131" w15:done="0"/>
   <w15:commentEx w15:paraId="346EEB31" w15:done="0"/>
   <w15:commentEx w15:paraId="59F17826" w15:paraIdParent="346EEB31" w15:done="0"/>
   <w15:commentEx w15:paraId="73F83B1C" w15:done="0"/>
@@ -25627,6 +25168,7 @@
 <file path=word/commentsExtensible.xml><?xml version="1.0" encoding="utf-8"?>
 <w16cex:commentsExtensible xmlns:wpc="http://schemas.microsoft.com/office/word/2010/wordprocessingCanvas" xmlns:cx="http://schemas.microsoft.com/office/drawing/2014/chartex" xmlns:cx1="http://schemas.microsoft.com/office/drawing/2015/9/8/chartex" xmlns:cx2="http://schemas.microsoft.com/office/drawing/2015/10/21/chartex" xmlns:cx3="http://schemas.microsoft.com/office/drawing/2016/5/9/chartex" xmlns:cx4="http://schemas.microsoft.com/office/drawing/2016/5/10/chartex" xmlns:cx5="http://schemas.microsoft.com/office/drawing/2016/5/11/chartex" xmlns:cx6="http://schemas.microsoft.com/office/drawing/2016/5/12/chartex" xmlns:cx7="http://schemas.microsoft.com/office/drawing/2016/5/13/chartex" xmlns:cx8="http://schemas.microsoft.com/office/drawing/2016/5/14/chartex" xmlns:mc="http://schemas.openxmlformats.org/markup-compatibility/2006" xmlns:aink="http://schemas.microsoft.com/office/drawing/2016/ink" xmlns:am3d="http://schemas.microsoft.com/office/drawing/2017/model3d" xmlns:o="urn:schemas-microsoft-com:office:office" xmlns:r="http://schemas.openxmlformats.org/officeDocument/2006/relationships" xmlns:m="http://schemas.openxmlformats.org/officeDocument/2006/math" xmlns:v="urn:schemas-microsoft-com:vml" xmlns:wp14="http://schemas.microsoft.com/office/word/2010/wordprocessingDrawing" xmlns:wp="http://schemas.openxmlformats.org/drawingml/2006/wordprocessingDrawing" xmlns:w10="urn:schemas-microsoft-com:office:word" xmlns:w="http://schemas.openxmlformats.org/wordprocessingml/2006/main" xmlns:w14="http://schemas.microsoft.com/office/word/2010/wordml" xmlns:w15="http://schemas.microsoft.com/office/word/2012/wordml" xmlns:w16cex="http://schemas.microsoft.com/office/word/2018/wordml/cex" xmlns:w16cid="http://schemas.microsoft.com/office/word/2016/wordml/cid" xmlns:w16="http://schemas.microsoft.com/office/word/2018/wordml" xmlns:w16se="http://schemas.microsoft.com/office/word/2015/wordml/symex" xmlns:wpg="http://schemas.microsoft.com/office/word/2010/wordprocessingGroup" xmlns:wpi="http://schemas.microsoft.com/office/word/2010/wordprocessingInk" xmlns:wne="http://schemas.microsoft.com/office/word/2006/wordml" xmlns:wps="http://schemas.microsoft.com/office/word/2010/wordprocessingShape" mc:Ignorable="w14 w15 w16se w16cid w16 w16cex wp14">
   <w16cex:commentExtensible w16cex:durableId="2277C33C" w16cex:dateUtc="2020-05-26T14:33:00Z"/>
+  <w16cex:commentExtensible w16cex:durableId="2277C76D" w16cex:dateUtc="2020-05-26T14:50:00Z"/>
   <w16cex:commentExtensible w16cex:durableId="22779DAD" w16cex:dateUtc="2020-05-26T11:52:00Z"/>
   <w16cex:commentExtensible w16cex:durableId="22779E4D" w16cex:dateUtc="2020-05-26T11:55:00Z"/>
 </w16cex:commentsExtensible>
@@ -25635,6 +25177,7 @@
 <file path=word/commentsIds.xml><?xml version="1.0" encoding="utf-8"?>
 <w16cid:commentsIds xmlns:wpc="http://schemas.microsoft.com/office/word/2010/wordprocessingCanvas" xmlns:cx="http://schemas.microsoft.com/office/drawing/2014/chartex" xmlns:cx1="http://schemas.microsoft.com/office/drawing/2015/9/8/chartex" xmlns:cx2="http://schemas.microsoft.com/office/drawing/2015/10/21/chartex" xmlns:cx3="http://schemas.microsoft.com/office/drawing/2016/5/9/chartex" xmlns:cx4="http://schemas.microsoft.com/office/drawing/2016/5/10/chartex" xmlns:cx5="http://schemas.microsoft.com/office/drawing/2016/5/11/chartex" xmlns:cx6="http://schemas.microsoft.com/office/drawing/2016/5/12/chartex" xmlns:cx7="http://schemas.microsoft.com/office/drawing/2016/5/13/chartex" xmlns:cx8="http://schemas.microsoft.com/office/drawing/2016/5/14/chartex" xmlns:mc="http://schemas.openxmlformats.org/markup-compatibility/2006" xmlns:aink="http://schemas.microsoft.com/office/drawing/2016/ink" xmlns:am3d="http://schemas.microsoft.com/office/drawing/2017/model3d" xmlns:o="urn:schemas-microsoft-com:office:office" xmlns:r="http://schemas.openxmlformats.org/officeDocument/2006/relationships" xmlns:m="http://schemas.openxmlformats.org/officeDocument/2006/math" xmlns:v="urn:schemas-microsoft-com:vml" xmlns:wp14="http://schemas.microsoft.com/office/word/2010/wordprocessingDrawing" xmlns:wp="http://schemas.openxmlformats.org/drawingml/2006/wordprocessingDrawing" xmlns:w10="urn:schemas-microsoft-com:office:word" xmlns:w="http://schemas.openxmlformats.org/wordprocessingml/2006/main" xmlns:w14="http://schemas.microsoft.com/office/word/2010/wordml" xmlns:w15="http://schemas.microsoft.com/office/word/2012/wordml" xmlns:w16cex="http://schemas.microsoft.com/office/word/2018/wordml/cex" xmlns:w16cid="http://schemas.microsoft.com/office/word/2016/wordml/cid" xmlns:w16="http://schemas.microsoft.com/office/word/2018/wordml" xmlns:w16se="http://schemas.microsoft.com/office/word/2015/wordml/symex" xmlns:wpg="http://schemas.microsoft.com/office/word/2010/wordprocessingGroup" xmlns:wpi="http://schemas.microsoft.com/office/word/2010/wordprocessingInk" xmlns:wne="http://schemas.microsoft.com/office/word/2006/wordml" xmlns:wps="http://schemas.microsoft.com/office/word/2010/wordprocessingShape" mc:Ignorable="w14 w15 w16se w16cid w16 w16cex wp14">
   <w16cid:commentId w16cid:paraId="7E2B4212" w16cid:durableId="2277C33C"/>
+  <w16cid:commentId w16cid:paraId="42B08131" w16cid:durableId="2277C76D"/>
   <w16cid:commentId w16cid:paraId="346EEB31" w16cid:durableId="218BB1C3"/>
   <w16cid:commentId w16cid:paraId="59F17826" w16cid:durableId="21B4A631"/>
   <w16cid:commentId w16cid:paraId="73F83B1C" w16cid:durableId="21D15E4C"/>

</xml_diff>

<commit_message>
push for new laptop to pull
</commit_message>
<xml_diff>
--- a/baltic/drafts/BalticSeaAppendixMaxV3.docx
+++ b/baltic/drafts/BalticSeaAppendixMaxV3.docx
@@ -5408,13 +5408,13 @@
         <w:tblLook w:val="04A0" w:firstRow="1" w:lastRow="0" w:firstColumn="1" w:lastColumn="0" w:noHBand="0" w:noVBand="1"/>
       </w:tblPr>
       <w:tblGrid>
-        <w:gridCol w:w="926"/>
-        <w:gridCol w:w="1898"/>
+        <w:gridCol w:w="958"/>
+        <w:gridCol w:w="2776"/>
         <w:gridCol w:w="1370"/>
-        <w:gridCol w:w="931"/>
-        <w:gridCol w:w="993"/>
-        <w:gridCol w:w="1027"/>
-        <w:gridCol w:w="1871"/>
+        <w:gridCol w:w="887"/>
+        <w:gridCol w:w="1056"/>
+        <w:gridCol w:w="1105"/>
+        <w:gridCol w:w="864"/>
       </w:tblGrid>
       <w:tr>
         <w:trPr>
@@ -7046,7 +7046,7 @@
                 <w:szCs w:val="22"/>
                 <w:lang w:val="en-US"/>
               </w:rPr>
-              <w:t>MIZER REF OR HARTVIG?</w:t>
+              <w:t>3</w:t>
             </w:r>
             <w:commentRangeEnd w:id="5"/>
             <w:r>
@@ -7139,7 +7139,6 @@
               <w:cnfStyle w:val="000000000000" w:firstRow="0" w:lastRow="0" w:firstColumn="0" w:lastColumn="0" w:oddVBand="0" w:evenVBand="0" w:oddHBand="0" w:evenHBand="0" w:firstRowFirstColumn="0" w:firstRowLastColumn="0" w:lastRowFirstColumn="0" w:lastRowLastColumn="0"/>
               <w:rPr>
                 <w:rFonts w:cstheme="minorHAnsi"/>
-                <w:b/>
                 <w:sz w:val="22"/>
                 <w:szCs w:val="22"/>
                 <w:lang w:val="en-US"/>
@@ -7155,467 +7154,6 @@
                     <m:ctrlPr>
                       <w:rPr>
                         <w:rFonts w:ascii="Cambria Math" w:eastAsiaTheme="minorEastAsia" w:hAnsi="Cambria Math" w:cstheme="minorHAnsi"/>
-                        <w:b/>
-                        <w:sz w:val="22"/>
-                        <w:szCs w:val="22"/>
-                        <w:lang w:val="sv-SE"/>
-                      </w:rPr>
-                    </m:ctrlPr>
-                  </m:sSupPr>
-                  <m:e>
-                    <m:r>
-                      <m:rPr>
-                        <m:sty m:val="b"/>
-                      </m:rPr>
-                      <w:rPr>
-                        <w:rFonts w:ascii="Cambria Math" w:eastAsiaTheme="minorEastAsia" w:hAnsi="Cambria Math" w:cstheme="minorHAnsi"/>
-                        <w:sz w:val="22"/>
-                        <w:szCs w:val="22"/>
-                        <w:lang w:val="sv-SE"/>
-                      </w:rPr>
-                      <m:t>g</m:t>
-                    </m:r>
-                  </m:e>
-                  <m:sup>
-                    <m:r>
-                      <m:rPr>
-                        <m:sty m:val="b"/>
-                      </m:rPr>
-                      <w:rPr>
-                        <w:rFonts w:ascii="Cambria Math" w:eastAsiaTheme="minorEastAsia" w:hAnsi="Cambria Math" w:cstheme="minorHAnsi"/>
-                        <w:sz w:val="22"/>
-                        <w:szCs w:val="22"/>
-                        <w:lang w:val="sv-SE"/>
-                      </w:rPr>
-                      <m:t>1-</m:t>
-                    </m:r>
-                    <m:r>
-                      <m:rPr>
-                        <m:sty m:val="bi"/>
-                      </m:rPr>
-                      <w:rPr>
-                        <w:rFonts w:ascii="Cambria Math" w:eastAsiaTheme="minorEastAsia" w:hAnsi="Cambria Math" w:cstheme="minorHAnsi"/>
-                        <w:sz w:val="22"/>
-                        <w:szCs w:val="22"/>
-                        <w:lang w:val="sv-SE"/>
-                      </w:rPr>
-                      <m:t>n</m:t>
-                    </m:r>
-                  </m:sup>
-                </m:sSup>
-                <m:r>
-                  <m:rPr>
-                    <m:sty m:val="b"/>
-                  </m:rPr>
-                  <w:rPr>
-                    <w:rFonts w:ascii="Cambria Math" w:eastAsiaTheme="minorEastAsia" w:hAnsi="Cambria Math" w:cstheme="minorHAnsi"/>
-                    <w:sz w:val="22"/>
-                    <w:szCs w:val="22"/>
-                    <w:lang w:val="sv-SE"/>
-                  </w:rPr>
-                  <m:t xml:space="preserve"> </m:t>
-                </m:r>
-                <m:sSup>
-                  <m:sSupPr>
-                    <m:ctrlPr>
-                      <w:rPr>
-                        <w:rFonts w:ascii="Cambria Math" w:eastAsiaTheme="minorEastAsia" w:hAnsi="Cambria Math" w:cstheme="minorHAnsi"/>
-                        <w:b/>
-                        <w:sz w:val="22"/>
-                        <w:szCs w:val="22"/>
-                        <w:lang w:val="sv-SE"/>
-                      </w:rPr>
-                    </m:ctrlPr>
-                  </m:sSupPr>
-                  <m:e>
-                    <m:r>
-                      <m:rPr>
-                        <m:sty m:val="b"/>
-                      </m:rPr>
-                      <w:rPr>
-                        <w:rFonts w:ascii="Cambria Math" w:eastAsiaTheme="minorEastAsia" w:hAnsi="Cambria Math" w:cstheme="minorHAnsi"/>
-                        <w:sz w:val="22"/>
-                        <w:szCs w:val="22"/>
-                        <w:lang w:val="sv-SE"/>
-                      </w:rPr>
-                      <m:t>yr</m:t>
-                    </m:r>
-                  </m:e>
-                  <m:sup>
-                    <m:r>
-                      <m:rPr>
-                        <m:sty m:val="b"/>
-                      </m:rPr>
-                      <w:rPr>
-                        <w:rFonts w:ascii="Cambria Math" w:eastAsiaTheme="minorEastAsia" w:hAnsi="Cambria Math" w:cstheme="minorHAnsi"/>
-                        <w:sz w:val="22"/>
-                        <w:szCs w:val="22"/>
-                        <w:lang w:val="sv-SE"/>
-                      </w:rPr>
-                      <m:t>-1</m:t>
-                    </m:r>
-                  </m:sup>
-                </m:sSup>
-                <m:r>
-                  <m:rPr>
-                    <m:sty m:val="bi"/>
-                  </m:rPr>
-                  <w:rPr>
-                    <w:rFonts w:ascii="Cambria Math" w:eastAsiaTheme="minorEastAsia" w:hAnsi="Cambria Math" w:cstheme="minorHAnsi"/>
-                    <w:sz w:val="22"/>
-                    <w:szCs w:val="22"/>
-                    <w:lang w:val="sv-SE"/>
-                  </w:rPr>
-                  <m:t xml:space="preserve"> </m:t>
-                </m:r>
-              </m:oMath>
-            </m:oMathPara>
-          </w:p>
-        </w:tc>
-        <w:tc>
-          <w:tcPr>
-            <w:tcW w:w="0" w:type="auto"/>
-          </w:tcPr>
-          <w:p>
-            <w:pPr>
-              <w:spacing w:line="360" w:lineRule="auto"/>
-              <w:contextualSpacing/>
-              <w:cnfStyle w:val="000000000000" w:firstRow="0" w:lastRow="0" w:firstColumn="0" w:lastColumn="0" w:oddVBand="0" w:evenVBand="0" w:oddHBand="0" w:evenHBand="0" w:firstRowFirstColumn="0" w:firstRowLastColumn="0" w:lastRowFirstColumn="0" w:lastRowLastColumn="0"/>
-              <w:rPr>
-                <w:rFonts w:cstheme="minorHAnsi"/>
-                <w:b/>
-                <w:bCs/>
-                <w:sz w:val="22"/>
-                <w:szCs w:val="22"/>
-                <w:lang w:val="en-US"/>
-              </w:rPr>
-            </w:pPr>
-            <w:r>
-              <w:rPr>
-                <w:rFonts w:cstheme="minorHAnsi"/>
-                <w:b/>
-                <w:bCs/>
-                <w:sz w:val="22"/>
-                <w:szCs w:val="22"/>
-                <w:lang w:val="en-US"/>
-              </w:rPr>
-              <w:t>9.9</w:t>
-            </w:r>
-          </w:p>
-          <w:p>
-            <w:pPr>
-              <w:spacing w:line="360" w:lineRule="auto"/>
-              <w:contextualSpacing/>
-              <w:cnfStyle w:val="000000000000" w:firstRow="0" w:lastRow="0" w:firstColumn="0" w:lastColumn="0" w:oddVBand="0" w:evenVBand="0" w:oddHBand="0" w:evenHBand="0" w:firstRowFirstColumn="0" w:firstRowLastColumn="0" w:lastRowFirstColumn="0" w:lastRowLastColumn="0"/>
-              <w:rPr>
-                <w:rFonts w:cstheme="minorHAnsi"/>
-                <w:b/>
-                <w:bCs/>
-                <w:sz w:val="22"/>
-                <w:szCs w:val="22"/>
-                <w:lang w:val="en-US"/>
-              </w:rPr>
-            </w:pPr>
-            <w:r>
-              <w:rPr>
-                <w:rFonts w:cstheme="minorHAnsi"/>
-                <w:b/>
-                <w:bCs/>
-                <w:sz w:val="22"/>
-                <w:szCs w:val="22"/>
-                <w:lang w:val="en-US"/>
-              </w:rPr>
-              <w:t>(</w:t>
-            </w:r>
-            <w:r>
-              <w:rPr>
-                <w:rFonts w:cstheme="minorHAnsi"/>
-                <w:b/>
-                <w:bCs/>
-                <w:sz w:val="22"/>
-                <w:szCs w:val="22"/>
-                <w:lang w:val="en-US"/>
-              </w:rPr>
-              <w:t>6.</w:t>
-            </w:r>
-            <w:r>
-              <w:rPr>
-                <w:rFonts w:cstheme="minorHAnsi"/>
-                <w:b/>
-                <w:bCs/>
-                <w:sz w:val="22"/>
-                <w:szCs w:val="22"/>
-                <w:lang w:val="en-US"/>
-              </w:rPr>
-              <w:t>6</w:t>
-            </w:r>
-            <w:r>
-              <w:rPr>
-                <w:rFonts w:cstheme="minorHAnsi"/>
-                <w:b/>
-                <w:bCs/>
-                <w:sz w:val="22"/>
-                <w:szCs w:val="22"/>
-                <w:lang w:val="en-US"/>
-              </w:rPr>
-              <w:t>)</w:t>
-            </w:r>
-          </w:p>
-        </w:tc>
-        <w:tc>
-          <w:tcPr>
-            <w:tcW w:w="0" w:type="auto"/>
-          </w:tcPr>
-          <w:p>
-            <w:pPr>
-              <w:spacing w:line="360" w:lineRule="auto"/>
-              <w:contextualSpacing/>
-              <w:cnfStyle w:val="000000000000" w:firstRow="0" w:lastRow="0" w:firstColumn="0" w:lastColumn="0" w:oddVBand="0" w:evenVBand="0" w:oddHBand="0" w:evenHBand="0" w:firstRowFirstColumn="0" w:firstRowLastColumn="0" w:lastRowFirstColumn="0" w:lastRowLastColumn="0"/>
-              <w:rPr>
-                <w:rFonts w:cstheme="minorHAnsi"/>
-                <w:b/>
-                <w:bCs/>
-                <w:sz w:val="22"/>
-                <w:szCs w:val="22"/>
-                <w:lang w:val="en-US"/>
-              </w:rPr>
-            </w:pPr>
-            <w:r>
-              <w:rPr>
-                <w:rFonts w:cstheme="minorHAnsi"/>
-                <w:b/>
-                <w:bCs/>
-                <w:sz w:val="22"/>
-                <w:szCs w:val="22"/>
-                <w:lang w:val="en-US"/>
-              </w:rPr>
-              <w:t xml:space="preserve">10.3 </w:t>
-            </w:r>
-            <w:r>
-              <w:rPr>
-                <w:rFonts w:cstheme="minorHAnsi"/>
-                <w:b/>
-                <w:bCs/>
-                <w:sz w:val="22"/>
-                <w:szCs w:val="22"/>
-                <w:lang w:val="en-US"/>
-              </w:rPr>
-              <w:t>(6.8</w:t>
-            </w:r>
-            <w:r>
-              <w:rPr>
-                <w:rFonts w:cstheme="minorHAnsi"/>
-                <w:b/>
-                <w:bCs/>
-                <w:sz w:val="22"/>
-                <w:szCs w:val="22"/>
-                <w:lang w:val="en-US"/>
-              </w:rPr>
-              <w:t>8</w:t>
-            </w:r>
-            <w:r>
-              <w:rPr>
-                <w:rFonts w:cstheme="minorHAnsi"/>
-                <w:b/>
-                <w:bCs/>
-                <w:sz w:val="22"/>
-                <w:szCs w:val="22"/>
-                <w:lang w:val="en-US"/>
-              </w:rPr>
-              <w:t>)</w:t>
-            </w:r>
-          </w:p>
-        </w:tc>
-        <w:tc>
-          <w:tcPr>
-            <w:tcW w:w="0" w:type="auto"/>
-          </w:tcPr>
-          <w:p>
-            <w:pPr>
-              <w:spacing w:line="360" w:lineRule="auto"/>
-              <w:contextualSpacing/>
-              <w:cnfStyle w:val="000000000000" w:firstRow="0" w:lastRow="0" w:firstColumn="0" w:lastColumn="0" w:oddVBand="0" w:evenVBand="0" w:oddHBand="0" w:evenHBand="0" w:firstRowFirstColumn="0" w:firstRowLastColumn="0" w:lastRowFirstColumn="0" w:lastRowLastColumn="0"/>
-              <w:rPr>
-                <w:rFonts w:cstheme="minorHAnsi"/>
-                <w:b/>
-                <w:bCs/>
-                <w:sz w:val="22"/>
-                <w:szCs w:val="22"/>
-                <w:lang w:val="en-US"/>
-              </w:rPr>
-            </w:pPr>
-            <w:r>
-              <w:rPr>
-                <w:rFonts w:cstheme="minorHAnsi"/>
-                <w:b/>
-                <w:bCs/>
-                <w:sz w:val="22"/>
-                <w:szCs w:val="22"/>
-                <w:lang w:val="en-US"/>
-              </w:rPr>
-              <w:t xml:space="preserve">31.1 </w:t>
-            </w:r>
-            <w:r>
-              <w:rPr>
-                <w:rFonts w:cstheme="minorHAnsi"/>
-                <w:b/>
-                <w:bCs/>
-                <w:sz w:val="22"/>
-                <w:szCs w:val="22"/>
-                <w:lang w:val="en-US"/>
-              </w:rPr>
-              <w:t>(</w:t>
-            </w:r>
-            <w:r>
-              <w:rPr>
-                <w:rFonts w:cstheme="minorHAnsi"/>
-                <w:b/>
-                <w:bCs/>
-                <w:sz w:val="22"/>
-                <w:szCs w:val="22"/>
-                <w:lang w:val="en-US"/>
-              </w:rPr>
-              <w:t>20.7</w:t>
-            </w:r>
-            <w:r>
-              <w:rPr>
-                <w:rFonts w:cstheme="minorHAnsi"/>
-                <w:b/>
-                <w:bCs/>
-                <w:sz w:val="22"/>
-                <w:szCs w:val="22"/>
-                <w:lang w:val="en-US"/>
-              </w:rPr>
-              <w:t>)</w:t>
-            </w:r>
-          </w:p>
-        </w:tc>
-        <w:tc>
-          <w:tcPr>
-            <w:tcW w:w="0" w:type="auto"/>
-          </w:tcPr>
-          <w:p>
-            <w:pPr>
-              <w:spacing w:line="360" w:lineRule="auto"/>
-              <w:contextualSpacing/>
-              <w:cnfStyle w:val="000000000000" w:firstRow="0" w:lastRow="0" w:firstColumn="0" w:lastColumn="0" w:oddVBand="0" w:evenVBand="0" w:oddHBand="0" w:evenHBand="0" w:firstRowFirstColumn="0" w:firstRowLastColumn="0" w:lastRowFirstColumn="0" w:lastRowLastColumn="0"/>
-              <w:rPr>
-                <w:rFonts w:cstheme="minorHAnsi"/>
-                <w:sz w:val="22"/>
-                <w:szCs w:val="22"/>
-                <w:lang w:val="en-US"/>
-              </w:rPr>
-            </w:pPr>
-            <w:r>
-              <w:rPr>
-                <w:rFonts w:cstheme="minorHAnsi"/>
-                <w:sz w:val="22"/>
-                <w:szCs w:val="22"/>
-                <w:lang w:val="en-US"/>
-              </w:rPr>
-              <w:t>5</w:t>
-            </w:r>
-          </w:p>
-        </w:tc>
-      </w:tr>
-      <w:tr>
-        <w:tc>
-          <w:tcPr>
-            <w:cnfStyle w:val="001000000000" w:firstRow="0" w:lastRow="0" w:firstColumn="1" w:lastColumn="0" w:oddVBand="0" w:evenVBand="0" w:oddHBand="0" w:evenHBand="0" w:firstRowFirstColumn="0" w:firstRowLastColumn="0" w:lastRowFirstColumn="0" w:lastRowLastColumn="0"/>
-            <w:tcW w:w="0" w:type="auto"/>
-          </w:tcPr>
-          <w:p>
-            <w:pPr>
-              <w:pStyle w:val="Default"/>
-              <w:spacing w:line="360" w:lineRule="auto"/>
-              <w:contextualSpacing/>
-              <w:jc w:val="both"/>
-              <w:rPr>
-                <w:rFonts w:ascii="Times New Roman" w:eastAsia="Times New Roman" w:hAnsi="Times New Roman" w:cs="Times New Roman"/>
-                <w:color w:val="auto"/>
-                <w:sz w:val="22"/>
-                <w:szCs w:val="22"/>
-              </w:rPr>
-            </w:pPr>
-            <m:oMathPara>
-              <m:oMathParaPr>
-                <m:jc m:val="left"/>
-              </m:oMathParaPr>
-              <m:oMath>
-                <m:r>
-                  <m:rPr>
-                    <m:sty m:val="bi"/>
-                  </m:rPr>
-                  <w:rPr>
-                    <w:rFonts w:ascii="Cambria Math" w:eastAsia="Times New Roman" w:hAnsi="Cambria Math" w:cs="Times New Roman"/>
-                    <w:color w:val="auto"/>
-                    <w:sz w:val="22"/>
-                    <w:szCs w:val="22"/>
-                  </w:rPr>
-                  <m:t>γ</m:t>
-                </m:r>
-              </m:oMath>
-            </m:oMathPara>
-          </w:p>
-        </w:tc>
-        <w:tc>
-          <w:tcPr>
-            <w:tcW w:w="0" w:type="auto"/>
-          </w:tcPr>
-          <w:p>
-            <w:pPr>
-              <w:spacing w:line="360" w:lineRule="auto"/>
-              <w:contextualSpacing/>
-              <w:cnfStyle w:val="000000000000" w:firstRow="0" w:lastRow="0" w:firstColumn="0" w:lastColumn="0" w:oddVBand="0" w:evenVBand="0" w:oddHBand="0" w:evenHBand="0" w:firstRowFirstColumn="0" w:firstRowLastColumn="0" w:lastRowFirstColumn="0" w:lastRowLastColumn="0"/>
-              <w:rPr>
-                <w:rFonts w:cstheme="minorHAnsi"/>
-                <w:iCs/>
-                <w:sz w:val="22"/>
-                <w:szCs w:val="22"/>
-                <w:lang w:val="en-US"/>
-              </w:rPr>
-            </w:pPr>
-            <w:r>
-              <w:rPr>
-                <w:rFonts w:cstheme="minorHAnsi"/>
-                <w:iCs/>
-                <w:sz w:val="22"/>
-                <w:szCs w:val="22"/>
-                <w:lang w:val="en-US"/>
-              </w:rPr>
-              <w:t>Constant for volumetric search rate</w:t>
-            </w:r>
-          </w:p>
-        </w:tc>
-        <w:tc>
-          <w:tcPr>
-            <w:tcW w:w="0" w:type="auto"/>
-          </w:tcPr>
-          <w:p>
-            <w:pPr>
-              <w:spacing w:line="360" w:lineRule="auto"/>
-              <w:contextualSpacing/>
-              <w:jc w:val="both"/>
-              <w:cnfStyle w:val="000000000000" w:firstRow="0" w:lastRow="0" w:firstColumn="0" w:lastColumn="0" w:oddVBand="0" w:evenVBand="0" w:oddHBand="0" w:evenHBand="0" w:firstRowFirstColumn="0" w:firstRowLastColumn="0" w:lastRowFirstColumn="0" w:lastRowLastColumn="0"/>
-              <w:rPr>
-                <w:rFonts w:cstheme="minorHAnsi"/>
-                <w:bCs/>
-                <w:sz w:val="22"/>
-                <w:szCs w:val="22"/>
-                <w:lang w:val="en-US"/>
-              </w:rPr>
-            </w:pPr>
-            <m:oMathPara>
-              <m:oMathParaPr>
-                <m:jc m:val="left"/>
-              </m:oMathParaPr>
-              <m:oMath>
-                <m:sSup>
-                  <m:sSupPr>
-                    <m:ctrlPr>
-                      <w:rPr>
-                        <w:rFonts w:ascii="Cambria Math" w:eastAsiaTheme="minorEastAsia" w:hAnsi="Cambria Math" w:cstheme="minorHAnsi"/>
-                        <w:bCs/>
                         <w:sz w:val="22"/>
                         <w:szCs w:val="22"/>
                         <w:lang w:val="sv-SE"/>
@@ -7638,30 +7176,6 @@
                   </m:e>
                   <m:sup>
                     <m:r>
-                      <w:rPr>
-                        <w:rFonts w:ascii="Cambria Math" w:eastAsiaTheme="minorEastAsia" w:hAnsi="Cambria Math" w:cstheme="minorHAnsi"/>
-                        <w:sz w:val="22"/>
-                        <w:szCs w:val="22"/>
-                        <w:lang w:val="sv-SE"/>
-                      </w:rPr>
-                      <m:t>-q</m:t>
-                    </m:r>
-                  </m:sup>
-                </m:sSup>
-                <m:sSup>
-                  <m:sSupPr>
-                    <m:ctrlPr>
-                      <w:rPr>
-                        <w:rFonts w:ascii="Cambria Math" w:eastAsiaTheme="minorEastAsia" w:hAnsi="Cambria Math" w:cstheme="minorHAnsi"/>
-                        <w:bCs/>
-                        <w:sz w:val="22"/>
-                        <w:szCs w:val="22"/>
-                        <w:lang w:val="sv-SE"/>
-                      </w:rPr>
-                    </m:ctrlPr>
-                  </m:sSupPr>
-                  <m:e>
-                    <m:r>
                       <m:rPr>
                         <m:sty m:val="p"/>
                       </m:rPr>
@@ -7671,21 +7185,16 @@
                         <w:szCs w:val="22"/>
                         <w:lang w:val="sv-SE"/>
                       </w:rPr>
-                      <m:t>m</m:t>
+                      <m:t>1-</m:t>
                     </m:r>
-                  </m:e>
-                  <m:sup>
                     <m:r>
-                      <m:rPr>
-                        <m:sty m:val="p"/>
-                      </m:rPr>
                       <w:rPr>
                         <w:rFonts w:ascii="Cambria Math" w:eastAsiaTheme="minorEastAsia" w:hAnsi="Cambria Math" w:cstheme="minorHAnsi"/>
                         <w:sz w:val="22"/>
                         <w:szCs w:val="22"/>
                         <w:lang w:val="sv-SE"/>
                       </w:rPr>
-                      <m:t>2</m:t>
+                      <m:t>n</m:t>
                     </m:r>
                   </m:sup>
                 </m:sSup>
@@ -7706,7 +7215,6 @@
                     <m:ctrlPr>
                       <w:rPr>
                         <w:rFonts w:ascii="Cambria Math" w:eastAsiaTheme="minorEastAsia" w:hAnsi="Cambria Math" w:cstheme="minorHAnsi"/>
-                        <w:bCs/>
                         <w:sz w:val="22"/>
                         <w:szCs w:val="22"/>
                         <w:lang w:val="sv-SE"/>
@@ -7766,6 +7274,8 @@
               <w:cnfStyle w:val="000000000000" w:firstRow="0" w:lastRow="0" w:firstColumn="0" w:lastColumn="0" w:oddVBand="0" w:evenVBand="0" w:oddHBand="0" w:evenHBand="0" w:firstRowFirstColumn="0" w:firstRowLastColumn="0" w:lastRowFirstColumn="0" w:lastRowLastColumn="0"/>
               <w:rPr>
                 <w:rFonts w:cstheme="minorHAnsi"/>
+                <w:b/>
+                <w:bCs/>
                 <w:sz w:val="22"/>
                 <w:szCs w:val="22"/>
                 <w:lang w:val="en-US"/>
@@ -7774,11 +7284,68 @@
             <w:r>
               <w:rPr>
                 <w:rFonts w:cstheme="minorHAnsi"/>
-                <w:sz w:val="22"/>
-                <w:szCs w:val="22"/>
-                <w:lang w:val="en-US"/>
-              </w:rPr>
-              <w:t>0.78</w:t>
+                <w:b/>
+                <w:bCs/>
+                <w:sz w:val="22"/>
+                <w:szCs w:val="22"/>
+                <w:lang w:val="en-US"/>
+              </w:rPr>
+              <w:t>8</w:t>
+            </w:r>
+            <w:r>
+              <w:rPr>
+                <w:rFonts w:cstheme="minorHAnsi"/>
+                <w:b/>
+                <w:bCs/>
+                <w:sz w:val="22"/>
+                <w:szCs w:val="22"/>
+                <w:lang w:val="en-US"/>
+              </w:rPr>
+              <w:t>.</w:t>
+            </w:r>
+            <w:r>
+              <w:rPr>
+                <w:rFonts w:cstheme="minorHAnsi"/>
+                <w:b/>
+                <w:bCs/>
+                <w:sz w:val="22"/>
+                <w:szCs w:val="22"/>
+                <w:lang w:val="en-US"/>
+              </w:rPr>
+              <w:t>6</w:t>
+            </w:r>
+            <w:r>
+              <w:rPr>
+                <w:rFonts w:cstheme="minorHAnsi"/>
+                <w:b/>
+                <w:bCs/>
+                <w:sz w:val="22"/>
+                <w:szCs w:val="22"/>
+                <w:lang w:val="en-US"/>
+              </w:rPr>
+              <w:t xml:space="preserve"> (</w:t>
+            </w:r>
+            <w:r>
+              <w:rPr>
+                <w:rFonts w:cstheme="minorHAnsi"/>
+                <w:b/>
+                <w:bCs/>
+                <w:sz w:val="22"/>
+                <w:szCs w:val="22"/>
+                <w:lang w:val="en-US"/>
+              </w:rPr>
+              <w:t>6.6</w:t>
+            </w:r>
+            <w:r>
+              <w:rPr>
+                <w:rFonts w:cstheme="minorHAnsi"/>
+                <w:b/>
+                <w:bCs/>
+                <w:sz w:val="22"/>
+                <w:szCs w:val="22"/>
+                <w:lang w:val="en-US"/>
+              </w:rPr>
+              <w:t>)</w:t>
             </w:r>
           </w:p>
         </w:tc>
@@ -7793,6 +7360,8 @@
               <w:cnfStyle w:val="000000000000" w:firstRow="0" w:lastRow="0" w:firstColumn="0" w:lastColumn="0" w:oddVBand="0" w:evenVBand="0" w:oddHBand="0" w:evenHBand="0" w:firstRowFirstColumn="0" w:firstRowLastColumn="0" w:lastRowFirstColumn="0" w:lastRowLastColumn="0"/>
               <w:rPr>
                 <w:rFonts w:cstheme="minorHAnsi"/>
+                <w:b/>
+                <w:bCs/>
                 <w:sz w:val="22"/>
                 <w:szCs w:val="22"/>
                 <w:lang w:val="en-US"/>
@@ -7801,11 +7370,57 @@
             <w:r>
               <w:rPr>
                 <w:rFonts w:cstheme="minorHAnsi"/>
-                <w:sz w:val="22"/>
-                <w:szCs w:val="22"/>
-                <w:lang w:val="en-US"/>
-              </w:rPr>
-              <w:t>0.81</w:t>
+                <w:b/>
+                <w:bCs/>
+                <w:sz w:val="22"/>
+                <w:szCs w:val="22"/>
+                <w:lang w:val="en-US"/>
+              </w:rPr>
+              <w:t>8</w:t>
+            </w:r>
+            <w:r>
+              <w:rPr>
+                <w:rFonts w:cstheme="minorHAnsi"/>
+                <w:b/>
+                <w:bCs/>
+                <w:sz w:val="22"/>
+                <w:szCs w:val="22"/>
+                <w:lang w:val="en-US"/>
+              </w:rPr>
+              <w:t>.</w:t>
+            </w:r>
+            <w:r>
+              <w:rPr>
+                <w:rFonts w:cstheme="minorHAnsi"/>
+                <w:b/>
+                <w:bCs/>
+                <w:sz w:val="22"/>
+                <w:szCs w:val="22"/>
+                <w:lang w:val="en-US"/>
+              </w:rPr>
+              <w:t>9 (</w:t>
+            </w:r>
+            <w:r>
+              <w:rPr>
+                <w:rFonts w:cstheme="minorHAnsi"/>
+                <w:b/>
+                <w:bCs/>
+                <w:sz w:val="22"/>
+                <w:szCs w:val="22"/>
+                <w:lang w:val="en-US"/>
+              </w:rPr>
+              <w:t>6.9</w:t>
+            </w:r>
+            <w:r>
+              <w:rPr>
+                <w:rFonts w:cstheme="minorHAnsi"/>
+                <w:b/>
+                <w:bCs/>
+                <w:sz w:val="22"/>
+                <w:szCs w:val="22"/>
+                <w:lang w:val="en-US"/>
+              </w:rPr>
+              <w:t>)</w:t>
             </w:r>
           </w:p>
         </w:tc>
@@ -7820,6 +7435,8 @@
               <w:cnfStyle w:val="000000000000" w:firstRow="0" w:lastRow="0" w:firstColumn="0" w:lastColumn="0" w:oddVBand="0" w:evenVBand="0" w:oddHBand="0" w:evenHBand="0" w:firstRowFirstColumn="0" w:firstRowLastColumn="0" w:lastRowFirstColumn="0" w:lastRowLastColumn="0"/>
               <w:rPr>
                 <w:rFonts w:cstheme="minorHAnsi"/>
+                <w:b/>
+                <w:bCs/>
                 <w:sz w:val="22"/>
                 <w:szCs w:val="22"/>
                 <w:lang w:val="en-US"/>
@@ -7828,11 +7445,35 @@
             <w:r>
               <w:rPr>
                 <w:rFonts w:cstheme="minorHAnsi"/>
-                <w:sz w:val="22"/>
-                <w:szCs w:val="22"/>
-                <w:lang w:val="en-US"/>
-              </w:rPr>
-              <w:t>0.39</w:t>
+                <w:b/>
+                <w:bCs/>
+                <w:sz w:val="22"/>
+                <w:szCs w:val="22"/>
+                <w:lang w:val="en-US"/>
+              </w:rPr>
+              <w:t>27 (</w:t>
+            </w:r>
+            <w:r>
+              <w:rPr>
+                <w:rFonts w:cstheme="minorHAnsi"/>
+                <w:b/>
+                <w:bCs/>
+                <w:sz w:val="22"/>
+                <w:szCs w:val="22"/>
+                <w:lang w:val="en-US"/>
+              </w:rPr>
+              <w:t>20.7</w:t>
+            </w:r>
+            <w:r>
+              <w:rPr>
+                <w:rFonts w:cstheme="minorHAnsi"/>
+                <w:b/>
+                <w:bCs/>
+                <w:sz w:val="22"/>
+                <w:szCs w:val="22"/>
+                <w:lang w:val="en-US"/>
+              </w:rPr>
+              <w:t>)</w:t>
             </w:r>
           </w:p>
         </w:tc>
@@ -7888,13 +7529,431 @@
                 <m:jc m:val="left"/>
               </m:oMathParaPr>
               <m:oMath>
+                <m:r>
+                  <m:rPr>
+                    <m:sty m:val="bi"/>
+                  </m:rPr>
+                  <w:rPr>
+                    <w:rFonts w:ascii="Cambria Math" w:eastAsia="Times New Roman" w:hAnsi="Cambria Math" w:cs="Times New Roman"/>
+                    <w:color w:val="auto"/>
+                    <w:sz w:val="22"/>
+                    <w:szCs w:val="22"/>
+                  </w:rPr>
+                  <m:t>γ</m:t>
+                </m:r>
+              </m:oMath>
+            </m:oMathPara>
+          </w:p>
+        </w:tc>
+        <w:tc>
+          <w:tcPr>
+            <w:tcW w:w="0" w:type="auto"/>
+          </w:tcPr>
+          <w:p>
+            <w:pPr>
+              <w:spacing w:line="360" w:lineRule="auto"/>
+              <w:contextualSpacing/>
+              <w:cnfStyle w:val="000000000000" w:firstRow="0" w:lastRow="0" w:firstColumn="0" w:lastColumn="0" w:oddVBand="0" w:evenVBand="0" w:oddHBand="0" w:evenHBand="0" w:firstRowFirstColumn="0" w:firstRowLastColumn="0" w:lastRowFirstColumn="0" w:lastRowLastColumn="0"/>
+              <w:rPr>
+                <w:rFonts w:cstheme="minorHAnsi"/>
+                <w:iCs/>
+                <w:sz w:val="22"/>
+                <w:szCs w:val="22"/>
+                <w:lang w:val="en-US"/>
+              </w:rPr>
+            </w:pPr>
+            <w:r>
+              <w:rPr>
+                <w:rFonts w:cstheme="minorHAnsi"/>
+                <w:iCs/>
+                <w:sz w:val="22"/>
+                <w:szCs w:val="22"/>
+                <w:lang w:val="en-US"/>
+              </w:rPr>
+              <w:t>Constant for volumetric search rate</w:t>
+            </w:r>
+          </w:p>
+        </w:tc>
+        <w:tc>
+          <w:tcPr>
+            <w:tcW w:w="0" w:type="auto"/>
+          </w:tcPr>
+          <w:p>
+            <w:pPr>
+              <w:spacing w:line="360" w:lineRule="auto"/>
+              <w:contextualSpacing/>
+              <w:jc w:val="both"/>
+              <w:cnfStyle w:val="000000000000" w:firstRow="0" w:lastRow="0" w:firstColumn="0" w:lastColumn="0" w:oddVBand="0" w:evenVBand="0" w:oddHBand="0" w:evenHBand="0" w:firstRowFirstColumn="0" w:firstRowLastColumn="0" w:lastRowFirstColumn="0" w:lastRowLastColumn="0"/>
+              <w:rPr>
+                <w:rFonts w:cstheme="minorHAnsi"/>
+                <w:sz w:val="22"/>
+                <w:szCs w:val="22"/>
+                <w:lang w:val="en-US"/>
+              </w:rPr>
+            </w:pPr>
+            <m:oMathPara>
+              <m:oMathParaPr>
+                <m:jc m:val="left"/>
+              </m:oMathParaPr>
+              <m:oMath>
+                <m:sSup>
+                  <m:sSupPr>
+                    <m:ctrlPr>
+                      <w:rPr>
+                        <w:rFonts w:ascii="Cambria Math" w:eastAsiaTheme="minorEastAsia" w:hAnsi="Cambria Math" w:cstheme="minorHAnsi"/>
+                        <w:sz w:val="22"/>
+                        <w:szCs w:val="22"/>
+                        <w:lang w:val="sv-SE"/>
+                      </w:rPr>
+                    </m:ctrlPr>
+                  </m:sSupPr>
+                  <m:e>
+                    <m:r>
+                      <m:rPr>
+                        <m:sty m:val="p"/>
+                      </m:rPr>
+                      <w:rPr>
+                        <w:rFonts w:ascii="Cambria Math" w:eastAsiaTheme="minorEastAsia" w:hAnsi="Cambria Math" w:cstheme="minorHAnsi"/>
+                        <w:sz w:val="22"/>
+                        <w:szCs w:val="22"/>
+                        <w:lang w:val="sv-SE"/>
+                      </w:rPr>
+                      <m:t>g</m:t>
+                    </m:r>
+                  </m:e>
+                  <m:sup>
+                    <m:r>
+                      <w:rPr>
+                        <w:rFonts w:ascii="Cambria Math" w:eastAsiaTheme="minorEastAsia" w:hAnsi="Cambria Math" w:cstheme="minorHAnsi"/>
+                        <w:sz w:val="22"/>
+                        <w:szCs w:val="22"/>
+                        <w:lang w:val="sv-SE"/>
+                      </w:rPr>
+                      <m:t>-q</m:t>
+                    </m:r>
+                  </m:sup>
+                </m:sSup>
+                <m:sSup>
+                  <m:sSupPr>
+                    <m:ctrlPr>
+                      <w:rPr>
+                        <w:rFonts w:ascii="Cambria Math" w:eastAsiaTheme="minorEastAsia" w:hAnsi="Cambria Math" w:cstheme="minorHAnsi"/>
+                        <w:sz w:val="22"/>
+                        <w:szCs w:val="22"/>
+                        <w:lang w:val="sv-SE"/>
+                      </w:rPr>
+                    </m:ctrlPr>
+                  </m:sSupPr>
+                  <m:e>
+                    <m:r>
+                      <m:rPr>
+                        <m:sty m:val="p"/>
+                      </m:rPr>
+                      <w:rPr>
+                        <w:rFonts w:ascii="Cambria Math" w:eastAsiaTheme="minorEastAsia" w:hAnsi="Cambria Math" w:cstheme="minorHAnsi"/>
+                        <w:sz w:val="22"/>
+                        <w:szCs w:val="22"/>
+                        <w:lang w:val="sv-SE"/>
+                      </w:rPr>
+                      <m:t>m</m:t>
+                    </m:r>
+                  </m:e>
+                  <m:sup>
+                    <m:r>
+                      <m:rPr>
+                        <m:sty m:val="p"/>
+                      </m:rPr>
+                      <w:rPr>
+                        <w:rFonts w:ascii="Cambria Math" w:eastAsiaTheme="minorEastAsia" w:hAnsi="Cambria Math" w:cstheme="minorHAnsi"/>
+                        <w:sz w:val="22"/>
+                        <w:szCs w:val="22"/>
+                        <w:lang w:val="sv-SE"/>
+                      </w:rPr>
+                      <m:t>2</m:t>
+                    </m:r>
+                  </m:sup>
+                </m:sSup>
+                <m:r>
+                  <m:rPr>
+                    <m:sty m:val="p"/>
+                  </m:rPr>
+                  <w:rPr>
+                    <w:rFonts w:ascii="Cambria Math" w:eastAsiaTheme="minorEastAsia" w:hAnsi="Cambria Math" w:cstheme="minorHAnsi"/>
+                    <w:sz w:val="22"/>
+                    <w:szCs w:val="22"/>
+                    <w:lang w:val="sv-SE"/>
+                  </w:rPr>
+                  <m:t xml:space="preserve"> </m:t>
+                </m:r>
+                <m:sSup>
+                  <m:sSupPr>
+                    <m:ctrlPr>
+                      <w:rPr>
+                        <w:rFonts w:ascii="Cambria Math" w:eastAsiaTheme="minorEastAsia" w:hAnsi="Cambria Math" w:cstheme="minorHAnsi"/>
+                        <w:sz w:val="22"/>
+                        <w:szCs w:val="22"/>
+                        <w:lang w:val="sv-SE"/>
+                      </w:rPr>
+                    </m:ctrlPr>
+                  </m:sSupPr>
+                  <m:e>
+                    <m:r>
+                      <m:rPr>
+                        <m:sty m:val="p"/>
+                      </m:rPr>
+                      <w:rPr>
+                        <w:rFonts w:ascii="Cambria Math" w:eastAsiaTheme="minorEastAsia" w:hAnsi="Cambria Math" w:cstheme="minorHAnsi"/>
+                        <w:sz w:val="22"/>
+                        <w:szCs w:val="22"/>
+                        <w:lang w:val="sv-SE"/>
+                      </w:rPr>
+                      <m:t>yr</m:t>
+                    </m:r>
+                  </m:e>
+                  <m:sup>
+                    <m:r>
+                      <m:rPr>
+                        <m:sty m:val="p"/>
+                      </m:rPr>
+                      <w:rPr>
+                        <w:rFonts w:ascii="Cambria Math" w:eastAsiaTheme="minorEastAsia" w:hAnsi="Cambria Math" w:cstheme="minorHAnsi"/>
+                        <w:sz w:val="22"/>
+                        <w:szCs w:val="22"/>
+                        <w:lang w:val="sv-SE"/>
+                      </w:rPr>
+                      <m:t>-1</m:t>
+                    </m:r>
+                  </m:sup>
+                </m:sSup>
+                <m:r>
+                  <w:rPr>
+                    <w:rFonts w:ascii="Cambria Math" w:eastAsiaTheme="minorEastAsia" w:hAnsi="Cambria Math" w:cstheme="minorHAnsi"/>
+                    <w:sz w:val="22"/>
+                    <w:szCs w:val="22"/>
+                    <w:lang w:val="sv-SE"/>
+                  </w:rPr>
+                  <m:t xml:space="preserve"> </m:t>
+                </m:r>
+              </m:oMath>
+            </m:oMathPara>
+          </w:p>
+        </w:tc>
+        <w:tc>
+          <w:tcPr>
+            <w:tcW w:w="0" w:type="auto"/>
+          </w:tcPr>
+          <w:p>
+            <w:pPr>
+              <w:spacing w:line="360" w:lineRule="auto"/>
+              <w:contextualSpacing/>
+              <w:cnfStyle w:val="000000000000" w:firstRow="0" w:lastRow="0" w:firstColumn="0" w:lastColumn="0" w:oddVBand="0" w:evenVBand="0" w:oddHBand="0" w:evenHBand="0" w:firstRowFirstColumn="0" w:firstRowLastColumn="0" w:lastRowFirstColumn="0" w:lastRowLastColumn="0"/>
+              <w:rPr>
+                <w:rFonts w:cstheme="minorHAnsi"/>
+                <w:b/>
+                <w:bCs/>
+                <w:sz w:val="22"/>
+                <w:szCs w:val="22"/>
+                <w:lang w:val="en-US"/>
+              </w:rPr>
+            </w:pPr>
+            <w:r>
+              <w:rPr>
+                <w:rFonts w:cstheme="minorHAnsi"/>
+                <w:b/>
+                <w:bCs/>
+                <w:sz w:val="22"/>
+                <w:szCs w:val="22"/>
+                <w:lang w:val="en-US"/>
+              </w:rPr>
+              <w:t>0.17 (</w:t>
+            </w:r>
+            <w:r>
+              <w:rPr>
+                <w:rFonts w:cstheme="minorHAnsi"/>
+                <w:b/>
+                <w:bCs/>
+                <w:sz w:val="22"/>
+                <w:szCs w:val="22"/>
+                <w:lang w:val="en-US"/>
+              </w:rPr>
+              <w:t>0.1</w:t>
+            </w:r>
+            <w:r>
+              <w:rPr>
+                <w:rFonts w:cstheme="minorHAnsi"/>
+                <w:b/>
+                <w:bCs/>
+                <w:sz w:val="22"/>
+                <w:szCs w:val="22"/>
+                <w:lang w:val="en-US"/>
+              </w:rPr>
+              <w:t xml:space="preserve">) </w:t>
+            </w:r>
+          </w:p>
+        </w:tc>
+        <w:tc>
+          <w:tcPr>
+            <w:tcW w:w="0" w:type="auto"/>
+          </w:tcPr>
+          <w:p>
+            <w:pPr>
+              <w:spacing w:line="360" w:lineRule="auto"/>
+              <w:contextualSpacing/>
+              <w:cnfStyle w:val="000000000000" w:firstRow="0" w:lastRow="0" w:firstColumn="0" w:lastColumn="0" w:oddVBand="0" w:evenVBand="0" w:oddHBand="0" w:evenHBand="0" w:firstRowFirstColumn="0" w:firstRowLastColumn="0" w:lastRowFirstColumn="0" w:lastRowLastColumn="0"/>
+              <w:rPr>
+                <w:rFonts w:cstheme="minorHAnsi"/>
+                <w:b/>
+                <w:bCs/>
+                <w:sz w:val="22"/>
+                <w:szCs w:val="22"/>
+                <w:lang w:val="en-US"/>
+              </w:rPr>
+            </w:pPr>
+            <w:r>
+              <w:rPr>
+                <w:rFonts w:cstheme="minorHAnsi"/>
+                <w:b/>
+                <w:bCs/>
+                <w:sz w:val="22"/>
+                <w:szCs w:val="22"/>
+                <w:lang w:val="en-US"/>
+              </w:rPr>
+              <w:t>0.18 (</w:t>
+            </w:r>
+            <w:r>
+              <w:rPr>
+                <w:rFonts w:cstheme="minorHAnsi"/>
+                <w:b/>
+                <w:bCs/>
+                <w:sz w:val="22"/>
+                <w:szCs w:val="22"/>
+                <w:lang w:val="en-US"/>
+              </w:rPr>
+              <w:t>0.11</w:t>
+            </w:r>
+            <w:r>
+              <w:rPr>
+                <w:rFonts w:cstheme="minorHAnsi"/>
+                <w:b/>
+                <w:bCs/>
+                <w:sz w:val="22"/>
+                <w:szCs w:val="22"/>
+                <w:lang w:val="en-US"/>
+              </w:rPr>
+              <w:t>)</w:t>
+            </w:r>
+          </w:p>
+        </w:tc>
+        <w:tc>
+          <w:tcPr>
+            <w:tcW w:w="0" w:type="auto"/>
+          </w:tcPr>
+          <w:p>
+            <w:pPr>
+              <w:spacing w:line="360" w:lineRule="auto"/>
+              <w:contextualSpacing/>
+              <w:cnfStyle w:val="000000000000" w:firstRow="0" w:lastRow="0" w:firstColumn="0" w:lastColumn="0" w:oddVBand="0" w:evenVBand="0" w:oddHBand="0" w:evenHBand="0" w:firstRowFirstColumn="0" w:firstRowLastColumn="0" w:lastRowFirstColumn="0" w:lastRowLastColumn="0"/>
+              <w:rPr>
+                <w:rFonts w:cstheme="minorHAnsi"/>
+                <w:b/>
+                <w:bCs/>
+                <w:sz w:val="22"/>
+                <w:szCs w:val="22"/>
+                <w:lang w:val="en-US"/>
+              </w:rPr>
+            </w:pPr>
+            <w:r>
+              <w:rPr>
+                <w:rFonts w:cstheme="minorHAnsi"/>
+                <w:b/>
+                <w:bCs/>
+                <w:sz w:val="22"/>
+                <w:szCs w:val="22"/>
+                <w:lang w:val="en-US"/>
+              </w:rPr>
+              <w:t>0.6 (</w:t>
+            </w:r>
+            <w:r>
+              <w:rPr>
+                <w:rFonts w:cstheme="minorHAnsi"/>
+                <w:b/>
+                <w:bCs/>
+                <w:sz w:val="22"/>
+                <w:szCs w:val="22"/>
+                <w:lang w:val="en-US"/>
+              </w:rPr>
+              <w:t>0.38</w:t>
+            </w:r>
+            <w:r>
+              <w:rPr>
+                <w:rFonts w:cstheme="minorHAnsi"/>
+                <w:b/>
+                <w:bCs/>
+                <w:sz w:val="22"/>
+                <w:szCs w:val="22"/>
+                <w:lang w:val="en-US"/>
+              </w:rPr>
+              <w:t>)</w:t>
+            </w:r>
+          </w:p>
+        </w:tc>
+        <w:tc>
+          <w:tcPr>
+            <w:tcW w:w="0" w:type="auto"/>
+          </w:tcPr>
+          <w:p>
+            <w:pPr>
+              <w:spacing w:line="360" w:lineRule="auto"/>
+              <w:contextualSpacing/>
+              <w:cnfStyle w:val="000000000000" w:firstRow="0" w:lastRow="0" w:firstColumn="0" w:lastColumn="0" w:oddVBand="0" w:evenVBand="0" w:oddHBand="0" w:evenHBand="0" w:firstRowFirstColumn="0" w:firstRowLastColumn="0" w:lastRowFirstColumn="0" w:lastRowLastColumn="0"/>
+              <w:rPr>
+                <w:rFonts w:cstheme="minorHAnsi"/>
+                <w:sz w:val="22"/>
+                <w:szCs w:val="22"/>
+                <w:lang w:val="en-US"/>
+              </w:rPr>
+            </w:pPr>
+            <w:r>
+              <w:rPr>
+                <w:rFonts w:cstheme="minorHAnsi"/>
+                <w:sz w:val="22"/>
+                <w:szCs w:val="22"/>
+                <w:lang w:val="en-US"/>
+              </w:rPr>
+              <w:t>5</w:t>
+            </w:r>
+          </w:p>
+        </w:tc>
+      </w:tr>
+      <w:tr>
+        <w:tc>
+          <w:tcPr>
+            <w:cnfStyle w:val="001000000000" w:firstRow="0" w:lastRow="0" w:firstColumn="1" w:lastColumn="0" w:oddVBand="0" w:evenVBand="0" w:oddHBand="0" w:evenHBand="0" w:firstRowFirstColumn="0" w:firstRowLastColumn="0" w:lastRowFirstColumn="0" w:lastRowLastColumn="0"/>
+            <w:tcW w:w="0" w:type="auto"/>
+          </w:tcPr>
+          <w:p>
+            <w:pPr>
+              <w:pStyle w:val="Default"/>
+              <w:spacing w:line="360" w:lineRule="auto"/>
+              <w:contextualSpacing/>
+              <w:jc w:val="both"/>
+              <w:rPr>
+                <w:rFonts w:ascii="Times New Roman" w:eastAsia="Times New Roman" w:hAnsi="Times New Roman" w:cs="Times New Roman"/>
+                <w:color w:val="auto"/>
+                <w:sz w:val="22"/>
+                <w:szCs w:val="22"/>
+              </w:rPr>
+            </w:pPr>
+            <m:oMathPara>
+              <m:oMathParaPr>
+                <m:jc m:val="left"/>
+              </m:oMathParaPr>
+              <m:oMath>
                 <m:sSub>
                   <m:sSubPr>
                     <m:ctrlPr>
                       <w:rPr>
                         <w:rFonts w:ascii="Cambria Math" w:eastAsia="Times New Roman" w:hAnsi="Cambria Math" w:cs="Times New Roman"/>
-                        <w:b w:val="0"/>
-                        <w:bCs w:val="0"/>
                         <w:i/>
                         <w:color w:val="auto"/>
                         <w:sz w:val="22"/>
@@ -7915,15 +7974,6 @@
                       </w:rPr>
                       <m:t>k</m:t>
                     </m:r>
-                    <m:ctrlPr>
-                      <w:rPr>
-                        <w:rFonts w:ascii="Cambria Math" w:eastAsia="Times New Roman" w:hAnsi="Cambria Math" w:cs="Times New Roman"/>
-                        <w:i/>
-                        <w:color w:val="auto"/>
-                        <w:sz w:val="22"/>
-                        <w:szCs w:val="22"/>
-                      </w:rPr>
-                    </m:ctrlPr>
                   </m:e>
                   <m:sub>
                     <m:r>
@@ -8005,7 +8055,6 @@
               <w:cnfStyle w:val="000000000000" w:firstRow="0" w:lastRow="0" w:firstColumn="0" w:lastColumn="0" w:oddVBand="0" w:evenVBand="0" w:oddHBand="0" w:evenHBand="0" w:firstRowFirstColumn="0" w:firstRowLastColumn="0" w:lastRowFirstColumn="0" w:lastRowLastColumn="0"/>
               <w:rPr>
                 <w:rFonts w:cstheme="minorHAnsi"/>
-                <w:bCs/>
                 <w:sz w:val="22"/>
                 <w:szCs w:val="22"/>
                 <w:lang w:val="en-US"/>
@@ -8021,7 +8070,6 @@
                     <m:ctrlPr>
                       <w:rPr>
                         <w:rFonts w:ascii="Cambria Math" w:eastAsiaTheme="minorEastAsia" w:hAnsi="Cambria Math" w:cstheme="minorHAnsi"/>
-                        <w:bCs/>
                         <w:sz w:val="22"/>
                         <w:szCs w:val="22"/>
                         <w:lang w:val="sv-SE"/>
@@ -8083,7 +8131,6 @@
                     <m:ctrlPr>
                       <w:rPr>
                         <w:rFonts w:ascii="Cambria Math" w:eastAsiaTheme="minorEastAsia" w:hAnsi="Cambria Math" w:cstheme="minorHAnsi"/>
-                        <w:bCs/>
                         <w:sz w:val="22"/>
                         <w:szCs w:val="22"/>
                         <w:lang w:val="sv-SE"/>
@@ -8155,7 +8202,7 @@
                 <w:szCs w:val="22"/>
                 <w:lang w:val="en-US"/>
               </w:rPr>
-              <w:t>1.32</w:t>
+              <w:t>0.22</w:t>
             </w:r>
           </w:p>
         </w:tc>
@@ -8182,7 +8229,7 @@
                 <w:szCs w:val="22"/>
                 <w:lang w:val="en-US"/>
               </w:rPr>
-              <w:t>1.38</w:t>
+              <w:t>0.83</w:t>
             </w:r>
           </w:p>
         </w:tc>
@@ -8209,7 +8256,7 @@
                 <w:szCs w:val="22"/>
                 <w:lang w:val="en-US"/>
               </w:rPr>
-              <w:t>4.15</w:t>
+              <w:t>2.49</w:t>
             </w:r>
           </w:p>
         </w:tc>
@@ -8254,8 +8301,6 @@
               <w:contextualSpacing/>
               <w:rPr>
                 <w:rFonts w:ascii="Times New Roman" w:eastAsia="Times New Roman" w:hAnsi="Times New Roman" w:cs="Times New Roman"/>
-                <w:b w:val="0"/>
-                <w:bCs w:val="0"/>
                 <w:color w:val="auto"/>
                 <w:sz w:val="22"/>
                 <w:szCs w:val="22"/>
@@ -8309,16 +8354,6 @@
               </w:rPr>
               <w:t>Reproductive efficiency</w:t>
             </w:r>
-            <w:r>
-              <w:rPr>
-                <w:rFonts w:cstheme="minorHAnsi"/>
-                <w:iCs/>
-                <w:sz w:val="22"/>
-                <w:szCs w:val="22"/>
-                <w:lang w:val="en-US"/>
-              </w:rPr>
-              <w:t>**</w:t>
-            </w:r>
           </w:p>
         </w:tc>
         <w:tc>
@@ -8360,6 +8395,8 @@
               <w:cnfStyle w:val="000000000000" w:firstRow="0" w:lastRow="0" w:firstColumn="0" w:lastColumn="0" w:oddVBand="0" w:evenVBand="0" w:oddHBand="0" w:evenHBand="0" w:firstRowFirstColumn="0" w:firstRowLastColumn="0" w:lastRowFirstColumn="0" w:lastRowLastColumn="0"/>
               <w:rPr>
                 <w:rFonts w:cstheme="minorHAnsi"/>
+                <w:b/>
+                <w:bCs/>
                 <w:sz w:val="22"/>
                 <w:szCs w:val="22"/>
                 <w:lang w:val="en-US"/>
@@ -8368,11 +8405,46 @@
             <w:r>
               <w:rPr>
                 <w:rFonts w:cstheme="minorHAnsi"/>
-                <w:sz w:val="22"/>
-                <w:szCs w:val="22"/>
-                <w:lang w:val="en-US"/>
-              </w:rPr>
-              <w:t>0.01091</w:t>
+                <w:b/>
+                <w:bCs/>
+                <w:sz w:val="22"/>
+                <w:szCs w:val="22"/>
+                <w:lang w:val="en-US"/>
+              </w:rPr>
+              <w:t>1e-03</w:t>
+            </w:r>
+            <w:r>
+              <w:rPr>
+                <w:rFonts w:cstheme="minorHAnsi"/>
+                <w:b/>
+                <w:bCs/>
+                <w:sz w:val="22"/>
+                <w:szCs w:val="22"/>
+                <w:lang w:val="en-US"/>
+              </w:rPr>
+              <w:t xml:space="preserve"> (</w:t>
+            </w:r>
+            <w:r>
+              <w:rPr>
+                <w:rFonts w:cstheme="minorHAnsi"/>
+                <w:b/>
+                <w:bCs/>
+                <w:sz w:val="22"/>
+                <w:szCs w:val="22"/>
+                <w:lang w:val="en-US"/>
+              </w:rPr>
+              <w:t>0.01</w:t>
+            </w:r>
+            <w:r>
+              <w:rPr>
+                <w:rFonts w:cstheme="minorHAnsi"/>
+                <w:b/>
+                <w:bCs/>
+                <w:sz w:val="22"/>
+                <w:szCs w:val="22"/>
+                <w:lang w:val="en-US"/>
+              </w:rPr>
+              <w:t>)</w:t>
             </w:r>
           </w:p>
         </w:tc>
@@ -8387,6 +8459,8 @@
               <w:cnfStyle w:val="000000000000" w:firstRow="0" w:lastRow="0" w:firstColumn="0" w:lastColumn="0" w:oddVBand="0" w:evenVBand="0" w:oddHBand="0" w:evenHBand="0" w:firstRowFirstColumn="0" w:firstRowLastColumn="0" w:lastRowFirstColumn="0" w:lastRowLastColumn="0"/>
               <w:rPr>
                 <w:rFonts w:cstheme="minorHAnsi"/>
+                <w:b/>
+                <w:bCs/>
                 <w:sz w:val="22"/>
                 <w:szCs w:val="22"/>
                 <w:lang w:val="en-US"/>
@@ -8395,11 +8469,46 @@
             <w:r>
               <w:rPr>
                 <w:rFonts w:cstheme="minorHAnsi"/>
-                <w:sz w:val="22"/>
-                <w:szCs w:val="22"/>
-                <w:lang w:val="en-US"/>
-              </w:rPr>
-              <w:t>0.00447</w:t>
+                <w:b/>
+                <w:bCs/>
+                <w:sz w:val="22"/>
+                <w:szCs w:val="22"/>
+                <w:lang w:val="en-US"/>
+              </w:rPr>
+              <w:t>8e-04</w:t>
+            </w:r>
+            <w:r>
+              <w:rPr>
+                <w:rFonts w:cstheme="minorHAnsi"/>
+                <w:b/>
+                <w:bCs/>
+                <w:sz w:val="22"/>
+                <w:szCs w:val="22"/>
+                <w:lang w:val="en-US"/>
+              </w:rPr>
+              <w:t xml:space="preserve"> (</w:t>
+            </w:r>
+            <w:r>
+              <w:rPr>
+                <w:rFonts w:cstheme="minorHAnsi"/>
+                <w:b/>
+                <w:bCs/>
+                <w:sz w:val="22"/>
+                <w:szCs w:val="22"/>
+                <w:lang w:val="en-US"/>
+              </w:rPr>
+              <w:t>0.01</w:t>
+            </w:r>
+            <w:r>
+              <w:rPr>
+                <w:rFonts w:cstheme="minorHAnsi"/>
+                <w:b/>
+                <w:bCs/>
+                <w:sz w:val="22"/>
+                <w:szCs w:val="22"/>
+                <w:lang w:val="en-US"/>
+              </w:rPr>
+              <w:t>)</w:t>
             </w:r>
           </w:p>
         </w:tc>
@@ -8414,6 +8523,8 @@
               <w:cnfStyle w:val="000000000000" w:firstRow="0" w:lastRow="0" w:firstColumn="0" w:lastColumn="0" w:oddVBand="0" w:evenVBand="0" w:oddHBand="0" w:evenHBand="0" w:firstRowFirstColumn="0" w:firstRowLastColumn="0" w:lastRowFirstColumn="0" w:lastRowLastColumn="0"/>
               <w:rPr>
                 <w:rFonts w:cstheme="minorHAnsi"/>
+                <w:b/>
+                <w:bCs/>
                 <w:sz w:val="22"/>
                 <w:szCs w:val="22"/>
                 <w:lang w:val="en-US"/>
@@ -8422,11 +8533,46 @@
             <w:r>
               <w:rPr>
                 <w:rFonts w:cstheme="minorHAnsi"/>
-                <w:sz w:val="22"/>
-                <w:szCs w:val="22"/>
-                <w:lang w:val="en-US"/>
-              </w:rPr>
-              <w:t>0.00024</w:t>
+                <w:b/>
+                <w:bCs/>
+                <w:sz w:val="22"/>
+                <w:szCs w:val="22"/>
+                <w:lang w:val="en-US"/>
+              </w:rPr>
+              <w:t>5e-05</w:t>
+            </w:r>
+            <w:r>
+              <w:rPr>
+                <w:rFonts w:cstheme="minorHAnsi"/>
+                <w:b/>
+                <w:bCs/>
+                <w:sz w:val="22"/>
+                <w:szCs w:val="22"/>
+                <w:lang w:val="en-US"/>
+              </w:rPr>
+              <w:t xml:space="preserve"> (</w:t>
+            </w:r>
+            <w:r>
+              <w:rPr>
+                <w:rFonts w:cstheme="minorHAnsi"/>
+                <w:b/>
+                <w:bCs/>
+                <w:sz w:val="22"/>
+                <w:szCs w:val="22"/>
+                <w:lang w:val="en-US"/>
+              </w:rPr>
+              <w:t>0.01</w:t>
+            </w:r>
+            <w:r>
+              <w:rPr>
+                <w:rFonts w:cstheme="minorHAnsi"/>
+                <w:b/>
+                <w:bCs/>
+                <w:sz w:val="22"/>
+                <w:szCs w:val="22"/>
+                <w:lang w:val="en-US"/>
+              </w:rPr>
+              <w:t>)</w:t>
             </w:r>
           </w:p>
         </w:tc>
@@ -8471,7 +8617,6 @@
               <w:contextualSpacing/>
               <w:rPr>
                 <w:rFonts w:asciiTheme="minorHAnsi" w:hAnsiTheme="minorHAnsi" w:cstheme="minorHAnsi"/>
-                <w:b w:val="0"/>
                 <w:iCs/>
                 <w:color w:val="auto"/>
                 <w:sz w:val="22"/>
@@ -8983,7 +9128,6 @@
               <w:cnfStyle w:val="000000000000" w:firstRow="0" w:lastRow="0" w:firstColumn="0" w:lastColumn="0" w:oddVBand="0" w:evenVBand="0" w:oddHBand="0" w:evenHBand="0" w:firstRowFirstColumn="0" w:firstRowLastColumn="0" w:lastRowFirstColumn="0" w:lastRowLastColumn="0"/>
               <w:rPr>
                 <w:rFonts w:eastAsiaTheme="minorEastAsia" w:cstheme="minorHAnsi"/>
-                <w:b/>
                 <w:sz w:val="22"/>
                 <w:szCs w:val="22"/>
                 <w:lang w:val="sv-SE"/>
@@ -8996,7 +9140,7 @@
               <m:oMath>
                 <m:r>
                   <m:rPr>
-                    <m:sty m:val="b"/>
+                    <m:sty m:val="p"/>
                   </m:rPr>
                   <w:rPr>
                     <w:rFonts w:ascii="Cambria Math" w:eastAsiaTheme="minorEastAsia" w:hAnsi="Cambria Math" w:cstheme="minorHAnsi"/>
@@ -9011,7 +9155,6 @@
                     <m:ctrlPr>
                       <w:rPr>
                         <w:rFonts w:ascii="Cambria Math" w:eastAsiaTheme="minorEastAsia" w:hAnsi="Cambria Math" w:cstheme="minorHAnsi"/>
-                        <w:b/>
                         <w:sz w:val="22"/>
                         <w:szCs w:val="22"/>
                         <w:vertAlign w:val="superscript"/>
@@ -9022,7 +9165,7 @@
                   <m:e>
                     <m:r>
                       <m:rPr>
-                        <m:sty m:val="b"/>
+                        <m:sty m:val="p"/>
                       </m:rPr>
                       <w:rPr>
                         <w:rFonts w:ascii="Cambria Math" w:eastAsiaTheme="minorEastAsia" w:hAnsi="Cambria Math" w:cstheme="minorHAnsi"/>
@@ -9035,7 +9178,6 @@
                     <m:ctrlPr>
                       <w:rPr>
                         <w:rFonts w:ascii="Cambria Math" w:eastAsiaTheme="minorEastAsia" w:hAnsi="Cambria Math" w:cstheme="minorHAnsi"/>
-                        <w:b/>
                         <w:sz w:val="22"/>
                         <w:szCs w:val="22"/>
                         <w:lang w:val="sv-SE"/>
@@ -9045,7 +9187,7 @@
                   <m:sup>
                     <m:r>
                       <m:rPr>
-                        <m:sty m:val="b"/>
+                        <m:sty m:val="p"/>
                       </m:rPr>
                       <w:rPr>
                         <w:rFonts w:ascii="Cambria Math" w:eastAsiaTheme="minorEastAsia" w:hAnsi="Cambria Math" w:cstheme="minorHAnsi"/>
@@ -9087,7 +9229,7 @@
                 <w:szCs w:val="22"/>
                 <w:lang w:val="en-US"/>
               </w:rPr>
-              <w:t>3</w:t>
+              <w:t>1</w:t>
             </w:r>
             <w:r>
               <w:rPr>
@@ -9107,7 +9249,7 @@
                 <w:szCs w:val="22"/>
                 <w:lang w:val="en-US"/>
               </w:rPr>
-              <w:t>7</w:t>
+              <w:t>16</w:t>
             </w:r>
             <w:r>
               <w:rPr>
@@ -9190,7 +9332,17 @@
                 <w:szCs w:val="22"/>
                 <w:lang w:val="en-US"/>
               </w:rPr>
-              <w:t>0.42</w:t>
+              <w:t>0.</w:t>
+            </w:r>
+            <w:r>
+              <w:rPr>
+                <w:rFonts w:cstheme="minorHAnsi"/>
+                <w:b/>
+                <w:sz w:val="22"/>
+                <w:szCs w:val="22"/>
+                <w:lang w:val="en-US"/>
+              </w:rPr>
+              <w:t>1</w:t>
             </w:r>
             <w:r>
               <w:rPr>
@@ -9289,17 +9441,7 @@
                 <w:szCs w:val="22"/>
                 <w:lang w:val="en-US"/>
               </w:rPr>
-              <w:t>4</w:t>
-            </w:r>
-            <w:r>
-              <w:rPr>
-                <w:rFonts w:cstheme="minorHAnsi"/>
-                <w:b/>
-                <w:sz w:val="22"/>
-                <w:szCs w:val="22"/>
-                <w:lang w:val="en-US"/>
-              </w:rPr>
-              <w:t>7</w:t>
+              <w:t>3</w:t>
             </w:r>
             <w:r>
               <w:rPr>
@@ -10000,391 +10142,6 @@
         <w:contextualSpacing/>
         <w:jc w:val="both"/>
         <w:rPr>
-          <w:sz w:val="20"/>
-          <w:szCs w:val="20"/>
-          <w:lang w:val="en-US"/>
-        </w:rPr>
-      </w:pPr>
-      <w:r>
-        <w:rPr>
-          <w:sz w:val="20"/>
-          <w:szCs w:val="20"/>
-          <w:vertAlign w:val="superscript"/>
-          <w:lang w:val="en-US"/>
-        </w:rPr>
-        <w:t>**</w:t>
-      </w:r>
-      <w:r>
-        <w:rPr>
-          <w:sz w:val="20"/>
-          <w:szCs w:val="20"/>
-          <w:lang w:val="en-US"/>
-        </w:rPr>
-        <w:t xml:space="preserve">Calculated from </w:t>
-      </w:r>
-      <w:r>
-        <w:rPr>
-          <w:sz w:val="20"/>
-          <w:szCs w:val="20"/>
-          <w:lang w:val="en-US"/>
-        </w:rPr>
-        <w:t xml:space="preserve">the allometric function </w:t>
-      </w:r>
-      <m:oMath>
-        <m:r>
-          <w:rPr>
-            <w:rFonts w:ascii="Cambria Math" w:hAnsi="Cambria Math"/>
-            <w:sz w:val="20"/>
-            <w:szCs w:val="20"/>
-            <w:lang w:val="en-US"/>
-          </w:rPr>
-          <m:t>0.05</m:t>
-        </m:r>
-        <m:sSubSup>
-          <m:sSubSupPr>
-            <m:ctrlPr>
-              <w:rPr>
-                <w:rFonts w:ascii="Cambria Math" w:hAnsi="Cambria Math"/>
-                <w:i/>
-                <w:sz w:val="20"/>
-                <w:szCs w:val="20"/>
-                <w:lang w:val="en-US"/>
-              </w:rPr>
-            </m:ctrlPr>
-          </m:sSubSupPr>
-          <m:e>
-            <m:r>
-              <w:rPr>
-                <w:rFonts w:ascii="Cambria Math" w:hAnsi="Cambria Math"/>
-                <w:sz w:val="20"/>
-                <w:szCs w:val="20"/>
-                <w:lang w:val="en-US"/>
-              </w:rPr>
-              <m:t>W</m:t>
-            </m:r>
-          </m:e>
-          <m:sub>
-            <m:r>
-              <w:rPr>
-                <w:rFonts w:ascii="Cambria Math" w:hAnsi="Cambria Math"/>
-                <w:sz w:val="20"/>
-                <w:szCs w:val="20"/>
-                <w:lang w:val="en-US"/>
-              </w:rPr>
-              <m:t>i</m:t>
-            </m:r>
-          </m:sub>
-          <m:sup>
-            <m:r>
-              <w:rPr>
-                <w:rFonts w:ascii="Cambria Math" w:hAnsi="Cambria Math"/>
-                <w:sz w:val="20"/>
-                <w:szCs w:val="20"/>
-                <w:lang w:val="en-US"/>
-              </w:rPr>
-              <m:t>-0.5</m:t>
-            </m:r>
-          </m:sup>
-        </m:sSubSup>
-      </m:oMath>
-      <w:r>
-        <w:rPr>
-          <w:rFonts w:eastAsiaTheme="minorEastAsia"/>
-          <w:sz w:val="20"/>
-          <w:szCs w:val="20"/>
-          <w:lang w:val="en-US"/>
-        </w:rPr>
-        <w:t xml:space="preserve">, to approximate declining </w:t>
-      </w:r>
-      <m:oMath>
-        <m:r>
-          <w:rPr>
-            <w:rFonts w:ascii="Cambria Math" w:eastAsiaTheme="minorEastAsia" w:hAnsi="Cambria Math"/>
-            <w:sz w:val="20"/>
-            <w:szCs w:val="20"/>
-            <w:lang w:val="en-US"/>
-          </w:rPr>
-          <m:t>erepro</m:t>
-        </m:r>
-      </m:oMath>
-      <w:r>
-        <w:rPr>
-          <w:rFonts w:eastAsiaTheme="minorEastAsia"/>
-          <w:sz w:val="20"/>
-          <w:szCs w:val="20"/>
-          <w:lang w:val="en-US"/>
-        </w:rPr>
-        <w:t xml:space="preserve"> with asymptotic size, as found when applying the internal ‘</w:t>
-      </w:r>
-      <w:r>
-        <w:rPr>
-          <w:rFonts w:eastAsiaTheme="minorEastAsia"/>
-          <w:i/>
-          <w:iCs/>
-          <w:sz w:val="20"/>
-          <w:szCs w:val="20"/>
-          <w:lang w:val="en-US"/>
-        </w:rPr>
-        <w:t>mizer’</w:t>
-      </w:r>
-      <w:r>
-        <w:rPr>
-          <w:rFonts w:eastAsiaTheme="minorEastAsia"/>
-          <w:sz w:val="20"/>
-          <w:szCs w:val="20"/>
-          <w:lang w:val="en-US"/>
-        </w:rPr>
-        <w:t xml:space="preserve">-function steady(), which returns the </w:t>
-      </w:r>
-      <m:oMath>
-        <m:r>
-          <w:rPr>
-            <w:rFonts w:ascii="Cambria Math" w:eastAsiaTheme="minorEastAsia" w:hAnsi="Cambria Math"/>
-            <w:sz w:val="20"/>
-            <w:szCs w:val="20"/>
-            <w:lang w:val="en-US"/>
-          </w:rPr>
-          <m:t>erepro</m:t>
-        </m:r>
-      </m:oMath>
-      <w:r>
-        <w:rPr>
-          <w:rFonts w:eastAsiaTheme="minorEastAsia"/>
-          <w:sz w:val="20"/>
-          <w:szCs w:val="20"/>
-          <w:lang w:val="en-US"/>
-        </w:rPr>
-        <w:t>-values that lead to steady state when keeping recruitment constant</w:t>
-      </w:r>
-      <w:r>
-        <w:rPr>
-          <w:rFonts w:eastAsiaTheme="minorEastAsia"/>
-          <w:sz w:val="20"/>
-          <w:szCs w:val="20"/>
-          <w:lang w:val="en-US"/>
-        </w:rPr>
-        <w:t xml:space="preserve"> (in these simulations </w:t>
-      </w:r>
-      <m:oMath>
-        <m:sSub>
-          <m:sSubPr>
-            <m:ctrlPr>
-              <w:rPr>
-                <w:rFonts w:ascii="Cambria Math" w:eastAsiaTheme="minorEastAsia" w:hAnsi="Cambria Math"/>
-                <w:i/>
-                <w:sz w:val="20"/>
-                <w:szCs w:val="20"/>
-                <w:lang w:val="en-US"/>
-              </w:rPr>
-            </m:ctrlPr>
-          </m:sSubPr>
-          <m:e>
-            <m:r>
-              <w:rPr>
-                <w:rFonts w:ascii="Cambria Math" w:eastAsiaTheme="minorEastAsia" w:hAnsi="Cambria Math"/>
-                <w:sz w:val="20"/>
-                <w:szCs w:val="20"/>
-                <w:lang w:val="en-US"/>
-              </w:rPr>
-              <m:t>R</m:t>
-            </m:r>
-          </m:e>
-          <m:sub>
-            <m:r>
-              <w:rPr>
-                <w:rFonts w:ascii="Cambria Math" w:eastAsiaTheme="minorEastAsia" w:hAnsi="Cambria Math"/>
-                <w:sz w:val="20"/>
-                <w:szCs w:val="20"/>
-                <w:lang w:val="en-US"/>
-              </w:rPr>
-              <m:t>max</m:t>
-            </m:r>
-          </m:sub>
-        </m:sSub>
-        <m:r>
-          <w:rPr>
-            <w:rFonts w:ascii="Cambria Math" w:eastAsiaTheme="minorEastAsia" w:hAnsi="Cambria Math"/>
-            <w:sz w:val="20"/>
-            <w:szCs w:val="20"/>
-            <w:lang w:val="en-US"/>
-          </w:rPr>
-          <m:t>=Inf</m:t>
-        </m:r>
-      </m:oMath>
-      <w:r>
-        <w:rPr>
-          <w:rFonts w:eastAsiaTheme="minorEastAsia"/>
-          <w:sz w:val="20"/>
-          <w:szCs w:val="20"/>
-          <w:lang w:val="en-US"/>
-        </w:rPr>
-        <w:t>)</w:t>
-      </w:r>
-      <w:r>
-        <w:rPr>
-          <w:rFonts w:eastAsiaTheme="minorEastAsia"/>
-          <w:sz w:val="20"/>
-          <w:szCs w:val="20"/>
-          <w:lang w:val="en-US"/>
-        </w:rPr>
-        <w:t>.</w:t>
-      </w:r>
-      <w:r>
-        <w:rPr>
-          <w:rFonts w:eastAsiaTheme="minorEastAsia"/>
-          <w:sz w:val="20"/>
-          <w:szCs w:val="20"/>
-          <w:lang w:val="en-US"/>
-        </w:rPr>
-        <w:t xml:space="preserve"> </w:t>
-      </w:r>
-      <w:r>
-        <w:rPr>
-          <w:rFonts w:eastAsiaTheme="minorEastAsia"/>
-          <w:sz w:val="20"/>
-          <w:szCs w:val="20"/>
-          <w:lang w:val="en-US"/>
-        </w:rPr>
-        <w:t xml:space="preserve">The calculated </w:t>
-      </w:r>
-      <m:oMath>
-        <m:r>
-          <w:rPr>
-            <w:rFonts w:ascii="Cambria Math" w:eastAsiaTheme="minorEastAsia" w:hAnsi="Cambria Math"/>
-            <w:sz w:val="20"/>
-            <w:szCs w:val="20"/>
-            <w:lang w:val="en-US"/>
-          </w:rPr>
-          <m:t>erepro</m:t>
-        </m:r>
-      </m:oMath>
-      <w:r>
-        <w:rPr>
-          <w:rFonts w:eastAsiaTheme="minorEastAsia"/>
-          <w:sz w:val="20"/>
-          <w:szCs w:val="20"/>
-          <w:lang w:val="en-US"/>
-        </w:rPr>
-        <w:t xml:space="preserve"> </w:t>
-      </w:r>
-      <w:r>
-        <w:rPr>
-          <w:rFonts w:eastAsiaTheme="minorEastAsia"/>
-          <w:sz w:val="20"/>
-          <w:szCs w:val="20"/>
-          <w:lang w:val="en-US"/>
-        </w:rPr>
-        <w:t xml:space="preserve">values </w:t>
-      </w:r>
-      <w:r>
-        <w:rPr>
-          <w:rFonts w:eastAsiaTheme="minorEastAsia"/>
-          <w:sz w:val="20"/>
-          <w:szCs w:val="20"/>
-          <w:lang w:val="en-US"/>
-        </w:rPr>
-        <w:t xml:space="preserve">are comparable </w:t>
-      </w:r>
-      <w:r>
-        <w:rPr>
-          <w:rFonts w:eastAsiaTheme="minorEastAsia"/>
-          <w:sz w:val="20"/>
-          <w:szCs w:val="20"/>
-          <w:lang w:val="en-US"/>
-        </w:rPr>
-        <w:t xml:space="preserve">for sprat and herring, but slightly lower for cod compared to other studies, e.g. </w:t>
-      </w:r>
-      <w:r>
-        <w:rPr>
-          <w:rFonts w:eastAsiaTheme="minorEastAsia"/>
-          <w:sz w:val="20"/>
-          <w:szCs w:val="20"/>
-          <w:lang w:val="en-US"/>
-        </w:rPr>
-        <w:fldChar w:fldCharType="begin"/>
-      </w:r>
-      <w:r>
-        <w:rPr>
-          <w:rFonts w:eastAsiaTheme="minorEastAsia"/>
-          <w:sz w:val="20"/>
-          <w:szCs w:val="20"/>
-          <w:lang w:val="en-US"/>
-        </w:rPr>
-        <w:instrText xml:space="preserve"> ADDIN ZOTERO_ITEM CSL_CITATION {"citationID":"RlFxSqxB","properties":{"formattedCitation":"(Jacobsen {\\i{}et al.} 2017)","plainCitation":"(Jacobsen et al. 2017)","noteIndex":0},"citationItems":[{"id":642,"uris":["http://zotero.org/users/6116610/items/QWSPHPIM"],"uri":["http://zotero.org/users/6116610/items/QWSPHPIM"],"itemData":{"id":642,"type":"article-journal","abstract":"Managing ﬁsheries presents trade-offs between objectives, for example yields, profits, minimizing ecosystem impact, that have to be weighed against one another. These trade-offs are compounded by interacting species and ﬁsheries at the ecosystem level. Weighing objectives becomes increasingly challenging when managers have to consider opposing objectives from different stakeholders. An alternative to weighing incomparable and conﬂicting objectives is to focus on win–wins until Pareto efﬁciency is achieved: a state from which it is impossible to improve with respect to any objective without regressing at least one other. We investigate the ecosystem-level efﬁciency of ﬁsheries in ﬁve large marine ecosystems (LMEs) with respect to yield and an aggregate measure of ecosystem impact using a novel calibration of size-based ecosystem models. We estimate that ﬁshing patterns in three LMEs (North Sea, Barents Sea and Benguela Current) are nearly efﬁcient with respect to long-term yield and ecosystem impact and that efﬁciency has improved over the last 30 years. In two LMEs (Baltic Sea and North East US Continental Shelf), ﬁshing is inefﬁcient and win–wins remain available. We additionally examine the efﬁciency of North Sea and Baltic Sea ﬁsheries with respect to economic rent and ecosystem impact, ﬁnding both to be inefﬁcient but steadily improving. Our results suggest the following: (i) a broad and encouraging trend towards ecosystem-level efﬁciency of ﬁsheries; (ii) that ecosystem-scale win–wins, especially with respect to conservation and proﬁts, may still be common; and (iii) single-species assessment approaches may overestimate the availability of win–wins by failing to account for trade-offs across interacting species.","container-title":"Fish and Fisheries","DOI":"10.1111/faf.12171","ISSN":"14672960","issue":"2","language":"en","page":"199-211","source":"Crossref","title":"Efficiency of fisheries is increasing at the ecosystem level","volume":"18","author":[{"family":"Jacobsen","given":"Nis S"},{"family":"Burgess","given":"Matthew G"},{"family":"Andersen","given":"Ken H"}],"issued":{"date-parts":[["2017",3]]}}}],"schema":"https://github.com/citation-style-language/schema/raw/master/csl-citation.json"} </w:instrText>
-      </w:r>
-      <w:r>
-        <w:rPr>
-          <w:rFonts w:eastAsiaTheme="minorEastAsia"/>
-          <w:sz w:val="20"/>
-          <w:szCs w:val="20"/>
-          <w:lang w:val="en-US"/>
-        </w:rPr>
-        <w:fldChar w:fldCharType="separate"/>
-      </w:r>
-      <w:r>
-        <w:rPr>
-          <w:rFonts w:ascii="Times New Roman" w:cs="Times New Roman"/>
-          <w:sz w:val="20"/>
-          <w:szCs w:val="21"/>
-          <w:lang w:val="en-GB"/>
-        </w:rPr>
-        <w:t xml:space="preserve">(Jacobsen </w:t>
-      </w:r>
-      <w:r>
-        <w:rPr>
-          <w:rFonts w:ascii="Times New Roman" w:cs="Times New Roman"/>
-          <w:i/>
-          <w:iCs/>
-          <w:sz w:val="20"/>
-          <w:szCs w:val="21"/>
-          <w:lang w:val="en-GB"/>
-        </w:rPr>
-        <w:t>et al.</w:t>
-      </w:r>
-      <w:r>
-        <w:rPr>
-          <w:rFonts w:ascii="Times New Roman" w:cs="Times New Roman"/>
-          <w:sz w:val="20"/>
-          <w:szCs w:val="21"/>
-          <w:lang w:val="en-GB"/>
-        </w:rPr>
-        <w:t xml:space="preserve"> 2017)</w:t>
-      </w:r>
-      <w:r>
-        <w:rPr>
-          <w:rFonts w:eastAsiaTheme="minorEastAsia"/>
-          <w:sz w:val="20"/>
-          <w:szCs w:val="20"/>
-          <w:lang w:val="en-US"/>
-        </w:rPr>
-        <w:fldChar w:fldCharType="end"/>
-      </w:r>
-      <w:r>
-        <w:rPr>
-          <w:rFonts w:eastAsiaTheme="minorEastAsia"/>
-          <w:sz w:val="20"/>
-          <w:szCs w:val="20"/>
-          <w:lang w:val="en-US"/>
-        </w:rPr>
-        <w:t>.</w:t>
-      </w:r>
-    </w:p>
-    <w:p>
-      <w:pPr>
-        <w:spacing w:line="360" w:lineRule="auto"/>
-        <w:contextualSpacing/>
-        <w:jc w:val="both"/>
-        <w:rPr>
-          <w:rFonts w:ascii="Times" w:hAnsi="Times" w:cstheme="minorHAnsi"/>
-          <w:i/>
-          <w:iCs/>
-          <w:sz w:val="22"/>
-          <w:szCs w:val="22"/>
-          <w:lang w:val="en-US"/>
-        </w:rPr>
-      </w:pPr>
-      <w:r>
-        <w:rPr>
           <w:rFonts w:ascii="Times" w:hAnsi="Times"/>
           <w:i/>
           <w:iCs/>
@@ -10392,9 +10149,13 @@
           <w:szCs w:val="22"/>
           <w:lang w:val="en-US"/>
         </w:rPr>
-        <w:t>Table S</w:t>
-      </w:r>
-      <w:r>
+      </w:pPr>
+    </w:p>
+    <w:p>
+      <w:pPr>
+        <w:spacing w:line="360" w:lineRule="auto"/>
+        <w:contextualSpacing/>
+        <w:jc w:val="both"/>
         <w:rPr>
           <w:rFonts w:ascii="Times" w:hAnsi="Times"/>
           <w:i/>
@@ -10403,9 +10164,13 @@
           <w:szCs w:val="22"/>
           <w:lang w:val="en-US"/>
         </w:rPr>
-        <w:t>2.</w:t>
-      </w:r>
-      <w:r>
+      </w:pPr>
+    </w:p>
+    <w:p>
+      <w:pPr>
+        <w:spacing w:line="360" w:lineRule="auto"/>
+        <w:contextualSpacing/>
+        <w:jc w:val="both"/>
         <w:rPr>
           <w:rFonts w:ascii="Times" w:hAnsi="Times"/>
           <w:i/>
@@ -10414,8 +10179,22 @@
           <w:szCs w:val="22"/>
           <w:lang w:val="en-US"/>
         </w:rPr>
-        <w:t xml:space="preserve"> </w:t>
-      </w:r>
+      </w:pPr>
+    </w:p>
+    <w:p>
+      <w:pPr>
+        <w:spacing w:line="360" w:lineRule="auto"/>
+        <w:contextualSpacing/>
+        <w:jc w:val="both"/>
+        <w:rPr>
+          <w:rFonts w:cstheme="minorHAnsi"/>
+          <w:i/>
+          <w:iCs/>
+          <w:sz w:val="22"/>
+          <w:szCs w:val="22"/>
+          <w:lang w:val="en-US"/>
+        </w:rPr>
+      </w:pPr>
       <w:r>
         <w:rPr>
           <w:rFonts w:ascii="Times" w:hAnsi="Times"/>
@@ -10425,7 +10204,8 @@
           <w:szCs w:val="22"/>
           <w:lang w:val="en-US"/>
         </w:rPr>
-        <w:t>General</w:t>
+        <w:lastRenderedPageBreak/>
+        <w:t>Table S</w:t>
       </w:r>
       <w:r>
         <w:rPr>
@@ -10436,7 +10216,7 @@
           <w:szCs w:val="22"/>
           <w:lang w:val="en-US"/>
         </w:rPr>
-        <w:t xml:space="preserve"> parameters</w:t>
+        <w:t>2.</w:t>
       </w:r>
       <w:r>
         <w:rPr>
@@ -10447,7 +10227,7 @@
           <w:szCs w:val="22"/>
           <w:lang w:val="en-US"/>
         </w:rPr>
-        <w:t xml:space="preserve">. Parameters in bold have final values acquired from </w:t>
+        <w:t xml:space="preserve"> </w:t>
       </w:r>
       <w:r>
         <w:rPr>
@@ -10458,7 +10238,7 @@
           <w:szCs w:val="22"/>
           <w:lang w:val="en-US"/>
         </w:rPr>
-        <w:t xml:space="preserve">the application of the </w:t>
+        <w:t>General</w:t>
       </w:r>
       <w:r>
         <w:rPr>
@@ -10469,7 +10249,18 @@
           <w:szCs w:val="22"/>
           <w:lang w:val="en-US"/>
         </w:rPr>
-        <w:t>calibration protocol.</w:t>
+        <w:t xml:space="preserve"> parameters</w:t>
+      </w:r>
+      <w:r>
+        <w:rPr>
+          <w:rFonts w:ascii="Times" w:hAnsi="Times"/>
+          <w:i/>
+          <w:iCs/>
+          <w:sz w:val="22"/>
+          <w:szCs w:val="22"/>
+          <w:lang w:val="en-US"/>
+        </w:rPr>
+        <w:t xml:space="preserve">. </w:t>
       </w:r>
       <w:r>
         <w:rPr>
@@ -10719,6 +10510,39 @@
       <w:r>
         <w:rPr>
           <w:rFonts w:ascii="Times" w:hAnsi="Times" w:cstheme="minorHAnsi"/>
+          <w:i/>
+          <w:iCs/>
+          <w:sz w:val="22"/>
+          <w:szCs w:val="22"/>
+          <w:lang w:val="en-US"/>
+        </w:rPr>
+        <w:t xml:space="preserve"> </w:t>
+      </w:r>
+      <w:r>
+        <w:rPr>
+          <w:rFonts w:cstheme="minorHAnsi"/>
+          <w:i/>
+          <w:iCs/>
+          <w:sz w:val="22"/>
+          <w:szCs w:val="22"/>
+          <w:lang w:val="en-US"/>
+        </w:rPr>
+        <w:t>Parameters in bold are tuned in the calibration process</w:t>
+      </w:r>
+      <w:r>
+        <w:rPr>
+          <w:rFonts w:cstheme="minorHAnsi"/>
+          <w:i/>
+          <w:iCs/>
+          <w:sz w:val="22"/>
+          <w:szCs w:val="22"/>
+          <w:lang w:val="en-US"/>
+        </w:rPr>
+        <w:t>, parenthesis show default values pre-calibration.</w:t>
+      </w:r>
+      <w:r>
+        <w:rPr>
+          <w:rFonts w:cstheme="minorHAnsi"/>
           <w:i/>
           <w:iCs/>
           <w:sz w:val="22"/>
@@ -12739,26 +12563,33 @@
                 <w:color w:val="C00000"/>
                 <w:sz w:val="22"/>
                 <w:szCs w:val="22"/>
+                <w:lang w:val="sv-SE"/>
               </w:rPr>
             </w:pPr>
-            <m:oMathPara>
-              <m:oMathParaPr>
-                <m:jc m:val="left"/>
-              </m:oMathParaPr>
-              <m:oMath>
-                <m:r>
-                  <m:rPr>
-                    <m:sty m:val="bi"/>
-                  </m:rPr>
-                  <w:rPr>
-                    <w:rFonts w:ascii="Cambria Math" w:eastAsia="Times New Roman" w:hAnsi="Cambria Math" w:cs="Times New Roman"/>
-                    <w:sz w:val="22"/>
-                    <w:szCs w:val="22"/>
-                  </w:rPr>
-                  <m:t>2</m:t>
-                </m:r>
-              </m:oMath>
-            </m:oMathPara>
+            <m:oMath>
+              <m:r>
+                <m:rPr>
+                  <m:sty m:val="bi"/>
+                </m:rPr>
+                <w:rPr>
+                  <w:rFonts w:ascii="Cambria Math" w:eastAsia="Times New Roman" w:hAnsi="Cambria Math" w:cs="Times New Roman"/>
+                  <w:sz w:val="22"/>
+                  <w:szCs w:val="22"/>
+                  <w:lang w:val="sv-SE"/>
+                </w:rPr>
+                <m:t>9</m:t>
+              </m:r>
+            </m:oMath>
+            <w:r>
+              <w:rPr>
+                <w:rFonts w:ascii="Times" w:eastAsia="Times New Roman" w:hAnsi="Times" w:cs="Times New Roman"/>
+                <w:b/>
+                <w:sz w:val="22"/>
+                <w:szCs w:val="22"/>
+                <w:lang w:val="sv-SE"/>
+              </w:rPr>
+              <w:t xml:space="preserve"> (11)</w:t>
+            </w:r>
           </w:p>
         </w:tc>
         <w:tc>
@@ -13527,6 +13358,7 @@
         <w:rPr>
           <w:lang w:val="en-US"/>
         </w:rPr>
+        <w:lastRenderedPageBreak/>
         <w:t>Model calibration and validation</w:t>
       </w:r>
       <w:bookmarkEnd w:id="6"/>
@@ -13666,8 +13498,21 @@
       <w:r>
         <w:rPr>
           <w:rFonts w:ascii="Times" w:hAnsi="Times" w:cstheme="minorHAnsi"/>
-        </w:rPr>
-        <w:t xml:space="preserve"> kg/area. This area corresponds to ICES subdivisions 25-29+32, which equals approximately 2.49E+11 m</w:t>
+          <w:lang w:val="en-US"/>
+        </w:rPr>
+        <w:t xml:space="preserve"> </w:t>
+      </w:r>
+      <w:r>
+        <w:rPr>
+          <w:rFonts w:ascii="Times" w:hAnsi="Times" w:cstheme="minorHAnsi"/>
+        </w:rPr>
+        <w:t>kg</w:t>
+      </w:r>
+      <w:r>
+        <w:rPr>
+          <w:rFonts w:ascii="Times" w:hAnsi="Times" w:cstheme="minorHAnsi"/>
+        </w:rPr>
+        <w:t>/area. This area corresponds to ICES subdivisions 25-29+32, which equals approximately 2.49E+11 m</w:t>
       </w:r>
       <w:r>
         <w:rPr>
@@ -13766,21 +13611,7 @@
           <w:rFonts w:ascii="Times" w:hAnsi="Times" w:cstheme="minorHAnsi"/>
           <w:lang w:val="en-US"/>
         </w:rPr>
-        <w:t>/</w:t>
-      </w:r>
-      <w:r>
-        <w:rPr>
-          <w:rFonts w:ascii="Times" w:hAnsi="Times" w:cstheme="minorHAnsi"/>
-          <w:lang w:val="en-US"/>
-        </w:rPr>
-        <w:t xml:space="preserve">total </w:t>
-      </w:r>
-      <w:r>
-        <w:rPr>
-          <w:rFonts w:ascii="Times" w:hAnsi="Times" w:cstheme="minorHAnsi"/>
-          <w:lang w:val="en-US"/>
-        </w:rPr>
-        <w:t>area</w:t>
+        <w:t>/area</w:t>
       </w:r>
       <w:r>
         <w:rPr>
@@ -14236,23 +14067,113 @@
           <w:rFonts w:ascii="Times" w:hAnsi="Times" w:cstheme="minorHAnsi"/>
           <w:lang w:val="en-US"/>
         </w:rPr>
-        <w:t xml:space="preserve"> of ~1</w:t>
+        <w:t xml:space="preserve"> of 1</w:t>
       </w:r>
       <w:r>
         <w:rPr>
           <w:rFonts w:ascii="Times" w:hAnsi="Times" w:cstheme="minorHAnsi"/>
           <w:lang w:val="en-US"/>
         </w:rPr>
-        <w:t>, in unit m</w:t>
+        <w:t>1</w:t>
       </w:r>
       <w:r>
         <w:rPr>
           <w:rFonts w:ascii="Times" w:hAnsi="Times" w:cstheme="minorHAnsi"/>
-          <w:vertAlign w:val="superscript"/>
-          <w:lang w:val="en-US"/>
-        </w:rPr>
-        <w:t>2</w:t>
-      </w:r>
+          <w:lang w:val="en-US"/>
+        </w:rPr>
+        <w:t xml:space="preserve">, in unit </w:t>
+      </w:r>
+      <m:oMath>
+        <m:sSup>
+          <m:sSupPr>
+            <m:ctrlPr>
+              <w:rPr>
+                <w:rFonts w:ascii="Cambria Math" w:eastAsiaTheme="minorEastAsia" w:hAnsi="Cambria Math" w:cs="Arial"/>
+                <w:bCs/>
+                <w:i/>
+                <w:sz w:val="22"/>
+                <w:szCs w:val="22"/>
+              </w:rPr>
+            </m:ctrlPr>
+          </m:sSupPr>
+          <m:e>
+            <m:r>
+              <m:rPr>
+                <m:sty m:val="p"/>
+              </m:rPr>
+              <w:rPr>
+                <w:rFonts w:ascii="Cambria Math" w:hAnsi="Cambria Math" w:cs="Arial"/>
+                <w:sz w:val="22"/>
+                <w:szCs w:val="22"/>
+              </w:rPr>
+              <m:t>g</m:t>
+            </m:r>
+            <m:ctrlPr>
+              <w:rPr>
+                <w:rFonts w:ascii="Cambria Math" w:hAnsi="Cambria Math" w:cs="Arial"/>
+                <w:bCs/>
+                <w:sz w:val="22"/>
+                <w:szCs w:val="22"/>
+              </w:rPr>
+            </m:ctrlPr>
+          </m:e>
+          <m:sup>
+            <m:r>
+              <m:rPr>
+                <m:sty m:val="p"/>
+              </m:rPr>
+              <w:rPr>
+                <w:rFonts w:ascii="Cambria Math" w:hAnsi="Cambria Math" w:cs="Arial"/>
+                <w:sz w:val="22"/>
+                <w:szCs w:val="22"/>
+                <w:vertAlign w:val="superscript"/>
+              </w:rPr>
+              <m:t>λ-1</m:t>
+            </m:r>
+          </m:sup>
+        </m:sSup>
+        <m:sSup>
+          <m:sSupPr>
+            <m:ctrlPr>
+              <w:rPr>
+                <w:rFonts w:ascii="Cambria Math" w:hAnsi="Cambria Math" w:cs="Arial"/>
+                <w:bCs/>
+                <w:i/>
+                <w:sz w:val="22"/>
+                <w:szCs w:val="22"/>
+              </w:rPr>
+            </m:ctrlPr>
+          </m:sSupPr>
+          <m:e>
+            <m:r>
+              <w:rPr>
+                <w:rFonts w:ascii="Cambria Math" w:hAnsi="Cambria Math" w:cs="Arial"/>
+                <w:sz w:val="22"/>
+                <w:szCs w:val="22"/>
+              </w:rPr>
+              <m:t>m</m:t>
+            </m:r>
+            <m:ctrlPr>
+              <w:rPr>
+                <w:rFonts w:ascii="Cambria Math" w:eastAsiaTheme="minorEastAsia" w:hAnsi="Cambria Math" w:cs="Arial"/>
+                <w:bCs/>
+                <w:sz w:val="22"/>
+                <w:szCs w:val="22"/>
+              </w:rPr>
+            </m:ctrlPr>
+          </m:e>
+          <m:sup>
+            <m:r>
+              <w:rPr>
+                <w:rFonts w:ascii="Cambria Math" w:eastAsiaTheme="minorEastAsia" w:hAnsi="Cambria Math" w:cs="Arial"/>
+                <w:sz w:val="22"/>
+                <w:szCs w:val="22"/>
+              </w:rPr>
+              <m:t>2</m:t>
+            </m:r>
+          </m:sup>
+        </m:sSup>
+      </m:oMath>
       <w:r>
         <w:rPr>
           <w:rFonts w:ascii="Times" w:hAnsi="Times" w:cstheme="minorHAnsi"/>
@@ -14783,7 +14704,6 @@
           <w:rFonts w:ascii="Times" w:hAnsi="Times" w:cstheme="minorHAnsi"/>
           <w:lang w:val="en-US"/>
         </w:rPr>
-        <w:lastRenderedPageBreak/>
         <w:t xml:space="preserve">Net </w:t>
       </w:r>
       <w:r>
@@ -14942,7 +14862,21 @@
           <w:rFonts w:ascii="Times" w:eastAsiaTheme="minorEastAsia" w:hAnsi="Times" w:cstheme="minorHAnsi"/>
           <w:lang w:val="en-US"/>
         </w:rPr>
-        <w:t xml:space="preserve"> (constants in allometric metabolism and maximum consumption rates)</w:t>
+        <w:t xml:space="preserve"> (constants in allometric metabolism and maximum consumption rates</w:t>
+      </w:r>
+      <w:r>
+        <w:rPr>
+          <w:rFonts w:ascii="Times" w:eastAsiaTheme="minorEastAsia" w:hAnsi="Times" w:cstheme="minorHAnsi"/>
+          <w:lang w:val="en-US"/>
+        </w:rPr>
+        <w:t>, respectively</w:t>
+      </w:r>
+      <w:r>
+        <w:rPr>
+          <w:rFonts w:ascii="Times" w:eastAsiaTheme="minorEastAsia" w:hAnsi="Times" w:cstheme="minorHAnsi"/>
+          <w:lang w:val="en-US"/>
+        </w:rPr>
+        <w:t>)</w:t>
       </w:r>
       <w:r>
         <w:rPr>
@@ -14999,6 +14933,7 @@
           <w:rFonts w:ascii="Times" w:hAnsi="Times" w:cstheme="minorHAnsi"/>
           <w:lang w:val="en-US"/>
         </w:rPr>
+        <w:lastRenderedPageBreak/>
         <w:t xml:space="preserve">Go back to step 1. With </w:t>
       </w:r>
       <w:r>
@@ -15089,7 +15024,28 @@
           <w:rFonts w:ascii="Times" w:hAnsi="Times" w:cstheme="minorHAnsi"/>
           <w:lang w:val="en-US"/>
         </w:rPr>
-        <w:t xml:space="preserve"> may change</w:t>
+        <w:t xml:space="preserve"> </w:t>
+      </w:r>
+      <w:r>
+        <w:rPr>
+          <w:rFonts w:ascii="Times" w:hAnsi="Times" w:cstheme="minorHAnsi"/>
+          <w:lang w:val="en-US"/>
+        </w:rPr>
+        <w:t>and fit to SSB</w:t>
+      </w:r>
+      <w:r>
+        <w:rPr>
+          <w:rFonts w:ascii="Times" w:hAnsi="Times" w:cstheme="minorHAnsi"/>
+          <w:lang w:val="en-US"/>
+        </w:rPr>
+        <w:t xml:space="preserve"> </w:t>
+      </w:r>
+      <w:r>
+        <w:rPr>
+          <w:rFonts w:ascii="Times" w:hAnsi="Times" w:cstheme="minorHAnsi"/>
+          <w:lang w:val="en-US"/>
+        </w:rPr>
+        <w:t>may change</w:t>
       </w:r>
       <w:r>
         <w:rPr>
@@ -15323,7 +15279,28 @@
           <w:rFonts w:ascii="Times" w:hAnsi="Times" w:cstheme="minorHAnsi"/>
           <w:lang w:val="en-US"/>
         </w:rPr>
-        <w:t xml:space="preserve">and growth is realistic, optimize </w:t>
+        <w:t xml:space="preserve">and growth </w:t>
+      </w:r>
+      <w:r>
+        <w:rPr>
+          <w:rFonts w:ascii="Times" w:hAnsi="Times" w:cstheme="minorHAnsi"/>
+          <w:lang w:val="en-US"/>
+        </w:rPr>
+        <w:t>rates are</w:t>
+      </w:r>
+      <w:r>
+        <w:rPr>
+          <w:rFonts w:ascii="Times" w:hAnsi="Times" w:cstheme="minorHAnsi"/>
+          <w:lang w:val="en-US"/>
+        </w:rPr>
+        <w:t xml:space="preserve"> realistic, </w:t>
+      </w:r>
+      <w:r>
+        <w:rPr>
+          <w:rFonts w:ascii="Times" w:hAnsi="Times" w:cstheme="minorHAnsi"/>
+          <w:lang w:val="en-US"/>
+        </w:rPr>
+        <w:t xml:space="preserve">now tune </w:t>
       </w:r>
       <m:oMath>
         <m:sSub>
@@ -15358,63 +15335,28 @@
           <w:rFonts w:ascii="Times" w:eastAsiaTheme="minorEastAsia" w:hAnsi="Times" w:cstheme="minorHAnsi"/>
           <w:lang w:val="en-US"/>
         </w:rPr>
-        <w:t xml:space="preserve"> to get relative biomasses</w:t>
+        <w:t xml:space="preserve"> to match SSB from the size spectrum model to s</w:t>
       </w:r>
       <w:r>
         <w:rPr>
           <w:rFonts w:ascii="Times" w:eastAsiaTheme="minorEastAsia" w:hAnsi="Times" w:cstheme="minorHAnsi"/>
           <w:lang w:val="en-US"/>
         </w:rPr>
-        <w:t xml:space="preserve"> between species</w:t>
-      </w:r>
-      <w:r>
-        <w:rPr>
-          <w:rFonts w:ascii="Times" w:eastAsiaTheme="minorEastAsia" w:hAnsi="Times" w:cstheme="minorHAnsi"/>
-          <w:lang w:val="en-US"/>
-        </w:rPr>
-        <w:t xml:space="preserve"> and SSB</w:t>
-      </w:r>
-      <w:r>
-        <w:rPr>
-          <w:rFonts w:ascii="Times" w:eastAsiaTheme="minorEastAsia" w:hAnsi="Times" w:cstheme="minorHAnsi"/>
-          <w:lang w:val="en-US"/>
-        </w:rPr>
-        <w:t>s</w:t>
-      </w:r>
-      <w:r>
-        <w:rPr>
-          <w:rFonts w:ascii="Times" w:eastAsiaTheme="minorEastAsia" w:hAnsi="Times" w:cstheme="minorHAnsi"/>
-          <w:lang w:val="en-US"/>
-        </w:rPr>
-        <w:t xml:space="preserve"> closer to</w:t>
-      </w:r>
-      <w:r>
-        <w:rPr>
-          <w:rFonts w:ascii="Times" w:eastAsiaTheme="minorEastAsia" w:hAnsi="Times" w:cstheme="minorHAnsi"/>
-          <w:lang w:val="en-US"/>
-        </w:rPr>
-        <w:t xml:space="preserve"> those</w:t>
-      </w:r>
-      <w:r>
-        <w:rPr>
-          <w:rFonts w:ascii="Times" w:eastAsiaTheme="minorEastAsia" w:hAnsi="Times" w:cstheme="minorHAnsi"/>
-          <w:lang w:val="en-US"/>
-        </w:rPr>
-        <w:t xml:space="preserve"> observed</w:t>
-      </w:r>
-      <w:r>
-        <w:rPr>
-          <w:rFonts w:ascii="Times" w:eastAsiaTheme="minorEastAsia" w:hAnsi="Times" w:cstheme="minorHAnsi"/>
-          <w:lang w:val="en-US"/>
-        </w:rPr>
-        <w:t xml:space="preserve"> in the calibration time period</w:t>
+        <w:t xml:space="preserve">tock assessment. </w:t>
       </w:r>
       <w:r>
         <w:rPr>
           <w:rFonts w:ascii="Times" w:hAnsi="Times" w:cstheme="minorHAnsi"/>
           <w:lang w:val="en-US"/>
         </w:rPr>
-        <w:t xml:space="preserve">. This is done by finding </w:t>
+        <w:t xml:space="preserve">This is done by </w:t>
+      </w:r>
+      <w:r>
+        <w:rPr>
+          <w:rFonts w:ascii="Times" w:hAnsi="Times" w:cstheme="minorHAnsi"/>
+          <w:lang w:val="en-US"/>
+        </w:rPr>
+        <w:t xml:space="preserve">finding the vector of </w:t>
       </w:r>
       <m:oMath>
         <m:sSub>
@@ -15449,35 +15391,42 @@
           <w:rFonts w:ascii="Times" w:eastAsiaTheme="minorEastAsia" w:hAnsi="Times" w:cstheme="minorHAnsi"/>
           <w:lang w:val="en-US"/>
         </w:rPr>
-        <w:t xml:space="preserve"> that minimizes the residual sum of square between predicted SSB</w:t>
+        <w:t xml:space="preserve">-values </w:t>
       </w:r>
       <w:r>
         <w:rPr>
           <w:rFonts w:ascii="Times" w:eastAsiaTheme="minorEastAsia" w:hAnsi="Times" w:cstheme="minorHAnsi"/>
           <w:lang w:val="en-US"/>
         </w:rPr>
-        <w:t>s</w:t>
+        <w:t xml:space="preserve">that </w:t>
       </w:r>
       <w:r>
         <w:rPr>
           <w:rFonts w:ascii="Times" w:eastAsiaTheme="minorEastAsia" w:hAnsi="Times" w:cstheme="minorHAnsi"/>
           <w:lang w:val="en-US"/>
         </w:rPr>
-        <w:t xml:space="preserve"> and SSB</w:t>
+        <w:t>minimiz</w:t>
       </w:r>
       <w:r>
         <w:rPr>
           <w:rFonts w:ascii="Times" w:eastAsiaTheme="minorEastAsia" w:hAnsi="Times" w:cstheme="minorHAnsi"/>
           <w:lang w:val="en-US"/>
         </w:rPr>
-        <w:t>s</w:t>
+        <w:t>e</w:t>
       </w:r>
       <w:r>
         <w:rPr>
           <w:rFonts w:ascii="Times" w:eastAsiaTheme="minorEastAsia" w:hAnsi="Times" w:cstheme="minorHAnsi"/>
           <w:lang w:val="en-US"/>
         </w:rPr>
-        <w:t xml:space="preserve"> from the stock assessment</w:t>
+        <w:t xml:space="preserve"> the residual sum of square between </w:t>
+      </w:r>
+      <w:r>
+        <w:rPr>
+          <w:rFonts w:ascii="Times" w:eastAsiaTheme="minorEastAsia" w:hAnsi="Times" w:cstheme="minorHAnsi"/>
+          <w:lang w:val="en-US"/>
+        </w:rPr>
+        <w:t>the two SSBs</w:t>
       </w:r>
       <w:r>
         <w:rPr>
@@ -15739,7 +15688,13 @@
           <w:rPr>
             <w:rFonts w:ascii="Cambria Math" w:hAnsi="Cambria Math" w:cstheme="minorHAnsi"/>
           </w:rPr>
-          <m:t>erepro</m:t>
+          <m:t>erepr</m:t>
+        </m:r>
+        <m:r>
+          <w:rPr>
+            <w:rFonts w:ascii="Cambria Math" w:hAnsi="Cambria Math" w:cstheme="minorHAnsi"/>
+          </w:rPr>
+          <m:t>o</m:t>
         </m:r>
       </m:oMath>
       <w:r>
@@ -15747,30 +15702,21 @@
           <w:rFonts w:ascii="Times" w:hAnsi="Times" w:cstheme="minorHAnsi"/>
           <w:lang w:val="en-US"/>
         </w:rPr>
-        <w:t xml:space="preserve"> (default </w:t>
+        <w:t>, because it indicates that species are resistant to fishing</w:t>
       </w:r>
       <w:r>
         <w:rPr>
           <w:rFonts w:ascii="Times" w:hAnsi="Times" w:cstheme="minorHAnsi"/>
-          <w:i/>
-          <w:lang w:val="en-US"/>
-        </w:rPr>
-        <w:t>‘mizer’</w:t>
+          <w:lang w:val="en-US"/>
+        </w:rPr>
+        <w:t xml:space="preserve"> (flat yield~fishing mortality curves)</w:t>
       </w:r>
       <w:r>
         <w:rPr>
           <w:rFonts w:ascii="Times" w:hAnsi="Times" w:cstheme="minorHAnsi"/>
           <w:lang w:val="en-US"/>
         </w:rPr>
-        <w:t xml:space="preserve"> is 1).</w:t>
-      </w:r>
-      <w:r>
-        <w:rPr>
-          <w:rStyle w:val="CommentReference"/>
-          <w:sz w:val="24"/>
-          <w:szCs w:val="24"/>
-        </w:rPr>
-        <w:t xml:space="preserve"> </w:t>
+        <w:t>.</w:t>
       </w:r>
     </w:p>
     <w:p>
@@ -15799,92 +15745,7 @@
           <w:rFonts w:ascii="Times" w:hAnsi="Times" w:cstheme="minorHAnsi"/>
           <w:lang w:val="en-US"/>
         </w:rPr>
-        <w:t>proceed forward from there. M</w:t>
-      </w:r>
-      <w:r>
-        <w:rPr>
-          <w:rFonts w:ascii="Times" w:hAnsi="Times" w:cstheme="minorHAnsi"/>
-          <w:lang w:val="en-US"/>
-        </w:rPr>
-        <w:t xml:space="preserve">ake sure </w:t>
-      </w:r>
-      <w:r>
-        <w:rPr>
-          <w:rFonts w:ascii="Times" w:hAnsi="Times" w:cstheme="minorHAnsi"/>
-          <w:lang w:val="en-US"/>
-        </w:rPr>
-        <w:t xml:space="preserve">body </w:t>
-      </w:r>
-      <w:r>
-        <w:rPr>
-          <w:rFonts w:ascii="Times" w:hAnsi="Times" w:cstheme="minorHAnsi"/>
-          <w:lang w:val="en-US"/>
-        </w:rPr>
-        <w:t xml:space="preserve">growth is still </w:t>
-      </w:r>
-      <w:r>
-        <w:rPr>
-          <w:rFonts w:ascii="Times" w:hAnsi="Times" w:cstheme="minorHAnsi"/>
-          <w:lang w:val="en-US"/>
-        </w:rPr>
-        <w:t>close to observed</w:t>
-      </w:r>
-      <w:r>
-        <w:rPr>
-          <w:rFonts w:ascii="Times" w:hAnsi="Times" w:cstheme="minorHAnsi"/>
-          <w:lang w:val="en-US"/>
-        </w:rPr>
-        <w:t xml:space="preserve">. </w:t>
-      </w:r>
-      <w:r>
-        <w:rPr>
-          <w:rFonts w:ascii="Times" w:hAnsi="Times" w:cstheme="minorHAnsi"/>
-          <w:lang w:val="en-GB"/>
-        </w:rPr>
-        <w:t xml:space="preserve">Evaluate if the modification to </w:t>
-      </w:r>
-      <m:oMath>
-        <m:r>
-          <w:rPr>
-            <w:rFonts w:ascii="Cambria Math" w:eastAsiaTheme="minorEastAsia" w:hAnsi="Cambria Math" w:cstheme="minorHAnsi"/>
-          </w:rPr>
-          <m:t>h</m:t>
-        </m:r>
-      </m:oMath>
-      <w:r>
-        <w:rPr>
-          <w:rFonts w:ascii="Times" w:hAnsi="Times" w:cstheme="minorHAnsi"/>
-          <w:lang w:val="en-GB"/>
-        </w:rPr>
-        <w:t xml:space="preserve"> </w:t>
-      </w:r>
-      <w:r>
-        <w:rPr>
-          <w:rFonts w:ascii="Times" w:hAnsi="Times" w:cstheme="minorHAnsi"/>
-          <w:lang w:val="en-GB"/>
-        </w:rPr>
-        <w:t xml:space="preserve">(constant in </w:t>
-      </w:r>
-      <w:r>
-        <w:rPr>
-          <w:rFonts w:ascii="Times" w:hAnsi="Times" w:cstheme="minorHAnsi"/>
-          <w:lang w:val="en-GB"/>
-        </w:rPr>
-        <w:t xml:space="preserve">allometric </w:t>
-      </w:r>
-      <w:r>
-        <w:rPr>
-          <w:rFonts w:ascii="Times" w:hAnsi="Times" w:cstheme="minorHAnsi"/>
-          <w:lang w:val="en-GB"/>
-        </w:rPr>
-        <w:t xml:space="preserve">maximum consumption rate) </w:t>
-      </w:r>
-      <w:r>
-        <w:rPr>
-          <w:rFonts w:ascii="Times" w:hAnsi="Times" w:cstheme="minorHAnsi"/>
-          <w:lang w:val="en-GB"/>
-        </w:rPr>
-        <w:t xml:space="preserve">is still valid. </w:t>
+        <w:t xml:space="preserve">proceed forward from there. </w:t>
       </w:r>
     </w:p>
     <w:p>
@@ -16109,7 +15970,6 @@
           <w:rFonts w:ascii="Times" w:hAnsi="Times" w:cstheme="minorHAnsi"/>
           <w:lang w:val="en-US"/>
         </w:rPr>
-        <w:lastRenderedPageBreak/>
         <w:t>P</w:t>
       </w:r>
       <w:r>
@@ -16133,39 +15993,12 @@
         </w:rPr>
         <w:t>mortality</w:t>
       </w:r>
-      <w:commentRangeStart w:id="12"/>
-      <w:commentRangeStart w:id="13"/>
       <w:r>
         <w:rPr>
           <w:rFonts w:ascii="Times" w:hAnsi="Times" w:cstheme="minorHAnsi"/>
           <w:lang w:val="en-US"/>
         </w:rPr>
-        <w:t xml:space="preserve"> from stock assessment output </w:t>
-      </w:r>
-      <w:commentRangeEnd w:id="12"/>
-      <w:r>
-        <w:rPr>
-          <w:rStyle w:val="CommentReference"/>
-          <w:sz w:val="24"/>
-          <w:szCs w:val="24"/>
-        </w:rPr>
-        <w:commentReference w:id="12"/>
-      </w:r>
-      <w:commentRangeEnd w:id="13"/>
-      <w:r>
-        <w:rPr>
-          <w:rStyle w:val="CommentReference"/>
-          <w:sz w:val="24"/>
-          <w:szCs w:val="24"/>
-        </w:rPr>
-        <w:commentReference w:id="13"/>
-      </w:r>
-      <w:r>
-        <w:rPr>
-          <w:rFonts w:ascii="Times" w:hAnsi="Times" w:cstheme="minorHAnsi"/>
-          <w:lang w:val="en-US"/>
-        </w:rPr>
-        <w:t>and temperature data</w:t>
+        <w:t xml:space="preserve"> from stock assessment output and temperature data</w:t>
       </w:r>
       <w:r>
         <w:rPr>
@@ -16257,14 +16090,15 @@
           <w:lang w:val="en-GB"/>
         </w:rPr>
       </w:pPr>
-      <w:bookmarkStart w:id="14" w:name="_Toc30849728"/>
-      <w:bookmarkStart w:id="15" w:name="_Toc41394457"/>
+      <w:bookmarkStart w:id="12" w:name="_Toc30849728"/>
+      <w:bookmarkStart w:id="13" w:name="_Toc41394457"/>
       <w:r>
         <w:rPr>
           <w:sz w:val="28"/>
           <w:szCs w:val="28"/>
           <w:lang w:val="en-GB"/>
         </w:rPr>
+        <w:lastRenderedPageBreak/>
         <w:t>Results</w:t>
       </w:r>
       <w:r>
@@ -16275,8 +16109,8 @@
         </w:rPr>
         <w:t xml:space="preserve"> from calibration procedure</w:t>
       </w:r>
-      <w:bookmarkEnd w:id="14"/>
-      <w:bookmarkEnd w:id="15"/>
+      <w:bookmarkEnd w:id="12"/>
+      <w:bookmarkEnd w:id="13"/>
     </w:p>
     <w:p>
       <w:pPr>
@@ -16468,13 +16302,27 @@
           <w:rFonts w:ascii="Times New Roman" w:eastAsiaTheme="minorEastAsia" w:hAnsi="Times New Roman" w:cs="Times New Roman"/>
           <w:lang w:val="en-US"/>
         </w:rPr>
-        <w:t xml:space="preserve">) with a factor of 1.5 as </w:t>
+        <w:t>) with a factor of 1.</w:t>
       </w:r>
       <w:r>
         <w:rPr>
           <w:rFonts w:ascii="Times New Roman" w:eastAsiaTheme="minorEastAsia" w:hAnsi="Times New Roman" w:cs="Times New Roman"/>
           <w:lang w:val="en-US"/>
         </w:rPr>
+        <w:t>3</w:t>
+      </w:r>
+      <w:r>
+        <w:rPr>
+          <w:rFonts w:ascii="Times New Roman" w:eastAsiaTheme="minorEastAsia" w:hAnsi="Times New Roman" w:cs="Times New Roman"/>
+          <w:lang w:val="en-US"/>
+        </w:rPr>
+        <w:t xml:space="preserve"> as </w:t>
+      </w:r>
+      <w:r>
+        <w:rPr>
+          <w:rFonts w:ascii="Times New Roman" w:eastAsiaTheme="minorEastAsia" w:hAnsi="Times New Roman" w:cs="Times New Roman"/>
+          <w:lang w:val="en-US"/>
+        </w:rPr>
         <w:t xml:space="preserve">body </w:t>
       </w:r>
       <w:r>
@@ -16503,31 +16351,62 @@
           <w:rFonts w:ascii="Times New Roman" w:eastAsiaTheme="minorEastAsia" w:hAnsi="Times New Roman" w:cs="Times New Roman"/>
           <w:lang w:val="en-US"/>
         </w:rPr>
-        <w:t xml:space="preserve"> These changes resulted in ratios of physiological recruitment to actual recruitment (RDI/RDD) of</w:t>
-      </w:r>
-      <w:commentRangeStart w:id="16"/>
-      <w:commentRangeStart w:id="17"/>
-      <w:commentRangeStart w:id="18"/>
-      <w:commentRangeStart w:id="19"/>
+        <w:t xml:space="preserve"> These changes resulted in ratios of physiological recruitment to actual recruitment (RDI/RDD) of </w:t>
+      </w:r>
       <w:r>
         <w:rPr>
           <w:rFonts w:ascii="Times New Roman" w:eastAsiaTheme="minorEastAsia" w:hAnsi="Times New Roman" w:cs="Times New Roman"/>
           <w:lang w:val="en-US"/>
         </w:rPr>
-        <w:t xml:space="preserve"> </w:t>
+        <w:t>2</w:t>
       </w:r>
       <w:r>
         <w:rPr>
           <w:rFonts w:ascii="Times New Roman" w:eastAsiaTheme="minorEastAsia" w:hAnsi="Times New Roman" w:cs="Times New Roman"/>
           <w:lang w:val="en-US"/>
         </w:rPr>
-        <w:t>9</w:t>
+        <w:t>.</w:t>
       </w:r>
       <w:r>
         <w:rPr>
           <w:rFonts w:ascii="Times New Roman" w:eastAsiaTheme="minorEastAsia" w:hAnsi="Times New Roman" w:cs="Times New Roman"/>
           <w:lang w:val="en-US"/>
         </w:rPr>
+        <w:t>7</w:t>
+      </w:r>
+      <w:r>
+        <w:rPr>
+          <w:rFonts w:ascii="Times New Roman" w:eastAsiaTheme="minorEastAsia" w:hAnsi="Times New Roman" w:cs="Times New Roman"/>
+          <w:lang w:val="en-US"/>
+        </w:rPr>
+        <w:t>,</w:t>
+      </w:r>
+      <w:r>
+        <w:rPr>
+          <w:rFonts w:ascii="Times New Roman" w:eastAsiaTheme="minorEastAsia" w:hAnsi="Times New Roman" w:cs="Times New Roman"/>
+          <w:lang w:val="en-US"/>
+        </w:rPr>
+        <w:t xml:space="preserve"> 7.2</w:t>
+      </w:r>
+      <w:r>
+        <w:rPr>
+          <w:rFonts w:ascii="Times New Roman" w:eastAsiaTheme="minorEastAsia" w:hAnsi="Times New Roman" w:cs="Times New Roman"/>
+          <w:lang w:val="en-US"/>
+        </w:rPr>
+        <w:t xml:space="preserve"> and </w:t>
+      </w:r>
+      <w:r>
+        <w:rPr>
+          <w:rFonts w:ascii="Times New Roman" w:eastAsiaTheme="minorEastAsia" w:hAnsi="Times New Roman" w:cs="Times New Roman"/>
+          <w:lang w:val="en-US"/>
+        </w:rPr>
+        <w:t>3</w:t>
+      </w:r>
+      <w:r>
+        <w:rPr>
+          <w:rFonts w:ascii="Times New Roman" w:eastAsiaTheme="minorEastAsia" w:hAnsi="Times New Roman" w:cs="Times New Roman"/>
+          <w:lang w:val="en-US"/>
+        </w:rPr>
         <w:t>.</w:t>
       </w:r>
       <w:r>
@@ -16535,6 +16414,62 @@
           <w:rFonts w:ascii="Times New Roman" w:eastAsiaTheme="minorEastAsia" w:hAnsi="Times New Roman" w:cs="Times New Roman"/>
           <w:lang w:val="en-US"/>
         </w:rPr>
+        <w:t>2</w:t>
+      </w:r>
+      <w:r>
+        <w:rPr>
+          <w:rFonts w:ascii="Times New Roman" w:eastAsiaTheme="minorEastAsia" w:hAnsi="Times New Roman" w:cs="Times New Roman"/>
+          <w:lang w:val="en-US"/>
+        </w:rPr>
+        <w:t xml:space="preserve"> for cod, </w:t>
+      </w:r>
+      <w:r>
+        <w:rPr>
+          <w:rFonts w:ascii="Times New Roman" w:eastAsiaTheme="minorEastAsia" w:hAnsi="Times New Roman" w:cs="Times New Roman"/>
+          <w:lang w:val="en-US"/>
+        </w:rPr>
+        <w:t>herring and</w:t>
+      </w:r>
+      <w:r>
+        <w:rPr>
+          <w:rFonts w:ascii="Times New Roman" w:eastAsiaTheme="minorEastAsia" w:hAnsi="Times New Roman" w:cs="Times New Roman"/>
+          <w:lang w:val="en-US"/>
+        </w:rPr>
+        <w:t xml:space="preserve"> sprat</w:t>
+      </w:r>
+      <w:r>
+        <w:rPr>
+          <w:rFonts w:ascii="Times New Roman" w:eastAsiaTheme="minorEastAsia" w:hAnsi="Times New Roman" w:cs="Times New Roman"/>
+          <w:lang w:val="en-US"/>
+        </w:rPr>
+        <w:t xml:space="preserve"> respectively. </w:t>
+      </w:r>
+      <w:r>
+        <w:rPr>
+          <w:rFonts w:ascii="Times New Roman" w:eastAsiaTheme="minorEastAsia" w:hAnsi="Times New Roman" w:cs="Times New Roman"/>
+          <w:lang w:val="en-US"/>
+        </w:rPr>
+        <w:t xml:space="preserve">The actual recruitment after density dependence is </w:t>
+      </w:r>
+      <w:r>
+        <w:rPr>
+          <w:rFonts w:ascii="Times New Roman" w:eastAsiaTheme="minorEastAsia" w:hAnsi="Times New Roman" w:cs="Times New Roman"/>
+          <w:lang w:val="en-US"/>
+        </w:rPr>
+        <w:t>63</w:t>
+      </w:r>
+      <w:r>
+        <w:rPr>
+          <w:rFonts w:ascii="Times New Roman" w:eastAsiaTheme="minorEastAsia" w:hAnsi="Times New Roman" w:cs="Times New Roman"/>
+          <w:lang w:val="en-US"/>
+        </w:rPr>
+        <w:t xml:space="preserve">%, </w:t>
+      </w:r>
+      <w:r>
+        <w:rPr>
+          <w:rFonts w:ascii="Times New Roman" w:eastAsiaTheme="minorEastAsia" w:hAnsi="Times New Roman" w:cs="Times New Roman"/>
+          <w:lang w:val="en-US"/>
+        </w:rPr>
         <w:t>8</w:t>
       </w:r>
       <w:r>
@@ -16542,150 +16477,21 @@
           <w:rFonts w:ascii="Times New Roman" w:eastAsiaTheme="minorEastAsia" w:hAnsi="Times New Roman" w:cs="Times New Roman"/>
           <w:lang w:val="en-US"/>
         </w:rPr>
-        <w:t xml:space="preserve">, </w:t>
+        <w:t>6</w:t>
       </w:r>
       <w:r>
         <w:rPr>
           <w:rFonts w:ascii="Times New Roman" w:eastAsiaTheme="minorEastAsia" w:hAnsi="Times New Roman" w:cs="Times New Roman"/>
           <w:lang w:val="en-US"/>
         </w:rPr>
-        <w:t>9</w:t>
+        <w:t xml:space="preserve">% and </w:t>
       </w:r>
       <w:r>
         <w:rPr>
           <w:rFonts w:ascii="Times New Roman" w:eastAsiaTheme="minorEastAsia" w:hAnsi="Times New Roman" w:cs="Times New Roman"/>
           <w:lang w:val="en-US"/>
         </w:rPr>
-        <w:t>.</w:t>
-      </w:r>
-      <w:r>
-        <w:rPr>
-          <w:rFonts w:ascii="Times New Roman" w:eastAsiaTheme="minorEastAsia" w:hAnsi="Times New Roman" w:cs="Times New Roman"/>
-          <w:lang w:val="en-US"/>
-        </w:rPr>
-        <w:t>5</w:t>
-      </w:r>
-      <w:r>
-        <w:rPr>
-          <w:rFonts w:ascii="Times New Roman" w:eastAsiaTheme="minorEastAsia" w:hAnsi="Times New Roman" w:cs="Times New Roman"/>
-          <w:lang w:val="en-US"/>
-        </w:rPr>
-        <w:t xml:space="preserve"> and </w:t>
-      </w:r>
-      <w:r>
-        <w:rPr>
-          <w:rFonts w:ascii="Times New Roman" w:eastAsiaTheme="minorEastAsia" w:hAnsi="Times New Roman" w:cs="Times New Roman"/>
-          <w:lang w:val="en-US"/>
-        </w:rPr>
-        <w:t>9.4</w:t>
-      </w:r>
-      <w:r>
-        <w:rPr>
-          <w:rFonts w:ascii="Times New Roman" w:eastAsiaTheme="minorEastAsia" w:hAnsi="Times New Roman" w:cs="Times New Roman"/>
-          <w:lang w:val="en-US"/>
-        </w:rPr>
-        <w:t xml:space="preserve"> </w:t>
-      </w:r>
-      <w:commentRangeEnd w:id="16"/>
-      <w:r>
-        <w:rPr>
-          <w:rStyle w:val="CommentReference"/>
-          <w:rFonts w:ascii="Times New Roman" w:hAnsi="Times New Roman" w:cs="Times New Roman"/>
-          <w:sz w:val="24"/>
-          <w:szCs w:val="24"/>
-        </w:rPr>
-        <w:commentReference w:id="16"/>
-      </w:r>
-      <w:commentRangeEnd w:id="17"/>
-      <w:r>
-        <w:rPr>
-          <w:rStyle w:val="CommentReference"/>
-          <w:rFonts w:ascii="Times New Roman" w:hAnsi="Times New Roman" w:cs="Times New Roman"/>
-          <w:sz w:val="24"/>
-          <w:szCs w:val="24"/>
-        </w:rPr>
-        <w:commentReference w:id="17"/>
-      </w:r>
-      <w:commentRangeEnd w:id="18"/>
-      <w:r>
-        <w:rPr>
-          <w:rStyle w:val="CommentReference"/>
-          <w:sz w:val="24"/>
-          <w:szCs w:val="24"/>
-        </w:rPr>
-        <w:commentReference w:id="18"/>
-      </w:r>
-      <w:commentRangeEnd w:id="19"/>
-      <w:r>
-        <w:rPr>
-          <w:rStyle w:val="CommentReference"/>
-          <w:sz w:val="24"/>
-          <w:szCs w:val="24"/>
-        </w:rPr>
-        <w:commentReference w:id="19"/>
-      </w:r>
-      <w:r>
-        <w:rPr>
-          <w:rFonts w:ascii="Times New Roman" w:eastAsiaTheme="minorEastAsia" w:hAnsi="Times New Roman" w:cs="Times New Roman"/>
-          <w:lang w:val="en-US"/>
-        </w:rPr>
-        <w:t xml:space="preserve">for cod, </w:t>
-      </w:r>
-      <w:r>
-        <w:rPr>
-          <w:rFonts w:ascii="Times New Roman" w:eastAsiaTheme="minorEastAsia" w:hAnsi="Times New Roman" w:cs="Times New Roman"/>
-          <w:lang w:val="en-US"/>
-        </w:rPr>
-        <w:t>herring and</w:t>
-      </w:r>
-      <w:r>
-        <w:rPr>
-          <w:rFonts w:ascii="Times New Roman" w:eastAsiaTheme="minorEastAsia" w:hAnsi="Times New Roman" w:cs="Times New Roman"/>
-          <w:lang w:val="en-US"/>
-        </w:rPr>
-        <w:t xml:space="preserve">, respectively. </w:t>
-      </w:r>
-      <w:r>
-        <w:rPr>
-          <w:rFonts w:ascii="Times New Roman" w:eastAsiaTheme="minorEastAsia" w:hAnsi="Times New Roman" w:cs="Times New Roman"/>
-          <w:lang w:val="en-US"/>
-        </w:rPr>
-        <w:t xml:space="preserve">The actual recruitment after density dependence is </w:t>
-      </w:r>
-      <w:r>
-        <w:rPr>
-          <w:rFonts w:ascii="Times New Roman" w:eastAsiaTheme="minorEastAsia" w:hAnsi="Times New Roman" w:cs="Times New Roman"/>
-          <w:lang w:val="en-US"/>
-        </w:rPr>
-        <w:t>90</w:t>
-      </w:r>
-      <w:r>
-        <w:rPr>
-          <w:rFonts w:ascii="Times New Roman" w:eastAsiaTheme="minorEastAsia" w:hAnsi="Times New Roman" w:cs="Times New Roman"/>
-          <w:lang w:val="en-US"/>
-        </w:rPr>
-        <w:t xml:space="preserve">%, </w:t>
-      </w:r>
-      <w:r>
-        <w:rPr>
-          <w:rFonts w:ascii="Times New Roman" w:eastAsiaTheme="minorEastAsia" w:hAnsi="Times New Roman" w:cs="Times New Roman"/>
-          <w:lang w:val="en-US"/>
-        </w:rPr>
-        <w:t>89</w:t>
-      </w:r>
-      <w:r>
-        <w:rPr>
-          <w:rFonts w:ascii="Times New Roman" w:eastAsiaTheme="minorEastAsia" w:hAnsi="Times New Roman" w:cs="Times New Roman"/>
-          <w:lang w:val="en-US"/>
-        </w:rPr>
-        <w:t xml:space="preserve">% and </w:t>
-      </w:r>
-      <w:r>
-        <w:rPr>
-          <w:rFonts w:ascii="Times New Roman" w:eastAsiaTheme="minorEastAsia" w:hAnsi="Times New Roman" w:cs="Times New Roman"/>
-          <w:lang w:val="en-US"/>
-        </w:rPr>
-        <w:t>90</w:t>
+        <w:t>68</w:t>
       </w:r>
       <w:r>
         <w:rPr>
@@ -16730,116 +16536,14 @@
           <w:rFonts w:ascii="Times New Roman" w:eastAsiaTheme="minorEastAsia" w:hAnsi="Times New Roman" w:cs="Times New Roman"/>
           <w:lang w:val="en-US"/>
         </w:rPr>
-        <w:t xml:space="preserve"> for cod, sprat and herring</w:t>
+        <w:t xml:space="preserve"> for cod</w:t>
       </w:r>
       <w:r>
         <w:rPr>
           <w:rFonts w:ascii="Times New Roman" w:eastAsiaTheme="minorEastAsia" w:hAnsi="Times New Roman" w:cs="Times New Roman"/>
           <w:lang w:val="en-US"/>
         </w:rPr>
-        <w:t>, and the physiological recruitment divide</w:t>
-      </w:r>
-      <w:r>
-        <w:rPr>
-          <w:rFonts w:ascii="Times New Roman" w:eastAsiaTheme="minorEastAsia" w:hAnsi="Times New Roman" w:cs="Times New Roman"/>
-          <w:lang w:val="en-US"/>
-        </w:rPr>
-        <w:t>d</w:t>
-      </w:r>
-      <w:r>
-        <w:rPr>
-          <w:rFonts w:ascii="Times New Roman" w:eastAsiaTheme="minorEastAsia" w:hAnsi="Times New Roman" w:cs="Times New Roman"/>
-          <w:lang w:val="en-US"/>
-        </w:rPr>
-        <w:t xml:space="preserve"> by </w:t>
-      </w:r>
-      <m:oMath>
-        <m:sSub>
-          <m:sSubPr>
-            <m:ctrlPr>
-              <w:rPr>
-                <w:rFonts w:ascii="Cambria Math" w:eastAsiaTheme="minorEastAsia" w:hAnsi="Cambria Math" w:cs="Times New Roman"/>
-                <w:i/>
-                <w:lang w:val="en-US"/>
-              </w:rPr>
-            </m:ctrlPr>
-          </m:sSubPr>
-          <m:e>
-            <m:r>
-              <w:rPr>
-                <w:rFonts w:ascii="Cambria Math" w:eastAsiaTheme="minorEastAsia" w:hAnsi="Cambria Math" w:cs="Times New Roman"/>
-                <w:lang w:val="en-US"/>
-              </w:rPr>
-              <m:t>R</m:t>
-            </m:r>
-          </m:e>
-          <m:sub>
-            <m:r>
-              <w:rPr>
-                <w:rFonts w:ascii="Cambria Math" w:eastAsiaTheme="minorEastAsia" w:hAnsi="Cambria Math" w:cs="Times New Roman"/>
-                <w:lang w:val="en-US"/>
-              </w:rPr>
-              <m:t>max</m:t>
-            </m:r>
-          </m:sub>
-        </m:sSub>
-      </m:oMath>
-      <w:r>
-        <w:rPr>
-          <w:rFonts w:ascii="Times New Roman" w:eastAsiaTheme="minorEastAsia" w:hAnsi="Times New Roman" w:cs="Times New Roman"/>
-          <w:lang w:val="en-US"/>
-        </w:rPr>
-        <w:t xml:space="preserve"> is 8.8, 8.5 and 8.4 times, which is similar to predictions for small fish species</w:t>
-      </w:r>
-      <w:r>
-        <w:rPr>
-          <w:rFonts w:ascii="Times New Roman" w:eastAsiaTheme="minorEastAsia" w:hAnsi="Times New Roman" w:cs="Times New Roman"/>
-          <w:lang w:val="en-US"/>
-        </w:rPr>
-        <w:t xml:space="preserve"> in</w:t>
-      </w:r>
-      <w:r>
-        <w:rPr>
-          <w:rFonts w:ascii="Times New Roman" w:eastAsiaTheme="minorEastAsia" w:hAnsi="Times New Roman" w:cs="Times New Roman"/>
-          <w:lang w:val="en-US"/>
-        </w:rPr>
-        <w:t xml:space="preserve"> </w:t>
-      </w:r>
-      <w:r>
-        <w:rPr>
-          <w:rFonts w:ascii="Times New Roman" w:eastAsiaTheme="minorEastAsia" w:hAnsi="Times New Roman" w:cs="Times New Roman"/>
-          <w:lang w:val="en-US"/>
-        </w:rPr>
-        <w:fldChar w:fldCharType="begin"/>
-      </w:r>
-      <w:r>
-        <w:rPr>
-          <w:rFonts w:ascii="Times New Roman" w:eastAsiaTheme="minorEastAsia" w:hAnsi="Times New Roman" w:cs="Times New Roman"/>
-          <w:lang w:val="en-US"/>
-        </w:rPr>
-        <w:instrText xml:space="preserve"> ADDIN ZOTERO_ITEM CSL_CITATION {"citationID":"CZ4Ut1ym","properties":{"formattedCitation":"(Andersen &amp; Beyer 2015)","plainCitation":"(Andersen &amp; Beyer 2015)","noteIndex":0},"citationItems":[{"id":1656,"uris":["http://zotero.org/users/6116610/items/93UU6EG5"],"uri":["http://zotero.org/users/6116610/items/93UU6EG5"],"itemData":{"id":1656,"type":"article-journal","abstract":"Impact assessments of ﬁshing on a stock require parameterization of vital rates: growth, mortality and recruitment. For ‘data-poor’ stocks, vital rates may be estimated from empirical size-based relationships or from life-history invariants. However, a theoretical framework to synthesize these empirical relations is lacking. Here, we combine life-history invariants, metabolic scaling and size-spectrum theory to develop a general size- and trait-based theory for demography and recruitment of exploited ﬁsh stocks. Important concepts are physiological or metabolic scaled mortalities and ﬂux of individuals or their biomass to size. The theory is based on classic metabolic relations at the individual level and uses asymptotic size W∞ as a trait. The theory predicts fundamental similarities and differences between small and large species in vital rates and response to ﬁshing. The central result is that larger species have a higher egg production per recruit than small species. This means that density dependence is stronger for large than for small species and has the consequence that ﬁsheries reference points that incorporate recruitment do not obey metabolic scaling rules. This result implies that even though small species have a higher productivity than large species their resilience towards ﬁshing is lower than expected from metabolic scaling rules. Further, we show that the ﬁshing mortality leading to maximum yield per recruit is an ill-suited reference point. The theory can be used to generalize the impact of ﬁshing across species and for making demographic and evolutionary impact assessments of ﬁshing, particularly in data-poor situations.","container-title":"Fish and Fisheries","DOI":"10.1111/faf.12042","ISSN":"14672960","issue":"1","journalAbbreviation":"Fish Fish","language":"en","page":"1-22","source":"DOI.org (Crossref)","title":"Size structure, not metabolic scaling rules, determines fisheries reference points","volume":"16","author":[{"family":"Andersen","given":"Ken H"},{"family":"Beyer","given":"Jan E"}],"issued":{"date-parts":[["2015",3]]}}}],"schema":"https://github.com/citation-style-language/schema/raw/master/csl-citation.json"} </w:instrText>
-      </w:r>
-      <w:r>
-        <w:rPr>
-          <w:rFonts w:ascii="Times New Roman" w:eastAsiaTheme="minorEastAsia" w:hAnsi="Times New Roman" w:cs="Times New Roman"/>
-          <w:lang w:val="en-US"/>
-        </w:rPr>
-        <w:fldChar w:fldCharType="separate"/>
-      </w:r>
-      <w:r>
-        <w:rPr>
-          <w:rFonts w:ascii="Times New Roman" w:eastAsiaTheme="minorEastAsia" w:hAnsi="Times New Roman" w:cs="Times New Roman"/>
-          <w:noProof/>
-          <w:lang w:val="en-US"/>
-        </w:rPr>
-        <w:t>(Andersen &amp; Beyer 2015)</w:t>
-      </w:r>
-      <w:r>
-        <w:rPr>
-          <w:rFonts w:ascii="Times New Roman" w:eastAsiaTheme="minorEastAsia" w:hAnsi="Times New Roman" w:cs="Times New Roman"/>
-          <w:lang w:val="en-US"/>
-        </w:rPr>
-        <w:fldChar w:fldCharType="end"/>
+        <w:t>, herring and sprat</w:t>
       </w:r>
       <w:r>
         <w:rPr>
@@ -17029,7 +16733,6 @@
           <w:szCs w:val="22"/>
           <w:lang w:val="en-US"/>
         </w:rPr>
-        <w:lastRenderedPageBreak/>
         <w:drawing>
           <wp:inline distT="0" distB="0" distL="0" distR="0" wp14:anchorId="5BBE7CA7" wp14:editId="4652FD82">
             <wp:extent cx="5730669" cy="2140085"/>
@@ -17579,17 +17282,15 @@
           <w:szCs w:val="24"/>
           <w:lang w:val="en-US"/>
         </w:rPr>
-        <w:t xml:space="preserve">, </w:t>
-      </w:r>
-      <w:commentRangeStart w:id="20"/>
-      <w:commentRangeStart w:id="21"/>
+        <w:t>, growth curve</w:t>
+      </w:r>
       <w:r>
         <w:rPr>
           <w:sz w:val="24"/>
           <w:szCs w:val="24"/>
           <w:lang w:val="en-US"/>
         </w:rPr>
-        <w:t>growth curve</w:t>
+        <w:t>s</w:t>
       </w:r>
       <w:r>
         <w:rPr>
@@ -17597,7 +17298,7 @@
           <w:szCs w:val="24"/>
           <w:lang w:val="en-US"/>
         </w:rPr>
-        <w:t>s</w:t>
+        <w:t xml:space="preserve"> from </w:t>
       </w:r>
       <w:r>
         <w:rPr>
@@ -17605,7 +17306,7 @@
           <w:szCs w:val="24"/>
           <w:lang w:val="en-US"/>
         </w:rPr>
-        <w:t xml:space="preserve"> from </w:t>
+        <w:t xml:space="preserve">von Bertalanffy growth equation (dashed </w:t>
       </w:r>
       <w:r>
         <w:rPr>
@@ -17613,7 +17314,7 @@
           <w:szCs w:val="24"/>
           <w:lang w:val="en-US"/>
         </w:rPr>
-        <w:t xml:space="preserve">von Bertalanffy growth equation (dashed </w:t>
+        <w:t xml:space="preserve">pink </w:t>
       </w:r>
       <w:r>
         <w:rPr>
@@ -17621,7 +17322,7 @@
           <w:szCs w:val="24"/>
           <w:lang w:val="en-US"/>
         </w:rPr>
-        <w:t xml:space="preserve">pink </w:t>
+        <w:t>line)</w:t>
       </w:r>
       <w:r>
         <w:rPr>
@@ -17629,7 +17330,7 @@
           <w:szCs w:val="24"/>
           <w:lang w:val="en-US"/>
         </w:rPr>
-        <w:t>line)</w:t>
+        <w:t xml:space="preserve"> </w:t>
       </w:r>
       <w:r>
         <w:rPr>
@@ -17637,7 +17338,7 @@
           <w:szCs w:val="24"/>
           <w:lang w:val="en-US"/>
         </w:rPr>
-        <w:t xml:space="preserve"> </w:t>
+        <w:t xml:space="preserve">fitted to </w:t>
       </w:r>
       <w:r>
         <w:rPr>
@@ -17645,7 +17346,7 @@
           <w:szCs w:val="24"/>
           <w:lang w:val="en-US"/>
         </w:rPr>
-        <w:t xml:space="preserve">fitted to </w:t>
+        <w:t>length-at-age data</w:t>
       </w:r>
       <w:r>
         <w:rPr>
@@ -17653,7 +17354,7 @@
           <w:szCs w:val="24"/>
           <w:lang w:val="en-US"/>
         </w:rPr>
-        <w:t>length-at-age data</w:t>
+        <w:t xml:space="preserve"> </w:t>
       </w:r>
       <w:r>
         <w:rPr>
@@ -17661,7 +17362,7 @@
           <w:szCs w:val="24"/>
           <w:lang w:val="en-US"/>
         </w:rPr>
-        <w:t xml:space="preserve"> </w:t>
+        <w:t>from</w:t>
       </w:r>
       <w:r>
         <w:rPr>
@@ -17669,7 +17370,7 @@
           <w:szCs w:val="24"/>
           <w:lang w:val="en-US"/>
         </w:rPr>
-        <w:t>from</w:t>
+        <w:t xml:space="preserve"> the</w:t>
       </w:r>
       <w:r>
         <w:rPr>
@@ -17677,7 +17378,7 @@
           <w:szCs w:val="24"/>
           <w:lang w:val="en-US"/>
         </w:rPr>
-        <w:t xml:space="preserve"> the</w:t>
+        <w:t xml:space="preserve"> BITS</w:t>
       </w:r>
       <w:r>
         <w:rPr>
@@ -17685,7 +17386,7 @@
           <w:szCs w:val="24"/>
           <w:lang w:val="en-US"/>
         </w:rPr>
-        <w:t xml:space="preserve"> BITS</w:t>
+        <w:t xml:space="preserve"> (</w:t>
       </w:r>
       <w:r>
         <w:rPr>
@@ -17693,7 +17394,7 @@
           <w:szCs w:val="24"/>
           <w:lang w:val="en-US"/>
         </w:rPr>
-        <w:t xml:space="preserve"> (</w:t>
+        <w:t>semitransparent</w:t>
       </w:r>
       <w:r>
         <w:rPr>
@@ -17701,7 +17402,7 @@
           <w:szCs w:val="24"/>
           <w:lang w:val="en-US"/>
         </w:rPr>
-        <w:t>semitransparent</w:t>
+        <w:t xml:space="preserve"> dark grey points</w:t>
       </w:r>
       <w:r>
         <w:rPr>
@@ -17709,7 +17410,7 @@
           <w:szCs w:val="24"/>
           <w:lang w:val="en-US"/>
         </w:rPr>
-        <w:t xml:space="preserve"> dark grey points</w:t>
+        <w:t>)</w:t>
       </w:r>
       <w:r>
         <w:rPr>
@@ -17717,7 +17418,7 @@
           <w:szCs w:val="24"/>
           <w:lang w:val="en-US"/>
         </w:rPr>
-        <w:t>)</w:t>
+        <w:t xml:space="preserve"> and then converted to mass</w:t>
       </w:r>
       <w:r>
         <w:rPr>
@@ -17725,7 +17426,7 @@
           <w:szCs w:val="24"/>
           <w:lang w:val="en-US"/>
         </w:rPr>
-        <w:t xml:space="preserve"> and then converted to mass</w:t>
+        <w:t xml:space="preserve"> using the length-weight relationship estimated in this study</w:t>
       </w:r>
       <w:r>
         <w:rPr>
@@ -17734,30 +17435,6 @@
           <w:lang w:val="en-US"/>
         </w:rPr>
         <w:t>.</w:t>
-      </w:r>
-      <w:commentRangeEnd w:id="20"/>
-      <w:r>
-        <w:rPr>
-          <w:rStyle w:val="CommentReference"/>
-          <w:i w:val="0"/>
-          <w:iCs w:val="0"/>
-          <w:color w:val="auto"/>
-          <w:sz w:val="24"/>
-          <w:szCs w:val="24"/>
-        </w:rPr>
-        <w:commentReference w:id="20"/>
-      </w:r>
-      <w:commentRangeEnd w:id="21"/>
-      <w:r>
-        <w:rPr>
-          <w:rStyle w:val="CommentReference"/>
-          <w:i w:val="0"/>
-          <w:iCs w:val="0"/>
-          <w:color w:val="auto"/>
-          <w:sz w:val="24"/>
-          <w:szCs w:val="24"/>
-        </w:rPr>
-        <w:commentReference w:id="21"/>
       </w:r>
     </w:p>
     <w:p>
@@ -19310,7 +18987,7 @@
           <w:lang w:val="en-US"/>
         </w:rPr>
       </w:pPr>
-      <w:commentRangeStart w:id="22"/>
+      <w:commentRangeStart w:id="14"/>
       <w:r>
         <w:rPr>
           <w:sz w:val="24"/>
@@ -19327,7 +19004,7 @@
         </w:rPr>
         <w:t>10</w:t>
       </w:r>
-      <w:commentRangeEnd w:id="22"/>
+      <w:commentRangeEnd w:id="14"/>
       <w:r>
         <w:rPr>
           <w:rStyle w:val="CommentReference"/>
@@ -19335,7 +19012,7 @@
           <w:iCs w:val="0"/>
           <w:color w:val="auto"/>
         </w:rPr>
-        <w:commentReference w:id="22"/>
+        <w:commentReference w:id="14"/>
       </w:r>
       <w:r>
         <w:rPr>
@@ -19537,8 +19214,8 @@
           <w:lang w:val="en-US"/>
         </w:rPr>
       </w:pPr>
-      <w:bookmarkStart w:id="23" w:name="_Toc30849729"/>
-      <w:bookmarkStart w:id="24" w:name="_Toc41394458"/>
+      <w:bookmarkStart w:id="15" w:name="_Toc30849729"/>
+      <w:bookmarkStart w:id="16" w:name="_Toc41394458"/>
       <w:r>
         <w:rPr>
           <w:lang w:val="en-US"/>
@@ -19546,8 +19223,8 @@
         <w:lastRenderedPageBreak/>
         <w:t>Analysis</w:t>
       </w:r>
-      <w:bookmarkEnd w:id="23"/>
-      <w:bookmarkEnd w:id="24"/>
+      <w:bookmarkEnd w:id="15"/>
+      <w:bookmarkEnd w:id="16"/>
     </w:p>
     <w:p>
       <w:pPr>
@@ -19596,10 +19273,8 @@
           <w:szCs w:val="22"/>
           <w:lang w:val="en-GB"/>
         </w:rPr>
-        <w:t xml:space="preserve"> </w:t>
-      </w:r>
-      <w:commentRangeStart w:id="25"/>
-      <w:commentRangeStart w:id="26"/>
+        <w:t xml:space="preserve"> Parameters of distributions describing activation energies of temperature-dependent rates in the size</w:t>
+      </w:r>
       <w:r>
         <w:rPr>
           <w:color w:val="auto"/>
@@ -19607,27 +19282,7 @@
           <w:szCs w:val="22"/>
           <w:lang w:val="en-GB"/>
         </w:rPr>
-        <w:t>Parameters</w:t>
-      </w:r>
-      <w:commentRangeEnd w:id="25"/>
-      <w:r>
-        <w:rPr>
-          <w:rStyle w:val="CommentReference"/>
-          <w:i w:val="0"/>
-          <w:iCs w:val="0"/>
-          <w:color w:val="auto"/>
-        </w:rPr>
-        <w:commentReference w:id="25"/>
-      </w:r>
-      <w:commentRangeEnd w:id="26"/>
-      <w:r>
-        <w:rPr>
-          <w:rStyle w:val="CommentReference"/>
-          <w:i w:val="0"/>
-          <w:iCs w:val="0"/>
-          <w:color w:val="auto"/>
-        </w:rPr>
-        <w:commentReference w:id="26"/>
+        <w:t xml:space="preserve"> </w:t>
       </w:r>
       <w:r>
         <w:rPr>
@@ -19636,7 +19291,7 @@
           <w:szCs w:val="22"/>
           <w:lang w:val="en-GB"/>
         </w:rPr>
-        <w:t xml:space="preserve"> of distributions describing activation energies of temperature-dependent rates in the size</w:t>
+        <w:t xml:space="preserve">spectrum model. See </w:t>
       </w:r>
       <w:r>
         <w:rPr>
@@ -19645,7 +19300,7 @@
           <w:szCs w:val="22"/>
           <w:lang w:val="en-GB"/>
         </w:rPr>
-        <w:t xml:space="preserve"> </w:t>
+        <w:t>F</w:t>
       </w:r>
       <w:r>
         <w:rPr>
@@ -19654,7 +19309,25 @@
           <w:szCs w:val="22"/>
           <w:lang w:val="en-GB"/>
         </w:rPr>
-        <w:t>spectrum model. See figure 2 for 200 random draws from these</w:t>
+        <w:t xml:space="preserve">igure </w:t>
+      </w:r>
+      <w:r>
+        <w:rPr>
+          <w:color w:val="auto"/>
+          <w:sz w:val="22"/>
+          <w:szCs w:val="22"/>
+          <w:lang w:val="en-GB"/>
+        </w:rPr>
+        <w:t>S11</w:t>
+      </w:r>
+      <w:r>
+        <w:rPr>
+          <w:color w:val="auto"/>
+          <w:sz w:val="22"/>
+          <w:szCs w:val="22"/>
+          <w:lang w:val="en-GB"/>
+        </w:rPr>
+        <w:t xml:space="preserve"> for 200 random draws from these</w:t>
       </w:r>
       <w:r>
         <w:rPr>
@@ -19957,7 +19630,39 @@
                     <w:sz w:val="22"/>
                     <w:szCs w:val="22"/>
                   </w:rPr>
-                  <m:t>Normal(0.62, 0.03)</m:t>
+                  <m:t>Normal(0.6</m:t>
+                </m:r>
+                <m:r>
+                  <w:rPr>
+                    <w:rFonts w:ascii="Cambria Math" w:hAnsi="Cambria Math" w:cstheme="minorHAnsi"/>
+                    <w:sz w:val="22"/>
+                    <w:szCs w:val="22"/>
+                  </w:rPr>
+                  <m:t>1</m:t>
+                </m:r>
+                <m:r>
+                  <w:rPr>
+                    <w:rFonts w:ascii="Cambria Math" w:hAnsi="Cambria Math" w:cstheme="minorHAnsi"/>
+                    <w:sz w:val="22"/>
+                    <w:szCs w:val="22"/>
+                  </w:rPr>
+                  <m:t>, 0.03</m:t>
+                </m:r>
+                <m:r>
+                  <w:rPr>
+                    <w:rFonts w:ascii="Cambria Math" w:hAnsi="Cambria Math" w:cstheme="minorHAnsi"/>
+                    <w:sz w:val="22"/>
+                    <w:szCs w:val="22"/>
+                  </w:rPr>
+                  <m:t>2</m:t>
+                </m:r>
+                <m:r>
+                  <w:rPr>
+                    <w:rFonts w:ascii="Cambria Math" w:hAnsi="Cambria Math" w:cstheme="minorHAnsi"/>
+                    <w:sz w:val="22"/>
+                    <w:szCs w:val="22"/>
+                  </w:rPr>
+                  <m:t>)</m:t>
                 </m:r>
               </m:oMath>
             </m:oMathPara>
@@ -20148,7 +19853,39 @@
                     <w:sz w:val="22"/>
                     <w:szCs w:val="22"/>
                   </w:rPr>
-                  <m:t>Normal(0.62, 0.03)</m:t>
+                  <m:t>Normal(0.6</m:t>
+                </m:r>
+                <m:r>
+                  <w:rPr>
+                    <w:rFonts w:ascii="Cambria Math" w:hAnsi="Cambria Math" w:cstheme="minorHAnsi"/>
+                    <w:sz w:val="22"/>
+                    <w:szCs w:val="22"/>
+                  </w:rPr>
+                  <m:t>1</m:t>
+                </m:r>
+                <m:r>
+                  <w:rPr>
+                    <w:rFonts w:ascii="Cambria Math" w:hAnsi="Cambria Math" w:cstheme="minorHAnsi"/>
+                    <w:sz w:val="22"/>
+                    <w:szCs w:val="22"/>
+                  </w:rPr>
+                  <m:t>, 0.03</m:t>
+                </m:r>
+                <m:r>
+                  <w:rPr>
+                    <w:rFonts w:ascii="Cambria Math" w:hAnsi="Cambria Math" w:cstheme="minorHAnsi"/>
+                    <w:sz w:val="22"/>
+                    <w:szCs w:val="22"/>
+                  </w:rPr>
+                  <m:t>2</m:t>
+                </m:r>
+                <m:r>
+                  <w:rPr>
+                    <w:rFonts w:ascii="Cambria Math" w:hAnsi="Cambria Math" w:cstheme="minorHAnsi"/>
+                    <w:sz w:val="22"/>
+                    <w:szCs w:val="22"/>
+                  </w:rPr>
+                  <m:t>)</m:t>
                 </m:r>
               </m:oMath>
             </m:oMathPara>
@@ -20397,7 +20134,39 @@
                     <w:sz w:val="22"/>
                     <w:szCs w:val="22"/>
                   </w:rPr>
-                  <m:t>Normal(0.67, 0.08)</m:t>
+                  <m:t>Normal(0.6</m:t>
+                </m:r>
+                <m:r>
+                  <w:rPr>
+                    <w:rFonts w:ascii="Cambria Math" w:hAnsi="Cambria Math" w:cstheme="minorHAnsi"/>
+                    <w:sz w:val="22"/>
+                    <w:szCs w:val="22"/>
+                  </w:rPr>
+                  <m:t>9</m:t>
+                </m:r>
+                <m:r>
+                  <w:rPr>
+                    <w:rFonts w:ascii="Cambria Math" w:hAnsi="Cambria Math" w:cstheme="minorHAnsi"/>
+                    <w:sz w:val="22"/>
+                    <w:szCs w:val="22"/>
+                  </w:rPr>
+                  <m:t>, 0.0</m:t>
+                </m:r>
+                <m:r>
+                  <w:rPr>
+                    <w:rFonts w:ascii="Cambria Math" w:hAnsi="Cambria Math" w:cstheme="minorHAnsi"/>
+                    <w:sz w:val="22"/>
+                    <w:szCs w:val="22"/>
+                  </w:rPr>
+                  <m:t>75</m:t>
+                </m:r>
+                <m:r>
+                  <w:rPr>
+                    <w:rFonts w:ascii="Cambria Math" w:hAnsi="Cambria Math" w:cstheme="minorHAnsi"/>
+                    <w:sz w:val="22"/>
+                    <w:szCs w:val="22"/>
+                  </w:rPr>
+                  <m:t>)</m:t>
                 </m:r>
               </m:oMath>
             </m:oMathPara>
@@ -21042,8 +20811,6 @@
                 <w:szCs w:val="22"/>
               </w:rPr>
             </w:pPr>
-            <w:commentRangeStart w:id="27"/>
-            <w:commentRangeStart w:id="28"/>
             <w:r>
               <w:rPr>
                 <w:rFonts w:cstheme="minorHAnsi"/>
@@ -21052,22 +20819,6 @@
                 <w:szCs w:val="22"/>
               </w:rPr>
               <w:t>Background resource carrying capacity</w:t>
-            </w:r>
-            <w:commentRangeEnd w:id="27"/>
-            <w:r>
-              <w:rPr>
-                <w:rStyle w:val="CommentReference"/>
-                <w:sz w:val="22"/>
-                <w:szCs w:val="22"/>
-              </w:rPr>
-              <w:commentReference w:id="27"/>
-            </w:r>
-            <w:commentRangeEnd w:id="28"/>
-            <w:r>
-              <w:rPr>
-                <w:rStyle w:val="CommentReference"/>
-              </w:rPr>
-              <w:commentReference w:id="28"/>
             </w:r>
           </w:p>
         </w:tc>
@@ -21451,7 +21202,23 @@
           <w:szCs w:val="24"/>
           <w:lang w:val="en-US"/>
         </w:rPr>
-        <w:t xml:space="preserve"> 200 random samples from the distributions describing the activation energies of the rates resource carrying capacity and resource growth rates [assumed same for benthic and pelagic background resources], metabolic rate, background mortality rates and maximum consumption rates. See Table 1. Combinations of these parameters where used in model projections to understand how uncertainty in these parameters affect individual- and population level metrics.</w:t>
+        <w:t xml:space="preserve"> 200 random samples from the distributions describing the activation energies of the rates resource carrying capacity and resource growth rates [assumed same for benthic and pelagic background resources], metabolic rate, background mortality rates and maximum consumption rates. See Table </w:t>
+      </w:r>
+      <w:r>
+        <w:rPr>
+          <w:sz w:val="24"/>
+          <w:szCs w:val="24"/>
+          <w:lang w:val="en-US"/>
+        </w:rPr>
+        <w:t>S4</w:t>
+      </w:r>
+      <w:r>
+        <w:rPr>
+          <w:sz w:val="24"/>
+          <w:szCs w:val="24"/>
+          <w:lang w:val="en-US"/>
+        </w:rPr>
+        <w:t>. Combinations of these parameters where used in model projections to understand how uncertainty in these parameters affect individual- and population level metrics.</w:t>
       </w:r>
     </w:p>
     <w:p>
@@ -21715,6 +21482,15 @@
           <w:szCs w:val="24"/>
           <w:lang w:val="en-US"/>
         </w:rPr>
+        <w:t>.11562</w:t>
+      </w:r>
+      <w:r>
+        <w:rPr>
+          <w:rFonts w:ascii="Times" w:hAnsi="Times"/>
+          <w:sz w:val="24"/>
+          <w:szCs w:val="24"/>
+          <w:lang w:val="en-US"/>
+        </w:rPr>
         <w:t xml:space="preserve"> to the </w:t>
       </w:r>
       <w:r>
@@ -21986,7 +21762,7 @@
           <w:lang w:val="en-US"/>
         </w:rPr>
       </w:pPr>
-      <w:bookmarkStart w:id="29" w:name="_Toc2601248"/>
+      <w:bookmarkStart w:id="17" w:name="_Toc2601248"/>
     </w:p>
     <w:p>
       <w:pPr>
@@ -22323,8 +22099,8 @@
           <w:lang w:val="en-US"/>
         </w:rPr>
       </w:pPr>
-      <w:commentRangeStart w:id="30"/>
-      <w:commentRangeStart w:id="31"/>
+      <w:commentRangeStart w:id="18"/>
+      <w:commentRangeStart w:id="19"/>
       <w:r>
         <w:rPr>
           <w:rFonts w:cstheme="minorHAnsi"/>
@@ -22345,7 +22121,7 @@
         </w:rPr>
         <w:t>4</w:t>
       </w:r>
-      <w:commentRangeEnd w:id="30"/>
+      <w:commentRangeEnd w:id="18"/>
       <w:r>
         <w:rPr>
           <w:rStyle w:val="CommentReference"/>
@@ -22353,15 +22129,15 @@
           <w:sz w:val="24"/>
           <w:szCs w:val="24"/>
         </w:rPr>
-        <w:commentReference w:id="30"/>
-      </w:r>
-      <w:commentRangeEnd w:id="31"/>
+        <w:commentReference w:id="18"/>
+      </w:r>
+      <w:commentRangeEnd w:id="19"/>
       <w:r>
         <w:rPr>
           <w:rStyle w:val="CommentReference"/>
           <w:color w:val="FF0000"/>
         </w:rPr>
-        <w:commentReference w:id="31"/>
+        <w:commentReference w:id="19"/>
       </w:r>
       <w:r>
         <w:rPr>
@@ -22643,7 +22419,7 @@
         </w:rPr>
         <w:t xml:space="preserve">, depending on which </w:t>
       </w:r>
-      <w:commentRangeStart w:id="32"/>
+      <w:commentRangeStart w:id="20"/>
       <w:r>
         <w:rPr>
           <w:rFonts w:cstheme="minorHAnsi"/>
@@ -22654,7 +22430,7 @@
         </w:rPr>
         <w:t>temperature-scaling scenario is assumed</w:t>
       </w:r>
-      <w:commentRangeEnd w:id="32"/>
+      <w:commentRangeEnd w:id="20"/>
       <w:r>
         <w:rPr>
           <w:rStyle w:val="CommentReference"/>
@@ -22662,7 +22438,7 @@
           <w:sz w:val="24"/>
           <w:szCs w:val="24"/>
         </w:rPr>
-        <w:commentReference w:id="32"/>
+        <w:commentReference w:id="20"/>
       </w:r>
       <w:r>
         <w:rPr>
@@ -23469,8 +23245,8 @@
           <w:lang w:val="en-US"/>
         </w:rPr>
       </w:pPr>
-      <w:bookmarkStart w:id="33" w:name="_Toc30849730"/>
-      <w:bookmarkStart w:id="34" w:name="_Toc41394459"/>
+      <w:bookmarkStart w:id="21" w:name="_Toc30849730"/>
+      <w:bookmarkStart w:id="22" w:name="_Toc41394459"/>
       <w:r>
         <w:rPr>
           <w:lang w:val="en-US"/>
@@ -23478,9 +23254,9 @@
         <w:lastRenderedPageBreak/>
         <w:t>References</w:t>
       </w:r>
-      <w:bookmarkEnd w:id="29"/>
-      <w:bookmarkEnd w:id="33"/>
-      <w:bookmarkEnd w:id="34"/>
+      <w:bookmarkEnd w:id="17"/>
+      <w:bookmarkEnd w:id="21"/>
+      <w:bookmarkEnd w:id="22"/>
       <w:r>
         <w:rPr>
           <w:lang w:val="en-US"/>
@@ -24421,7 +24197,31 @@
         <w:rPr>
           <w:lang w:val="en-US"/>
         </w:rPr>
-        <w:t>here lead to cod not really having a size-preference. It’s not perfect and based on stomach data, only showing half of the preference puzzle</w:t>
+        <w:t>here</w:t>
+      </w:r>
+      <w:r>
+        <w:rPr>
+          <w:lang w:val="en-US"/>
+        </w:rPr>
+        <w:t xml:space="preserve"> (for cod, based on stomach data)</w:t>
+      </w:r>
+      <w:r>
+        <w:rPr>
+          <w:lang w:val="en-US"/>
+        </w:rPr>
+        <w:t xml:space="preserve"> </w:t>
+      </w:r>
+      <w:r>
+        <w:rPr>
+          <w:lang w:val="en-US"/>
+        </w:rPr>
+        <w:t>leads</w:t>
+      </w:r>
+      <w:r>
+        <w:rPr>
+          <w:lang w:val="en-US"/>
+        </w:rPr>
+        <w:t xml:space="preserve"> to cod not really having a size-preference. It’s not perfect and based on stomach data, only showing half of the preference puzzle</w:t>
       </w:r>
     </w:p>
   </w:comment>
@@ -24520,12 +24320,12 @@
       </w:r>
     </w:p>
   </w:comment>
-  <w:comment w:id="12" w:author="Anna Gårdmark" w:date="2020-01-16T17:47:00Z" w:initials="AG">
+  <w:comment w:id="14" w:author="Max Lindmark" w:date="2020-05-26T13:52:00Z" w:initials="ML">
     <w:p>
       <w:pPr>
         <w:pStyle w:val="CommentText"/>
         <w:rPr>
-          <w:lang w:val="en-GB"/>
+          <w:lang w:val="en-US"/>
         </w:rPr>
       </w:pPr>
       <w:r>
@@ -24536,505 +24336,31 @@
       </w:r>
       <w:r>
         <w:rPr>
-          <w:lang w:val="en-GB"/>
-        </w:rPr>
-        <w:t xml:space="preserve">there is no fishing &lt;effort&gt; in stock assessment outputs. </w:t>
-      </w:r>
-      <w:r>
-        <w:rPr>
-          <w:lang w:val="en-GB"/>
-        </w:rPr>
-        <w:t>Better clarify how you go from fishing mortality to fishing effort</w:t>
+          <w:lang w:val="en-US"/>
+        </w:rPr>
+        <w:t>It may not look like it</w:t>
+      </w:r>
+      <w:r>
+        <w:rPr>
+          <w:lang w:val="en-US"/>
+        </w:rPr>
+        <w:t xml:space="preserve">, </w:t>
+      </w:r>
+      <w:r>
+        <w:rPr>
+          <w:lang w:val="en-US"/>
+        </w:rPr>
+        <w:t>but correlations improv</w:t>
+      </w:r>
+      <w:r>
+        <w:rPr>
+          <w:lang w:val="en-US"/>
+        </w:rPr>
+        <w:t>ed after recalibrating erepro to get steeper yield-F curves!</w:t>
       </w:r>
     </w:p>
   </w:comment>
-  <w:comment w:id="13" w:author="Max Lindmark" w:date="2020-01-22T16:59:00Z" w:initials="ML">
-    <w:p>
-      <w:pPr>
-        <w:pStyle w:val="CommentText"/>
-        <w:rPr>
-          <w:lang w:val="en-US"/>
-        </w:rPr>
-      </w:pPr>
-      <w:r>
-        <w:rPr>
-          <w:rStyle w:val="CommentReference"/>
-        </w:rPr>
-        <w:annotationRef/>
-      </w:r>
-      <w:r>
-        <w:rPr>
-          <w:lang w:val="en-US"/>
-        </w:rPr>
-        <w:t xml:space="preserve">Yes, I have explained that </w:t>
-      </w:r>
-      <w:r>
-        <w:rPr>
-          <w:lang w:val="en-US"/>
-        </w:rPr>
-        <w:t>better now in the main text.</w:t>
-      </w:r>
-    </w:p>
-  </w:comment>
-  <w:comment w:id="16" w:author="Asta Audzijonyte" w:date="2019-11-29T15:09:00Z" w:initials="AA">
-    <w:p>
-      <w:pPr>
-        <w:pStyle w:val="CommentText"/>
-        <w:rPr>
-          <w:lang w:val="en-GB"/>
-        </w:rPr>
-      </w:pPr>
-      <w:r>
-        <w:rPr>
-          <w:rStyle w:val="CommentReference"/>
-        </w:rPr>
-        <w:annotationRef/>
-      </w:r>
-      <w:r>
-        <w:rPr>
-          <w:lang w:val="en-GB"/>
-        </w:rPr>
-        <w:t>This is very far from 100 in Jacobsen et al. 2017</w:t>
-      </w:r>
-    </w:p>
-  </w:comment>
-  <w:comment w:id="17" w:author="Max Lindmark" w:date="2019-12-30T17:14:00Z" w:initials="ML">
-    <w:p>
-      <w:pPr>
-        <w:pStyle w:val="CommentText"/>
-        <w:rPr>
-          <w:lang w:val="en-GB"/>
-        </w:rPr>
-      </w:pPr>
-      <w:r>
-        <w:rPr>
-          <w:lang w:val="en-GB"/>
-        </w:rPr>
-        <w:t>I interpreted the 100 in Jacobsen as an example of a large value, rather than something to aim for</w:t>
-      </w:r>
-    </w:p>
-    <w:p>
-      <w:pPr>
-        <w:pStyle w:val="CommentText"/>
-        <w:rPr>
-          <w:lang w:val="en-GB"/>
-        </w:rPr>
-      </w:pPr>
-    </w:p>
-    <w:p>
-      <w:pPr>
-        <w:pStyle w:val="Default"/>
-      </w:pPr>
-      <w:r>
-        <w:t>“</w:t>
-      </w:r>
-      <w:r>
-        <w:rPr>
-          <w:rFonts w:ascii="Calibri" w:hAnsi="Calibri" w:cs="Calibri"/>
-          <w:sz w:val="22"/>
-          <w:szCs w:val="22"/>
-        </w:rPr>
-        <w:t xml:space="preserve">Investigate if the physiological reproduction is much higher than the recruitment, </w:t>
-      </w:r>
-      <w:r>
-        <w:rPr>
-          <w:rFonts w:ascii="Calibri" w:hAnsi="Calibri" w:cs="Calibri"/>
-          <w:i/>
-          <w:iCs/>
-          <w:sz w:val="22"/>
-          <w:szCs w:val="22"/>
-        </w:rPr>
-        <w:t>R</w:t>
-      </w:r>
-      <w:r>
-        <w:rPr>
-          <w:rFonts w:ascii="Calibri" w:hAnsi="Calibri" w:cs="Calibri"/>
-          <w:i/>
-          <w:iCs/>
-          <w:sz w:val="14"/>
-          <w:szCs w:val="14"/>
-        </w:rPr>
-        <w:t xml:space="preserve">i </w:t>
-      </w:r>
-      <w:r>
-        <w:rPr>
-          <w:rFonts w:ascii="Calibri" w:hAnsi="Calibri" w:cs="Calibri"/>
-          <w:sz w:val="22"/>
-          <w:szCs w:val="22"/>
-        </w:rPr>
-        <w:t xml:space="preserve">(ratio </w:t>
-      </w:r>
-      <w:r>
-        <w:rPr>
-          <w:rFonts w:ascii="Calibri" w:hAnsi="Calibri" w:cs="Calibri"/>
-          <w:sz w:val="22"/>
-          <w:szCs w:val="22"/>
-        </w:rPr>
-        <w:t>approx. 100</w:t>
-      </w:r>
-      <w:r>
-        <w:rPr>
-          <w:rFonts w:ascii="Calibri" w:hAnsi="Calibri" w:cs="Calibri"/>
-          <w:sz w:val="22"/>
-          <w:szCs w:val="22"/>
-        </w:rPr>
-        <w:t xml:space="preserve"> for a species with </w:t>
-      </w:r>
-      <w:r>
-        <w:rPr>
-          <w:rFonts w:ascii="Calibri" w:hAnsi="Calibri" w:cs="Calibri"/>
-          <w:sz w:val="22"/>
-          <w:szCs w:val="22"/>
-        </w:rPr>
-        <w:t>W_inf = 1500</w:t>
-      </w:r>
-      <w:r>
-        <w:rPr>
-          <w:rFonts w:ascii="Calibri" w:hAnsi="Calibri" w:cs="Calibri"/>
-          <w:sz w:val="22"/>
-          <w:szCs w:val="22"/>
-        </w:rPr>
-        <w:t>, but depending on asymptotic size and fishing mortality, see 90 Andersen and Beyer (2015)).</w:t>
-      </w:r>
-      <w:r>
-        <w:t>”</w:t>
-      </w:r>
-    </w:p>
-    <w:p>
-      <w:pPr>
-        <w:pStyle w:val="CommentText"/>
-        <w:rPr>
-          <w:lang w:val="en-US"/>
-        </w:rPr>
-      </w:pPr>
-    </w:p>
-    <w:p>
-      <w:pPr>
-        <w:pStyle w:val="CommentText"/>
-        <w:rPr>
-          <w:lang w:val="en-US"/>
-        </w:rPr>
-      </w:pPr>
-      <w:r>
-        <w:rPr>
-          <w:lang w:val="en-US"/>
-        </w:rPr>
-        <w:t>Because they cite Andersen &amp; Beyer 2015 which suggest values less than or equal to 10 for “small or medium” fish. And &gt;&gt;1 for large fish. It’s not really exact.</w:t>
-      </w:r>
-    </w:p>
-    <w:p>
-      <w:pPr>
-        <w:pStyle w:val="CommentText"/>
-        <w:rPr>
-          <w:lang w:val="en-US"/>
-        </w:rPr>
-      </w:pPr>
-    </w:p>
-    <w:p>
-      <w:pPr>
-        <w:pStyle w:val="CommentText"/>
-        <w:rPr>
-          <w:lang w:val="en-US"/>
-        </w:rPr>
-      </w:pPr>
-      <w:r>
-        <w:rPr>
-          <w:lang w:val="en-US"/>
-        </w:rPr>
-        <w:t xml:space="preserve">I just wanted to make sure that the response to mortality is realistic, so that the recruitment is linked to SSB. This is not something we calibrate. </w:t>
-      </w:r>
-    </w:p>
-    <w:p>
-      <w:pPr>
-        <w:pStyle w:val="CommentText"/>
-        <w:rPr>
-          <w:lang w:val="en-US"/>
-        </w:rPr>
-      </w:pPr>
-    </w:p>
-    <w:p>
-      <w:pPr>
-        <w:pStyle w:val="CommentText"/>
-        <w:rPr>
-          <w:lang w:val="en-GB"/>
-        </w:rPr>
-      </w:pPr>
-      <w:r>
-        <w:rPr>
-          <w:lang w:val="en-US"/>
-        </w:rPr>
-        <w:t>The last sentence in this paragraph is new, tried to explain the reasoning a bit better!</w:t>
-      </w:r>
-    </w:p>
-  </w:comment>
-  <w:comment w:id="18" w:author="Anna Gårdmark" w:date="2020-01-16T17:50:00Z" w:initials="AG">
-    <w:p>
-      <w:pPr>
-        <w:pStyle w:val="CommentText"/>
-        <w:rPr>
-          <w:lang w:val="en-GB"/>
-        </w:rPr>
-      </w:pPr>
-      <w:r>
-        <w:rPr>
-          <w:rStyle w:val="CommentReference"/>
-        </w:rPr>
-        <w:annotationRef/>
-      </w:r>
-      <w:r>
-        <w:rPr>
-          <w:lang w:val="en-GB"/>
-        </w:rPr>
-        <w:t>may want to add ”(cf.,</w:t>
-      </w:r>
-      <w:r>
-        <w:rPr>
-          <w:lang w:val="en-GB"/>
-        </w:rPr>
-        <w:t xml:space="preserve"> Andersen &amp; Beier 2015)” at the end of this sentence with the values in it then</w:t>
-      </w:r>
-    </w:p>
-  </w:comment>
-  <w:comment w:id="19" w:author="Max Lindmark" w:date="2020-01-27T18:56:00Z" w:initials="ML">
-    <w:p>
-      <w:pPr>
-        <w:pStyle w:val="CommentText"/>
-        <w:rPr>
-          <w:lang w:val="en-US"/>
-        </w:rPr>
-      </w:pPr>
-      <w:r>
-        <w:rPr>
-          <w:rStyle w:val="CommentReference"/>
-        </w:rPr>
-        <w:annotationRef/>
-      </w:r>
-      <w:r>
-        <w:rPr>
-          <w:lang w:val="en-US"/>
-        </w:rPr>
-        <w:t>added reference</w:t>
-      </w:r>
-    </w:p>
-  </w:comment>
-  <w:comment w:id="20" w:author="Anna Gårdmark" w:date="2020-01-16T18:00:00Z" w:initials="AG">
-    <w:p>
-      <w:pPr>
-        <w:pStyle w:val="CommentText"/>
-        <w:rPr>
-          <w:lang w:val="en-GB"/>
-        </w:rPr>
-      </w:pPr>
-      <w:r>
-        <w:rPr>
-          <w:rStyle w:val="CommentReference"/>
-        </w:rPr>
-        <w:annotationRef/>
-      </w:r>
-      <w:r>
-        <w:rPr>
-          <w:lang w:val="en-GB"/>
-        </w:rPr>
-        <w:t>these are length-based whereas you’ve put g in the axis label; ad and axis for the</w:t>
-      </w:r>
-      <w:r>
-        <w:rPr>
-          <w:lang w:val="en-GB"/>
-        </w:rPr>
-        <w:t xml:space="preserve"> lengths or correct the description if I’m misundertanding you</w:t>
-      </w:r>
-      <w:r>
-        <w:rPr>
-          <w:lang w:val="en-GB"/>
-        </w:rPr>
-        <w:t xml:space="preserve"> </w:t>
-      </w:r>
-    </w:p>
-  </w:comment>
-  <w:comment w:id="21" w:author="Max Lindmark" w:date="2020-01-21T15:53:00Z" w:initials="ML">
-    <w:p>
-      <w:pPr>
-        <w:pStyle w:val="CommentText"/>
-        <w:rPr>
-          <w:lang w:val="en-US"/>
-        </w:rPr>
-      </w:pPr>
-      <w:r>
-        <w:rPr>
-          <w:rStyle w:val="CommentReference"/>
-        </w:rPr>
-        <w:annotationRef/>
-      </w:r>
-      <w:r>
-        <w:rPr>
-          <w:lang w:val="en-US"/>
-        </w:rPr>
-        <w:t>T</w:t>
-      </w:r>
-      <w:r>
-        <w:rPr>
-          <w:lang w:val="en-US"/>
-        </w:rPr>
-        <w:t>hey were fit</w:t>
-      </w:r>
-      <w:r>
-        <w:rPr>
-          <w:lang w:val="en-US"/>
-        </w:rPr>
-        <w:t>ted to length-at-age data then converted</w:t>
-      </w:r>
-    </w:p>
-  </w:comment>
-  <w:comment w:id="22" w:author="Max Lindmark" w:date="2020-05-26T13:52:00Z" w:initials="ML">
-    <w:p>
-      <w:pPr>
-        <w:pStyle w:val="CommentText"/>
-        <w:rPr>
-          <w:lang w:val="en-US"/>
-        </w:rPr>
-      </w:pPr>
-      <w:r>
-        <w:rPr>
-          <w:rStyle w:val="CommentReference"/>
-        </w:rPr>
-        <w:annotationRef/>
-      </w:r>
-      <w:r>
-        <w:rPr>
-          <w:lang w:val="en-US"/>
-        </w:rPr>
-        <w:t>It may not look like it but correlations improv</w:t>
-      </w:r>
-      <w:r>
-        <w:rPr>
-          <w:lang w:val="en-US"/>
-        </w:rPr>
-        <w:t>ed after recalibrating erepro to get steeper yield-F curves!</w:t>
-      </w:r>
-    </w:p>
-  </w:comment>
-  <w:comment w:id="25" w:author="Asta Audzijonyte" w:date="2020-01-10T15:56:00Z" w:initials="AA">
-    <w:p>
-      <w:pPr>
-        <w:pStyle w:val="CommentText"/>
-        <w:rPr>
-          <w:lang w:val="en-GB"/>
-        </w:rPr>
-      </w:pPr>
-      <w:r>
-        <w:rPr>
-          <w:rStyle w:val="CommentReference"/>
-        </w:rPr>
-        <w:annotationRef/>
-      </w:r>
-      <w:r>
-        <w:rPr>
-          <w:lang w:val="en-GB"/>
-        </w:rPr>
-        <w:t xml:space="preserve">This is a good table but I think you also need a table with species and their key parameters. I know lots of stuff is in the appendix, but when you read multi-species model papers you want to see that table right before you eyes </w:t>
-      </w:r>
-      <w:r>
-        <w:rPr>
-          <mc:AlternateContent>
-            <mc:Choice Requires="w16se"/>
-            <mc:Fallback>
-              <w:rFonts w:ascii="Segoe UI Emoji" w:eastAsia="Segoe UI Emoji" w:hAnsi="Segoe UI Emoji" w:cs="Segoe UI Emoji"/>
-            </mc:Fallback>
-          </mc:AlternateContent>
-        </w:rPr>
-        <mc:AlternateContent>
-          <mc:Choice Requires="w16se">
-            <w16se:symEx w16se:font="Segoe UI Emoji" w16se:char="1F60A"/>
-          </mc:Choice>
-          <mc:Fallback>
-            <w:t>😊</w:t>
-          </mc:Fallback>
-        </mc:AlternateContent>
-      </w:r>
-    </w:p>
-  </w:comment>
-  <w:comment w:id="26" w:author="Max Lindmark" w:date="2020-01-21T17:52:00Z" w:initials="ML">
-    <w:p>
-      <w:pPr>
-        <w:pStyle w:val="CommentText"/>
-        <w:rPr>
-          <w:lang w:val="en-US"/>
-        </w:rPr>
-      </w:pPr>
-      <w:r>
-        <w:rPr>
-          <w:rStyle w:val="CommentReference"/>
-        </w:rPr>
-        <w:annotationRef/>
-      </w:r>
-      <w:r>
-        <w:t>Do you mean I should put the tables with species and general parameters in the main text rather than appendix?</w:t>
-      </w:r>
-      <w:r>
-        <w:rPr>
-          <w:lang w:val="en-US"/>
-        </w:rPr>
-        <w:t xml:space="preserve"> If so, maybe for the paper</w:t>
-      </w:r>
-      <w:r>
-        <w:rPr>
-          <w:lang w:val="en-US"/>
-        </w:rPr>
-        <w:t>, not thesis since it’s already methods-heavy and I’d rather to minimal changes at this point</w:t>
-      </w:r>
-      <w:r>
-        <w:rPr>
-          <w:lang w:val="en-US"/>
-        </w:rPr>
-        <w:t xml:space="preserve"> </w:t>
-      </w:r>
-      <w:r>
-        <w:rPr>
-          <w:lang w:val="en-US"/>
-        </w:rPr>
-        <w:sym w:font="Wingdings" w:char="F04A"/>
-      </w:r>
-    </w:p>
-  </w:comment>
-  <w:comment w:id="27" w:author="Anna Gårdmark" w:date="2020-01-13T12:54:00Z" w:initials="AG">
-    <w:p>
-      <w:pPr>
-        <w:pStyle w:val="CommentText"/>
-        <w:rPr>
-          <w:lang w:val="en-GB"/>
-        </w:rPr>
-      </w:pPr>
-      <w:r>
-        <w:rPr>
-          <w:rStyle w:val="CommentReference"/>
-        </w:rPr>
-        <w:annotationRef/>
-      </w:r>
-      <w:r>
-        <w:rPr>
-          <w:lang w:val="en-GB"/>
-        </w:rPr>
-        <w:t>maximum population biomass of background resources</w:t>
-      </w:r>
-    </w:p>
-  </w:comment>
-  <w:comment w:id="28" w:author="Max Lindmark" w:date="2020-01-21T17:54:00Z" w:initials="ML">
-    <w:p>
-      <w:pPr>
-        <w:pStyle w:val="CommentText"/>
-      </w:pPr>
-      <w:r>
-        <w:rPr>
-          <w:rStyle w:val="CommentReference"/>
-        </w:rPr>
-        <w:annotationRef/>
-      </w:r>
-      <w:r>
-        <w:t>See earlier comment</w:t>
-      </w:r>
-    </w:p>
-  </w:comment>
-  <w:comment w:id="30" w:author="Max Lindmark" w:date="2020-01-27T18:58:00Z" w:initials="ML">
+  <w:comment w:id="18" w:author="Max Lindmark" w:date="2020-01-27T18:58:00Z" w:initials="ML">
     <w:p>
       <w:pPr>
         <w:spacing w:line="360" w:lineRule="auto"/>
@@ -25087,7 +24413,7 @@
       </w:r>
     </w:p>
   </w:comment>
-  <w:comment w:id="31" w:author="Max Lindmark" w:date="2020-05-26T13:55:00Z" w:initials="ML">
+  <w:comment w:id="19" w:author="Max Lindmark" w:date="2020-05-26T13:55:00Z" w:initials="ML">
     <w:p>
       <w:pPr>
         <w:pStyle w:val="CommentText"/>
@@ -25115,7 +24441,7 @@
       </w:r>
     </w:p>
   </w:comment>
-  <w:comment w:id="32" w:author="Max Lindmark" w:date="2020-01-04T20:22:00Z" w:initials="ML">
+  <w:comment w:id="20" w:author="Max Lindmark" w:date="2020-01-04T20:22:00Z" w:initials="ML">
     <w:p>
       <w:pPr>
         <w:pStyle w:val="CommentText"/>
@@ -25146,19 +24472,7 @@
   <w15:commentEx w15:paraId="42B08131" w15:done="0"/>
   <w15:commentEx w15:paraId="346EEB31" w15:done="0"/>
   <w15:commentEx w15:paraId="59F17826" w15:paraIdParent="346EEB31" w15:done="0"/>
-  <w15:commentEx w15:paraId="73F83B1C" w15:done="0"/>
-  <w15:commentEx w15:paraId="6D34914D" w15:paraIdParent="73F83B1C" w15:done="0"/>
-  <w15:commentEx w15:paraId="6899369D" w15:done="0"/>
-  <w15:commentEx w15:paraId="32D57633" w15:paraIdParent="6899369D" w15:done="0"/>
-  <w15:commentEx w15:paraId="0E53E052" w15:paraIdParent="6899369D" w15:done="0"/>
-  <w15:commentEx w15:paraId="66C80985" w15:paraIdParent="6899369D" w15:done="0"/>
-  <w15:commentEx w15:paraId="29222671" w15:done="0"/>
-  <w15:commentEx w15:paraId="33302130" w15:paraIdParent="29222671" w15:done="0"/>
   <w15:commentEx w15:paraId="5DE8BDEB" w15:done="0"/>
-  <w15:commentEx w15:paraId="4ED656DF" w15:done="0"/>
-  <w15:commentEx w15:paraId="0FCF895F" w15:paraIdParent="4ED656DF" w15:done="0"/>
-  <w15:commentEx w15:paraId="45871D6E" w15:done="0"/>
-  <w15:commentEx w15:paraId="6B80E9D0" w15:paraIdParent="45871D6E" w15:done="0"/>
   <w15:commentEx w15:paraId="396AEB02" w15:done="0"/>
   <w15:commentEx w15:paraId="6BC9D916" w15:paraIdParent="396AEB02" w15:done="0"/>
   <w15:commentEx w15:paraId="11277210" w15:done="0"/>
@@ -25180,19 +24494,7 @@
   <w16cid:commentId w16cid:paraId="42B08131" w16cid:durableId="2277C76D"/>
   <w16cid:commentId w16cid:paraId="346EEB31" w16cid:durableId="218BB1C3"/>
   <w16cid:commentId w16cid:paraId="59F17826" w16cid:durableId="21B4A631"/>
-  <w16cid:commentId w16cid:paraId="73F83B1C" w16cid:durableId="21D15E4C"/>
-  <w16cid:commentId w16cid:paraId="6D34914D" w16cid:durableId="21D2FDE9"/>
-  <w16cid:commentId w16cid:paraId="6899369D" w16cid:durableId="218BB314"/>
-  <w16cid:commentId w16cid:paraId="32D57633" w16cid:durableId="21B4AF0D"/>
-  <w16cid:commentId w16cid:paraId="0E53E052" w16cid:durableId="21D15E51"/>
-  <w16cid:commentId w16cid:paraId="66C80985" w16cid:durableId="21D9B0D0"/>
-  <w16cid:commentId w16cid:paraId="29222671" w16cid:durableId="21D15E56"/>
-  <w16cid:commentId w16cid:paraId="33302130" w16cid:durableId="21D19CF2"/>
   <w16cid:commentId w16cid:paraId="5DE8BDEB" w16cid:durableId="22779DAD"/>
-  <w16cid:commentId w16cid:paraId="4ED656DF" w16cid:durableId="21C31D25"/>
-  <w16cid:commentId w16cid:paraId="0FCF895F" w16cid:durableId="21D1B8FB"/>
-  <w16cid:commentId w16cid:paraId="45871D6E" w16cid:durableId="21D1524F"/>
-  <w16cid:commentId w16cid:paraId="6B80E9D0" w16cid:durableId="21D1B952"/>
   <w16cid:commentId w16cid:paraId="396AEB02" w16cid:durableId="21D9B143"/>
   <w16cid:commentId w16cid:paraId="6BC9D916" w16cid:durableId="22779E4D"/>
   <w16cid:commentId w16cid:paraId="11277210" w16cid:durableId="21BB7287"/>
@@ -27330,9 +26632,6 @@
   </w15:person>
   <w15:person w15:author="Asta Audzijonyte">
     <w15:presenceInfo w15:providerId="AD" w15:userId="S::Asta.Audzijonyte@utas.edu.au::a3d30981-db3b-4423-8ad1-b5728f275541"/>
-  </w15:person>
-  <w15:person w15:author="Anna Gårdmark">
-    <w15:presenceInfo w15:providerId="AD" w15:userId="S-1-5-21-1060284298-1343024091-682003330-100775"/>
   </w15:person>
 </w15:people>
 </file>

</xml_diff>